<commit_message>
innit tp3 in workspace
</commit_message>
<xml_diff>
--- a/TP3-H23/tp3-H23.docx
+++ b/TP3-H23/tp3-H23.docx
@@ -130,18 +130,29 @@
           <w:p>
             <w:pPr>
               <w:pStyle w:val="TableContents"/>
-              <w:spacing w:line="276" w:lineRule="auto"/>
               <w:rPr>
-                <w:color w:val="FF0000"/>
                 <w:lang w:val="fr-FR"/>
               </w:rPr>
             </w:pPr>
             <w:r>
               <w:rPr>
-                <w:color w:val="FF0000"/>
                 <w:lang w:val="fr-FR"/>
               </w:rPr>
-              <w:t>Nom, Prénom, matricule</w:t>
+              <w:t>D</w:t>
+            </w:r>
+            <w:proofErr w:type="spellStart"/>
+            <w:r>
+              <w:rPr>
+                <w:lang w:val="fr-CA"/>
+              </w:rPr>
+              <w:t>épelteau</w:t>
+            </w:r>
+            <w:proofErr w:type="spellEnd"/>
+            <w:r>
+              <w:rPr>
+                <w:lang w:val="fr-FR"/>
+              </w:rPr>
+              <w:t>, Nicolas, 2083544</w:t>
             </w:r>
           </w:p>
           <w:p>
@@ -155,10 +166,10 @@
             </w:pPr>
             <w:r>
               <w:rPr>
-                <w:color w:val="FF0000"/>
+                <w:rStyle w:val="Policepardfaut1"/>
                 <w:lang w:val="fr-FR"/>
               </w:rPr>
-              <w:t>Nom, Prénom, matricule</w:t>
+              <w:t>Turcotte, Alexandre, 2087684</w:t>
             </w:r>
           </w:p>
         </w:tc>
@@ -483,8 +494,16 @@
         <w:rPr>
           <w:lang w:val="fr-FR"/>
         </w:rPr>
-        <w:t>Ce rapport au format .odt</w:t>
-      </w:r>
+        <w:t>Ce rapport au format .</w:t>
+      </w:r>
+      <w:proofErr w:type="spellStart"/>
+      <w:r>
+        <w:rPr>
+          <w:lang w:val="fr-FR"/>
+        </w:rPr>
+        <w:t>odt</w:t>
+      </w:r>
+      <w:proofErr w:type="spellEnd"/>
       <w:r>
         <w:rPr>
           <w:lang w:val="fr-FR"/>
@@ -1111,7 +1130,73 @@
           <w:rFonts w:eastAsiaTheme="minorEastAsia"/>
           <w:lang w:val="fr-CA"/>
         </w:rPr>
-        <w:t xml:space="preserve"> la distance(u,v) est la distance de manhattan entre les deux cases les plus près des enclos u et v (i.e. distance de 1 pour des enclos adjacents), et poids_arête(u,v) est la valeur de l’arête entre u et v. </w:t>
+        <w:t xml:space="preserve"> la distance(</w:t>
+      </w:r>
+      <w:proofErr w:type="spellStart"/>
+      <w:proofErr w:type="gramStart"/>
+      <w:r>
+        <w:rPr>
+          <w:rFonts w:eastAsiaTheme="minorEastAsia"/>
+          <w:lang w:val="fr-CA"/>
+        </w:rPr>
+        <w:t>u,v</w:t>
+      </w:r>
+      <w:proofErr w:type="spellEnd"/>
+      <w:proofErr w:type="gramEnd"/>
+      <w:r>
+        <w:rPr>
+          <w:rFonts w:eastAsiaTheme="minorEastAsia"/>
+          <w:lang w:val="fr-CA"/>
+        </w:rPr>
+        <w:t xml:space="preserve">) est la distance de </w:t>
+      </w:r>
+      <w:proofErr w:type="spellStart"/>
+      <w:r>
+        <w:rPr>
+          <w:rFonts w:eastAsiaTheme="minorEastAsia"/>
+          <w:lang w:val="fr-CA"/>
+        </w:rPr>
+        <w:t>manhattan</w:t>
+      </w:r>
+      <w:proofErr w:type="spellEnd"/>
+      <w:r>
+        <w:rPr>
+          <w:rFonts w:eastAsiaTheme="minorEastAsia"/>
+          <w:lang w:val="fr-CA"/>
+        </w:rPr>
+        <w:t xml:space="preserve"> entre les deux cases les plus près des enclos u et v (i.e. distance de 1 pour des enclos adjacents), et </w:t>
+      </w:r>
+      <w:proofErr w:type="spellStart"/>
+      <w:r>
+        <w:rPr>
+          <w:rFonts w:eastAsiaTheme="minorEastAsia"/>
+          <w:lang w:val="fr-CA"/>
+        </w:rPr>
+        <w:t>poids_arête</w:t>
+      </w:r>
+      <w:proofErr w:type="spellEnd"/>
+      <w:r>
+        <w:rPr>
+          <w:rFonts w:eastAsiaTheme="minorEastAsia"/>
+          <w:lang w:val="fr-CA"/>
+        </w:rPr>
+        <w:t>(</w:t>
+      </w:r>
+      <w:proofErr w:type="spellStart"/>
+      <w:r>
+        <w:rPr>
+          <w:rFonts w:eastAsiaTheme="minorEastAsia"/>
+          <w:lang w:val="fr-CA"/>
+        </w:rPr>
+        <w:t>u,v</w:t>
+      </w:r>
+      <w:proofErr w:type="spellEnd"/>
+      <w:r>
+        <w:rPr>
+          <w:rFonts w:eastAsiaTheme="minorEastAsia"/>
+          <w:lang w:val="fr-CA"/>
+        </w:rPr>
+        <w:t xml:space="preserve">) est la valeur de l’arête entre u et v. </w:t>
       </w:r>
     </w:p>
     <w:p>
@@ -1193,13 +1278,27 @@
         <w:rPr>
           <w:lang w:val="fr-CA"/>
         </w:rPr>
-        <w:t xml:space="preserve"> une distance maximale les uns des autres</w:t>
-      </w:r>
-      <w:r>
-        <w:rPr>
-          <w:lang w:val="fr-CA"/>
-        </w:rPr>
-        <w:t xml:space="preserve"> ajoute à l'attrait du</w:t>
+        <w:t xml:space="preserve"> une distance maximale les uns </w:t>
+      </w:r>
+      <w:proofErr w:type="gramStart"/>
+      <w:r>
+        <w:rPr>
+          <w:lang w:val="fr-CA"/>
+        </w:rPr>
+        <w:t>des autres</w:t>
+      </w:r>
+      <w:r>
+        <w:rPr>
+          <w:lang w:val="fr-CA"/>
+        </w:rPr>
+        <w:t xml:space="preserve"> ajoute</w:t>
+      </w:r>
+      <w:proofErr w:type="gramEnd"/>
+      <w:r>
+        <w:rPr>
+          <w:lang w:val="fr-CA"/>
+        </w:rPr>
+        <w:t xml:space="preserve"> à l'attrait du</w:t>
       </w:r>
       <w:r>
         <w:rPr>
@@ -1294,7 +1393,23 @@
           <w:rFonts w:eastAsiaTheme="minorEastAsia"/>
           <w:lang w:val="fr-CA"/>
         </w:rPr>
-        <w:t xml:space="preserve"> les uns des autres, la condition est remplie et l’on obtient un attrait supplémentaire </w:t>
+        <w:t xml:space="preserve"> les uns </w:t>
+      </w:r>
+      <w:proofErr w:type="gramStart"/>
+      <w:r>
+        <w:rPr>
+          <w:rFonts w:eastAsiaTheme="minorEastAsia"/>
+          <w:lang w:val="fr-CA"/>
+        </w:rPr>
+        <w:t>des autres</w:t>
+      </w:r>
+      <w:proofErr w:type="gramEnd"/>
+      <w:r>
+        <w:rPr>
+          <w:rFonts w:eastAsiaTheme="minorEastAsia"/>
+          <w:lang w:val="fr-CA"/>
+        </w:rPr>
+        <w:t xml:space="preserve">, la condition est remplie et l’on obtient un attrait supplémentaire </w:t>
       </w:r>
       <w:r>
         <w:rPr>
@@ -1624,7 +1739,27 @@
           <w:iCs/>
           <w:lang w:val="fr-CA"/>
         </w:rPr>
-        <w:t xml:space="preserve"> car distance(1,6) = </w:t>
+        <w:t xml:space="preserve"> car </w:t>
+      </w:r>
+      <w:proofErr w:type="gramStart"/>
+      <w:r>
+        <w:rPr>
+          <w:rFonts w:eastAsiaTheme="minorEastAsia"/>
+          <w:i/>
+          <w:iCs/>
+          <w:lang w:val="fr-CA"/>
+        </w:rPr>
+        <w:t>distance(</w:t>
+      </w:r>
+      <w:proofErr w:type="gramEnd"/>
+      <w:r>
+        <w:rPr>
+          <w:rFonts w:eastAsiaTheme="minorEastAsia"/>
+          <w:i/>
+          <w:iCs/>
+          <w:lang w:val="fr-CA"/>
+        </w:rPr>
+        <w:t xml:space="preserve">1,6) = </w:t>
       </w:r>
       <w:r>
         <w:rPr>
@@ -1961,11 +2096,19 @@
           <w:lang w:val="fr-FR"/>
         </w:rPr>
       </w:pPr>
-      <w:r>
-        <w:rPr>
-          <w:lang w:val="fr-FR"/>
-        </w:rPr>
-        <w:t>n = nombre d’enclos (nombre de sommets)</w:t>
+      <w:proofErr w:type="gramStart"/>
+      <w:r>
+        <w:rPr>
+          <w:lang w:val="fr-FR"/>
+        </w:rPr>
+        <w:t>n</w:t>
+      </w:r>
+      <w:proofErr w:type="gramEnd"/>
+      <w:r>
+        <w:rPr>
+          <w:lang w:val="fr-FR"/>
+        </w:rPr>
+        <w:t xml:space="preserve"> = nombre d’enclos (nombre de sommets)</w:t>
       </w:r>
     </w:p>
     <w:p>
@@ -1981,11 +2124,19 @@
           <w:lang w:val="fr-FR"/>
         </w:rPr>
       </w:pPr>
-      <w:r>
-        <w:rPr>
-          <w:lang w:val="fr-FR"/>
-        </w:rPr>
-        <w:t xml:space="preserve">m = </w:t>
+      <w:proofErr w:type="gramStart"/>
+      <w:r>
+        <w:rPr>
+          <w:lang w:val="fr-FR"/>
+        </w:rPr>
+        <w:t>m</w:t>
+      </w:r>
+      <w:proofErr w:type="gramEnd"/>
+      <w:r>
+        <w:rPr>
+          <w:lang w:val="fr-FR"/>
+        </w:rPr>
+        <w:t xml:space="preserve"> = </w:t>
       </w:r>
       <w:r>
         <w:rPr>
@@ -2387,7 +2538,21 @@
         <w:rPr>
           <w:lang w:val="fr-FR"/>
         </w:rPr>
-        <w:t xml:space="preserve"> (poids de 0 pour la distance avec soi-même)</w:t>
+        <w:t xml:space="preserve"> (</w:t>
+      </w:r>
+      <w:proofErr w:type="gramStart"/>
+      <w:r>
+        <w:rPr>
+          <w:lang w:val="fr-FR"/>
+        </w:rPr>
+        <w:t>poids</w:t>
+      </w:r>
+      <w:proofErr w:type="gramEnd"/>
+      <w:r>
+        <w:rPr>
+          <w:lang w:val="fr-FR"/>
+        </w:rPr>
+        <w:t xml:space="preserve"> de 0 pour la distance avec soi-même)</w:t>
       </w:r>
     </w:p>
     <w:p>
@@ -2718,7 +2883,27 @@
           <w:iCs/>
           <w:lang w:val="fr-FR"/>
         </w:rPr>
-        <w:t>Sous forme de pseudo-code et incluant une analyse de complexité théorique des principales fonctions. Si vous préférez écrire vos équations en Latex, vous pouvez ajouter un pdf à la remise avec la réponse à cette question et le mentionner ici. Pas besoin de faire une analyse empirique de la complexité.</w:t>
+        <w:t xml:space="preserve">Sous forme de pseudo-code et incluant une analyse de complexité théorique des principales fonctions. Si vous préférez écrire vos équations en Latex, vous pouvez ajouter un </w:t>
+      </w:r>
+      <w:proofErr w:type="spellStart"/>
+      <w:r>
+        <w:rPr>
+          <w:rStyle w:val="Policepardfaut"/>
+          <w:i/>
+          <w:iCs/>
+          <w:lang w:val="fr-FR"/>
+        </w:rPr>
+        <w:t>pdf</w:t>
+      </w:r>
+      <w:proofErr w:type="spellEnd"/>
+      <w:r>
+        <w:rPr>
+          <w:rStyle w:val="Policepardfaut"/>
+          <w:i/>
+          <w:iCs/>
+          <w:lang w:val="fr-FR"/>
+        </w:rPr>
+        <w:t xml:space="preserve"> à la remise avec la réponse à cette question et le mentionner ici. Pas besoin de faire une analyse empirique de la complexité.</w:t>
       </w:r>
     </w:p>
     <w:tbl>
@@ -3311,7 +3496,21 @@
           <w:lang w:val="fr-FR"/>
         </w:rPr>
         <w:tab/>
-        <w:t>tp.sh -e [chemin_vers_exemplaire] -</w:t>
+        <w:t>tp.sh -e [</w:t>
+      </w:r>
+      <w:proofErr w:type="spellStart"/>
+      <w:r>
+        <w:rPr>
+          <w:lang w:val="fr-FR"/>
+        </w:rPr>
+        <w:t>chemin_vers_exemplaire</w:t>
+      </w:r>
+      <w:proofErr w:type="spellEnd"/>
+      <w:r>
+        <w:rPr>
+          <w:lang w:val="fr-FR"/>
+        </w:rPr>
+        <w:t>] -</w:t>
       </w:r>
       <w:r>
         <w:rPr>
@@ -3921,7 +4120,25 @@
           <w:rStyle w:val="Policepardfaut"/>
           <w:lang w:val="fr-FR"/>
         </w:rPr>
-        <w:t xml:space="preserve"> avec les coordonnées de tous les cases de l’enclos selon la convention (x,y)</w:t>
+        <w:t xml:space="preserve"> avec les coordonnées de tous les cases de l’enclos selon la convention (</w:t>
+      </w:r>
+      <w:proofErr w:type="spellStart"/>
+      <w:proofErr w:type="gramStart"/>
+      <w:r>
+        <w:rPr>
+          <w:rStyle w:val="Policepardfaut"/>
+          <w:lang w:val="fr-FR"/>
+        </w:rPr>
+        <w:t>x,y</w:t>
+      </w:r>
+      <w:proofErr w:type="spellEnd"/>
+      <w:proofErr w:type="gramEnd"/>
+      <w:r>
+        <w:rPr>
+          <w:rStyle w:val="Policepardfaut"/>
+          <w:lang w:val="fr-FR"/>
+        </w:rPr>
+        <w:t>)</w:t>
       </w:r>
       <w:r>
         <w:rPr>
@@ -4087,7 +4304,27 @@
           <w:iCs/>
           <w:lang w:val="fr-FR"/>
         </w:rPr>
-        <w:t xml:space="preserve"> point est donné si vous trouvez une solution </w:t>
+        <w:t xml:space="preserve"> </w:t>
+      </w:r>
+      <w:proofErr w:type="gramStart"/>
+      <w:r>
+        <w:rPr>
+          <w:rStyle w:val="Policepardfaut"/>
+          <w:i/>
+          <w:iCs/>
+          <w:lang w:val="fr-FR"/>
+        </w:rPr>
+        <w:t>point</w:t>
+      </w:r>
+      <w:proofErr w:type="gramEnd"/>
+      <w:r>
+        <w:rPr>
+          <w:rStyle w:val="Policepardfaut"/>
+          <w:i/>
+          <w:iCs/>
+          <w:lang w:val="fr-FR"/>
+        </w:rPr>
+        <w:t xml:space="preserve"> est donné si vous trouvez une solution </w:t>
       </w:r>
       <w:r>
         <w:rPr>
@@ -4109,7 +4346,31 @@
           <w:iCs/>
           <w:lang w:val="fr-FR"/>
         </w:rPr>
-        <w:t>certaine baseline obtenue par un algorithme de base</w:t>
+        <w:t xml:space="preserve">certaine </w:t>
+      </w:r>
+      <w:proofErr w:type="spellStart"/>
+      <w:r>
+        <w:rPr>
+          <w:rStyle w:val="Policepardfaut"/>
+          <w:b/>
+          <w:bCs/>
+          <w:i/>
+          <w:iCs/>
+          <w:lang w:val="fr-FR"/>
+        </w:rPr>
+        <w:t>baseline</w:t>
+      </w:r>
+      <w:proofErr w:type="spellEnd"/>
+      <w:r>
+        <w:rPr>
+          <w:rStyle w:val="Policepardfaut"/>
+          <w:b/>
+          <w:bCs/>
+          <w:i/>
+          <w:iCs/>
+          <w:lang w:val="fr-FR"/>
+        </w:rPr>
+        <w:t xml:space="preserve"> obtenue par un algorithme de base</w:t>
       </w:r>
       <w:r>
         <w:rPr>
@@ -4574,7 +4835,21 @@
         <w:rPr>
           <w:lang w:val="fr-FR"/>
         </w:rPr>
-        <w:t>Retard : -1 pt / journée de retard, arrondi vers le haut. Les TPs ne sont plus acceptés après 3 jours.</w:t>
+        <w:t xml:space="preserve">Retard : -1 pt / journée de retard, arrondi vers le haut. Les </w:t>
+      </w:r>
+      <w:proofErr w:type="spellStart"/>
+      <w:r>
+        <w:rPr>
+          <w:lang w:val="fr-FR"/>
+        </w:rPr>
+        <w:t>TPs</w:t>
+      </w:r>
+      <w:proofErr w:type="spellEnd"/>
+      <w:r>
+        <w:rPr>
+          <w:lang w:val="fr-FR"/>
+        </w:rPr>
+        <w:t xml:space="preserve"> ne sont plus acceptés après 3 jours.</w:t>
       </w:r>
     </w:p>
     <w:p>
@@ -5818,6 +6093,10 @@
       <w:lang w:eastAsia="en-US" w:bidi="ar-SA"/>
     </w:rPr>
   </w:style>
+  <w:style w:type="character" w:customStyle="1" w:styleId="Policepardfaut1">
+    <w:name w:val="Police par défaut1"/>
+    <w:rsid w:val="00026A75"/>
+  </w:style>
 </w:styles>
 </file>
 

</xml_diff>

<commit_message>
Modification partielle du rapport Q1-Q3-Q4 avec fin manquante
</commit_message>
<xml_diff>
--- a/TP3-H23/tp3-H23.docx
+++ b/TP3-H23/tp3-H23.docx
@@ -1,6 +1,6 @@
 
 <file path=word/document.xml><?xml version="1.0" encoding="utf-8"?>
-<w:document xmlns:wpc="http://schemas.microsoft.com/office/word/2010/wordprocessingCanvas" xmlns:cx="http://schemas.microsoft.com/office/drawing/2014/chartex" xmlns:cx1="http://schemas.microsoft.com/office/drawing/2015/9/8/chartex" xmlns:cx2="http://schemas.microsoft.com/office/drawing/2015/10/21/chartex" xmlns:cx3="http://schemas.microsoft.com/office/drawing/2016/5/9/chartex" xmlns:cx4="http://schemas.microsoft.com/office/drawing/2016/5/10/chartex" xmlns:cx5="http://schemas.microsoft.com/office/drawing/2016/5/11/chartex" xmlns:cx6="http://schemas.microsoft.com/office/drawing/2016/5/12/chartex" xmlns:cx7="http://schemas.microsoft.com/office/drawing/2016/5/13/chartex" xmlns:cx8="http://schemas.microsoft.com/office/drawing/2016/5/14/chartex" xmlns:mc="http://schemas.openxmlformats.org/markup-compatibility/2006" xmlns:aink="http://schemas.microsoft.com/office/drawing/2016/ink" xmlns:am3d="http://schemas.microsoft.com/office/drawing/2017/model3d" xmlns:o="urn:schemas-microsoft-com:office:office" xmlns:oel="http://schemas.microsoft.com/office/2019/extlst" xmlns:r="http://schemas.openxmlformats.org/officeDocument/2006/relationships" xmlns:m="http://schemas.openxmlformats.org/officeDocument/2006/math" xmlns:v="urn:schemas-microsoft-com:vml" xmlns:wp14="http://schemas.microsoft.com/office/word/2010/wordprocessingDrawing" xmlns:wp="http://schemas.openxmlformats.org/drawingml/2006/wordprocessingDrawing" xmlns:w10="urn:schemas-microsoft-com:office:word" xmlns:w="http://schemas.openxmlformats.org/wordprocessingml/2006/main" xmlns:w14="http://schemas.microsoft.com/office/word/2010/wordml" xmlns:w15="http://schemas.microsoft.com/office/word/2012/wordml" xmlns:w16cex="http://schemas.microsoft.com/office/word/2018/wordml/cex" xmlns:w16cid="http://schemas.microsoft.com/office/word/2016/wordml/cid" xmlns:w16="http://schemas.microsoft.com/office/word/2018/wordml" xmlns:w16du="http://schemas.microsoft.com/office/word/2023/wordml/word16du" xmlns:w16sdtdh="http://schemas.microsoft.com/office/word/2020/wordml/sdtdatahash" xmlns:w16se="http://schemas.microsoft.com/office/word/2015/wordml/symex" xmlns:wpg="http://schemas.microsoft.com/office/word/2010/wordprocessingGroup" xmlns:wpi="http://schemas.microsoft.com/office/word/2010/wordprocessingInk" xmlns:wne="http://schemas.microsoft.com/office/word/2006/wordml" xmlns:wps="http://schemas.microsoft.com/office/word/2010/wordprocessingShape" mc:Ignorable="w14 w15 w16se w16cid w16 w16cex w16sdtdh wp14">
+<w:document xmlns:wpc="http://schemas.microsoft.com/office/word/2010/wordprocessingCanvas" xmlns:cx="http://schemas.microsoft.com/office/drawing/2014/chartex" xmlns:cx1="http://schemas.microsoft.com/office/drawing/2015/9/8/chartex" xmlns:cx2="http://schemas.microsoft.com/office/drawing/2015/10/21/chartex" xmlns:cx3="http://schemas.microsoft.com/office/drawing/2016/5/9/chartex" xmlns:cx4="http://schemas.microsoft.com/office/drawing/2016/5/10/chartex" xmlns:cx5="http://schemas.microsoft.com/office/drawing/2016/5/11/chartex" xmlns:cx6="http://schemas.microsoft.com/office/drawing/2016/5/12/chartex" xmlns:cx7="http://schemas.microsoft.com/office/drawing/2016/5/13/chartex" xmlns:cx8="http://schemas.microsoft.com/office/drawing/2016/5/14/chartex" xmlns:mc="http://schemas.openxmlformats.org/markup-compatibility/2006" xmlns:aink="http://schemas.microsoft.com/office/drawing/2016/ink" xmlns:am3d="http://schemas.microsoft.com/office/drawing/2017/model3d" xmlns:o="urn:schemas-microsoft-com:office:office" xmlns:oel="http://schemas.microsoft.com/office/2019/extlst" xmlns:r="http://schemas.openxmlformats.org/officeDocument/2006/relationships" xmlns:m="http://schemas.openxmlformats.org/officeDocument/2006/math" xmlns:v="urn:schemas-microsoft-com:vml" xmlns:wp14="http://schemas.microsoft.com/office/word/2010/wordprocessingDrawing" xmlns:wp="http://schemas.openxmlformats.org/drawingml/2006/wordprocessingDrawing" xmlns:w10="urn:schemas-microsoft-com:office:word" xmlns:w="http://schemas.openxmlformats.org/wordprocessingml/2006/main" xmlns:w14="http://schemas.microsoft.com/office/word/2010/wordml" xmlns:w15="http://schemas.microsoft.com/office/word/2012/wordml" xmlns:w16cex="http://schemas.microsoft.com/office/word/2018/wordml/cex" xmlns:w16cid="http://schemas.microsoft.com/office/word/2016/wordml/cid" xmlns:w16="http://schemas.microsoft.com/office/word/2018/wordml" xmlns:w16sdtdh="http://schemas.microsoft.com/office/word/2020/wordml/sdtdatahash" xmlns:w16se="http://schemas.microsoft.com/office/word/2015/wordml/symex" xmlns:wpg="http://schemas.microsoft.com/office/word/2010/wordprocessingGroup" xmlns:wpi="http://schemas.microsoft.com/office/word/2010/wordprocessingInk" xmlns:wne="http://schemas.microsoft.com/office/word/2006/wordml" xmlns:wps="http://schemas.microsoft.com/office/word/2010/wordprocessingShape" mc:Ignorable="w14 w15 w16se w16cid w16 w16cex w16sdtdh wp14">
   <w:body>
     <w:p>
       <w:pPr>
@@ -164,7 +164,7 @@
             </w:pPr>
             <w:r>
               <w:rPr>
-                <w:rStyle w:val="Policepardfaut1"/>
+                <w:rStyle w:val="Policepardfaut10"/>
                 <w:lang w:val="fr-FR"/>
               </w:rPr>
               <w:t>Turcotte, Alexandre, 2087684</w:t>
@@ -231,7 +231,7 @@
             </w:pPr>
             <w:r>
               <w:rPr>
-                <w:rStyle w:val="Policepardfaut"/>
+                <w:rStyle w:val="Policepardfaut1"/>
                 <w:b/>
                 <w:color w:val="FF0000"/>
                 <w:lang w:val="fr-FR"/>
@@ -244,7 +244,7 @@
     </w:tbl>
     <w:p>
       <w:pPr>
-        <w:pStyle w:val="Titre1"/>
+        <w:pStyle w:val="Titre11"/>
         <w:spacing w:before="240"/>
         <w:rPr>
           <w:lang w:val="fr-FR"/>
@@ -287,34 +287,34 @@
         <w:spacing w:before="240" w:after="0" w:line="276" w:lineRule="auto"/>
         <w:jc w:val="both"/>
         <w:rPr>
-          <w:rStyle w:val="Policepardfaut"/>
-          <w:lang w:val="fr-CA"/>
-        </w:rPr>
-      </w:pPr>
-      <w:r>
-        <w:rPr>
-          <w:rStyle w:val="Policepardfaut"/>
+          <w:rStyle w:val="Policepardfaut1"/>
+          <w:lang w:val="fr-CA"/>
+        </w:rPr>
+      </w:pPr>
+      <w:r>
+        <w:rPr>
+          <w:rStyle w:val="Policepardfaut1"/>
           <w:lang w:val="fr-FR"/>
         </w:rPr>
         <w:t>L</w:t>
       </w:r>
       <w:r>
         <w:rPr>
-          <w:rStyle w:val="Policepardfaut"/>
+          <w:rStyle w:val="Policepardfaut1"/>
           <w:lang w:val="fr-FR"/>
         </w:rPr>
         <w:t>a</w:t>
       </w:r>
       <w:r>
         <w:rPr>
-          <w:rStyle w:val="Policepardfaut"/>
+          <w:rStyle w:val="Policepardfaut1"/>
           <w:lang w:val="fr-FR"/>
         </w:rPr>
         <w:t xml:space="preserve"> date limite pour rendre ce TP est</w:t>
       </w:r>
       <w:r>
         <w:rPr>
-          <w:rStyle w:val="Policepardfaut"/>
+          <w:rStyle w:val="Policepardfaut1"/>
           <w:lang w:val="fr-FR"/>
         </w:rPr>
         <w:t> :</w:t>
@@ -330,13 +330,13 @@
         <w:spacing w:before="240" w:after="0" w:line="276" w:lineRule="auto"/>
         <w:jc w:val="both"/>
         <w:rPr>
-          <w:rStyle w:val="Policepardfaut"/>
-          <w:lang w:val="fr-CA"/>
-        </w:rPr>
-      </w:pPr>
-      <w:r>
-        <w:rPr>
-          <w:rStyle w:val="Policepardfaut"/>
+          <w:rStyle w:val="Policepardfaut1"/>
+          <w:lang w:val="fr-CA"/>
+        </w:rPr>
+      </w:pPr>
+      <w:r>
+        <w:rPr>
+          <w:rStyle w:val="Policepardfaut1"/>
           <w:color w:val="FF0000"/>
           <w:lang w:val="fr-FR"/>
         </w:rPr>
@@ -344,7 +344,7 @@
       </w:r>
       <w:r>
         <w:rPr>
-          <w:rStyle w:val="Policepardfaut"/>
+          <w:rStyle w:val="Policepardfaut1"/>
           <w:color w:val="FF0000"/>
           <w:lang w:val="fr-FR"/>
         </w:rPr>
@@ -352,7 +352,7 @@
       </w:r>
       <w:r>
         <w:rPr>
-          <w:rStyle w:val="Policepardfaut"/>
+          <w:rStyle w:val="Policepardfaut1"/>
           <w:color w:val="FF0000"/>
           <w:lang w:val="fr-FR"/>
         </w:rPr>
@@ -360,7 +360,7 @@
       </w:r>
       <w:r>
         <w:rPr>
-          <w:rStyle w:val="Policepardfaut"/>
+          <w:rStyle w:val="Policepardfaut1"/>
           <w:color w:val="FF0000"/>
           <w:lang w:val="fr-FR"/>
         </w:rPr>
@@ -368,7 +368,7 @@
       </w:r>
       <w:r>
         <w:rPr>
-          <w:rStyle w:val="Policepardfaut"/>
+          <w:rStyle w:val="Policepardfaut1"/>
           <w:color w:val="FF0000"/>
           <w:lang w:val="fr-FR"/>
         </w:rPr>
@@ -385,13 +385,13 @@
         <w:spacing w:before="240" w:after="0" w:line="276" w:lineRule="auto"/>
         <w:jc w:val="both"/>
         <w:rPr>
-          <w:rStyle w:val="Policepardfaut"/>
-          <w:lang w:val="fr-CA"/>
-        </w:rPr>
-      </w:pPr>
-      <w:r>
-        <w:rPr>
-          <w:rStyle w:val="Policepardfaut"/>
+          <w:rStyle w:val="Policepardfaut1"/>
+          <w:lang w:val="fr-CA"/>
+        </w:rPr>
+      </w:pPr>
+      <w:r>
+        <w:rPr>
+          <w:rStyle w:val="Policepardfaut1"/>
           <w:color w:val="FF0000"/>
           <w:lang w:val="fr-FR"/>
         </w:rPr>
@@ -413,14 +413,14 @@
       </w:pPr>
       <w:r>
         <w:rPr>
-          <w:rStyle w:val="Policepardfaut"/>
+          <w:rStyle w:val="Policepardfaut1"/>
           <w:lang w:val="fr-FR"/>
         </w:rPr>
         <w:t xml:space="preserve">Vous devez faire une </w:t>
       </w:r>
       <w:r>
         <w:rPr>
-          <w:rStyle w:val="Policepardfaut"/>
+          <w:rStyle w:val="Policepardfaut1"/>
           <w:i/>
           <w:iCs/>
           <w:lang w:val="fr-FR"/>
@@ -429,7 +429,7 @@
       </w:r>
       <w:r>
         <w:rPr>
-          <w:rStyle w:val="Policepardfaut"/>
+          <w:rStyle w:val="Policepardfaut1"/>
           <w:lang w:val="fr-FR"/>
         </w:rPr>
         <w:t xml:space="preserve"> en suivant les instructions suivantes :</w:t>
@@ -492,16 +492,8 @@
         <w:rPr>
           <w:lang w:val="fr-FR"/>
         </w:rPr>
-        <w:t>Ce rapport au format .</w:t>
-      </w:r>
-      <w:proofErr w:type="spellStart"/>
-      <w:r>
-        <w:rPr>
-          <w:lang w:val="fr-FR"/>
-        </w:rPr>
-        <w:t>odt</w:t>
-      </w:r>
-      <w:proofErr w:type="spellEnd"/>
+        <w:t>Ce rapport au format .odt</w:t>
+      </w:r>
       <w:r>
         <w:rPr>
           <w:lang w:val="fr-FR"/>
@@ -524,14 +516,14 @@
       </w:pPr>
       <w:r>
         <w:rPr>
-          <w:rStyle w:val="Policepardfaut"/>
+          <w:rStyle w:val="Policepardfaut1"/>
           <w:lang w:val="fr-FR"/>
         </w:rPr>
         <w:t xml:space="preserve">Un script nommé </w:t>
       </w:r>
       <w:r>
         <w:rPr>
-          <w:rStyle w:val="Policepardfaut"/>
+          <w:rStyle w:val="Policepardfaut1"/>
           <w:i/>
           <w:iCs/>
           <w:lang w:val="fr-FR"/>
@@ -540,7 +532,7 @@
       </w:r>
       <w:r>
         <w:rPr>
-          <w:rStyle w:val="Policepardfaut"/>
+          <w:rStyle w:val="Policepardfaut1"/>
           <w:lang w:val="fr-FR"/>
         </w:rPr>
         <w:t xml:space="preserve"> servant à exécuter les différents algorithmes du TP. L’interface du script est décrite à la fin du rapport.</w:t>
@@ -581,14 +573,14 @@
       </w:pPr>
       <w:r>
         <w:rPr>
-          <w:rStyle w:val="Policepardfaut"/>
+          <w:rStyle w:val="Policepardfaut1"/>
           <w:lang w:val="fr-FR"/>
         </w:rPr>
         <w:t xml:space="preserve">Vous avez le choix du langage de programmation utilisé. Notez que le code et l'exécutable soumis seront testés sur les ordinateurs de la salle L-4714 et doivent être compatibles avec cet environnement. En d’autres mots, tout doit fonctionner correctement lorsque le correcteur exécute votre script </w:t>
       </w:r>
       <w:r>
         <w:rPr>
-          <w:rStyle w:val="Policepardfaut"/>
+          <w:rStyle w:val="Policepardfaut1"/>
           <w:i/>
           <w:iCs/>
           <w:lang w:val="fr-FR"/>
@@ -597,7 +589,7 @@
       </w:r>
       <w:r>
         <w:rPr>
-          <w:rStyle w:val="Policepardfaut"/>
+          <w:rStyle w:val="Policepardfaut1"/>
           <w:lang w:val="fr-FR"/>
         </w:rPr>
         <w:t xml:space="preserve"> sur un des ordinateurs de la salle.</w:t>
@@ -618,14 +610,14 @@
       </w:pPr>
       <w:r>
         <w:rPr>
-          <w:rStyle w:val="Policepardfaut"/>
+          <w:rStyle w:val="Policepardfaut1"/>
           <w:lang w:val="fr-FR"/>
         </w:rPr>
         <w:t xml:space="preserve">La commande </w:t>
       </w:r>
       <w:r>
         <w:rPr>
-          <w:rStyle w:val="Policepardfaut"/>
+          <w:rStyle w:val="Policepardfaut1"/>
           <w:i/>
           <w:iCs/>
           <w:lang w:val="fr-FR"/>
@@ -634,14 +626,14 @@
       </w:r>
       <w:r>
         <w:rPr>
-          <w:rStyle w:val="Policepardfaut"/>
+          <w:rStyle w:val="Policepardfaut1"/>
           <w:lang w:val="fr-FR"/>
         </w:rPr>
         <w:t xml:space="preserve"> rendra le script </w:t>
       </w:r>
       <w:r>
         <w:rPr>
-          <w:rStyle w:val="Policepardfaut"/>
+          <w:rStyle w:val="Policepardfaut1"/>
           <w:i/>
           <w:iCs/>
           <w:lang w:val="fr-FR"/>
@@ -650,14 +642,14 @@
       </w:r>
       <w:r>
         <w:rPr>
-          <w:rStyle w:val="Policepardfaut"/>
+          <w:rStyle w:val="Policepardfaut1"/>
           <w:lang w:val="fr-FR"/>
         </w:rPr>
         <w:t xml:space="preserve"> exécutable. Pour l’exécuter il s’agira de faire </w:t>
       </w:r>
       <w:r>
         <w:rPr>
-          <w:rStyle w:val="Policepardfaut"/>
+          <w:rStyle w:val="Policepardfaut1"/>
           <w:i/>
           <w:iCs/>
           <w:lang w:val="fr-FR"/>
@@ -691,7 +683,7 @@
       </w:pPr>
       <w:r>
         <w:rPr>
-          <w:rStyle w:val="Policepardfaut"/>
+          <w:rStyle w:val="Policepardfaut1"/>
           <w:lang w:val="fr-FR"/>
         </w:rPr>
         <w:lastRenderedPageBreak/>
@@ -699,21 +691,21 @@
       </w:r>
       <w:r>
         <w:rPr>
-          <w:rStyle w:val="Policepardfaut"/>
+          <w:rStyle w:val="Policepardfaut1"/>
           <w:lang w:val="fr-FR"/>
         </w:rPr>
         <w:t>3</w:t>
       </w:r>
       <w:r>
         <w:rPr>
-          <w:rStyle w:val="Policepardfaut"/>
+          <w:rStyle w:val="Policepardfaut1"/>
           <w:lang w:val="fr-FR"/>
         </w:rPr>
         <w:t xml:space="preserve">. Le travail demandé consiste à concevoir et implanter un algorithme de votre cru pour résoudre un problème combinatoire. Le classement des équipes déterminera votre note pour la </w:t>
       </w:r>
       <w:r>
         <w:rPr>
-          <w:rStyle w:val="Policepardfaut"/>
+          <w:rStyle w:val="Policepardfaut1"/>
           <w:i/>
           <w:iCs/>
           <w:lang w:val="fr-FR"/>
@@ -722,21 +714,21 @@
       </w:r>
       <w:r>
         <w:rPr>
-          <w:rStyle w:val="Policepardfaut"/>
+          <w:rStyle w:val="Policepardfaut1"/>
           <w:lang w:val="fr-FR"/>
         </w:rPr>
         <w:t xml:space="preserve">. Votre algorithme sera exécuté sur 3 exemplaires de notre choix pendant </w:t>
       </w:r>
       <w:r>
         <w:rPr>
-          <w:rStyle w:val="Policepardfaut"/>
+          <w:rStyle w:val="Policepardfaut1"/>
           <w:lang w:val="fr-FR"/>
         </w:rPr>
         <w:t>2</w:t>
       </w:r>
       <w:r>
         <w:rPr>
-          <w:rStyle w:val="Policepardfaut"/>
+          <w:rStyle w:val="Policepardfaut1"/>
           <w:lang w:val="fr-FR"/>
         </w:rPr>
         <w:t xml:space="preserve"> minutes chacun.</w:t>
@@ -1128,71 +1120,7 @@
           <w:rFonts w:eastAsiaTheme="minorEastAsia"/>
           <w:lang w:val="fr-CA"/>
         </w:rPr>
-        <w:t xml:space="preserve"> la distance(</w:t>
-      </w:r>
-      <w:proofErr w:type="spellStart"/>
-      <w:r>
-        <w:rPr>
-          <w:rFonts w:eastAsiaTheme="minorEastAsia"/>
-          <w:lang w:val="fr-CA"/>
-        </w:rPr>
-        <w:t>u,v</w:t>
-      </w:r>
-      <w:proofErr w:type="spellEnd"/>
-      <w:r>
-        <w:rPr>
-          <w:rFonts w:eastAsiaTheme="minorEastAsia"/>
-          <w:lang w:val="fr-CA"/>
-        </w:rPr>
-        <w:t xml:space="preserve">) est la distance de </w:t>
-      </w:r>
-      <w:proofErr w:type="spellStart"/>
-      <w:r>
-        <w:rPr>
-          <w:rFonts w:eastAsiaTheme="minorEastAsia"/>
-          <w:lang w:val="fr-CA"/>
-        </w:rPr>
-        <w:t>manhattan</w:t>
-      </w:r>
-      <w:proofErr w:type="spellEnd"/>
-      <w:r>
-        <w:rPr>
-          <w:rFonts w:eastAsiaTheme="minorEastAsia"/>
-          <w:lang w:val="fr-CA"/>
-        </w:rPr>
-        <w:t xml:space="preserve"> entre les deux cases les plus près des enclos u et v (i.e. distance de 1 pour des enclos adjacents), et </w:t>
-      </w:r>
-      <w:proofErr w:type="spellStart"/>
-      <w:r>
-        <w:rPr>
-          <w:rFonts w:eastAsiaTheme="minorEastAsia"/>
-          <w:lang w:val="fr-CA"/>
-        </w:rPr>
-        <w:t>poids_arête</w:t>
-      </w:r>
-      <w:proofErr w:type="spellEnd"/>
-      <w:r>
-        <w:rPr>
-          <w:rFonts w:eastAsiaTheme="minorEastAsia"/>
-          <w:lang w:val="fr-CA"/>
-        </w:rPr>
-        <w:t>(</w:t>
-      </w:r>
-      <w:proofErr w:type="spellStart"/>
-      <w:r>
-        <w:rPr>
-          <w:rFonts w:eastAsiaTheme="minorEastAsia"/>
-          <w:lang w:val="fr-CA"/>
-        </w:rPr>
-        <w:t>u,v</w:t>
-      </w:r>
-      <w:proofErr w:type="spellEnd"/>
-      <w:r>
-        <w:rPr>
-          <w:rFonts w:eastAsiaTheme="minorEastAsia"/>
-          <w:lang w:val="fr-CA"/>
-        </w:rPr>
-        <w:t xml:space="preserve">) est la valeur de l’arête entre u et v. </w:t>
+        <w:t xml:space="preserve"> la distance(u,v) est la distance de manhattan entre les deux cases les plus près des enclos u et v (i.e. distance de 1 pour des enclos adjacents), et poids_arête(u,v) est la valeur de l’arête entre u et v. </w:t>
       </w:r>
     </w:p>
     <w:p>
@@ -1919,7 +1847,7 @@
     </w:p>
     <w:p>
       <w:pPr>
-        <w:pStyle w:val="Titre1"/>
+        <w:pStyle w:val="Titre11"/>
         <w:spacing w:line="276" w:lineRule="auto"/>
         <w:rPr>
           <w:lang w:val="fr-FR"/>
@@ -2482,28 +2410,28 @@
       </w:pPr>
       <w:r>
         <w:rPr>
-          <w:rStyle w:val="Policepardfaut"/>
+          <w:rStyle w:val="Policepardfaut1"/>
           <w:lang w:val="fr-FR"/>
         </w:rPr>
         <w:t xml:space="preserve">Vous devez générer des exemplaires de la taille de votre choix, voici un ordre d’idée pour les valeurs : </w:t>
       </w:r>
       <w:r>
         <w:rPr>
-          <w:rStyle w:val="Policepardfaut"/>
+          <w:rStyle w:val="Policepardfaut1"/>
           <w:lang w:val="fr-FR"/>
         </w:rPr>
         <w:t>nombre d’enclos</w:t>
       </w:r>
       <w:r>
         <w:rPr>
-          <w:rStyle w:val="Policepardfaut"/>
+          <w:rStyle w:val="Policepardfaut1"/>
           <w:lang w:val="fr-FR"/>
         </w:rPr>
         <w:t xml:space="preserve"> </w:t>
       </w:r>
       <w:r>
         <w:rPr>
-          <w:rStyle w:val="Policepardfaut"/>
+          <w:rStyle w:val="Policepardfaut1"/>
           <w:b/>
           <w:bCs/>
           <w:lang w:val="fr-FR"/>
@@ -2512,56 +2440,56 @@
       </w:r>
       <w:r>
         <w:rPr>
-          <w:rStyle w:val="Policepardfaut"/>
+          <w:rStyle w:val="Policepardfaut1"/>
           <w:lang w:val="fr-FR"/>
         </w:rPr>
         <w:t xml:space="preserve"> entre 100 et 1000, </w:t>
       </w:r>
       <w:r>
         <w:rPr>
-          <w:rStyle w:val="Policepardfaut"/>
+          <w:rStyle w:val="Policepardfaut1"/>
           <w:lang w:val="fr-FR"/>
         </w:rPr>
         <w:t xml:space="preserve">taille </w:t>
       </w:r>
       <w:r>
         <w:rPr>
-          <w:rStyle w:val="Policepardfaut"/>
+          <w:rStyle w:val="Policepardfaut1"/>
           <w:lang w:val="fr-FR"/>
         </w:rPr>
         <w:t xml:space="preserve">max </w:t>
       </w:r>
       <w:r>
         <w:rPr>
-          <w:rStyle w:val="Policepardfaut"/>
+          <w:rStyle w:val="Policepardfaut1"/>
           <w:lang w:val="fr-FR"/>
         </w:rPr>
         <w:t>d</w:t>
       </w:r>
       <w:r>
         <w:rPr>
-          <w:rStyle w:val="Policepardfaut"/>
+          <w:rStyle w:val="Policepardfaut1"/>
           <w:lang w:val="fr-FR"/>
         </w:rPr>
         <w:t>u sous-ensemble d’</w:t>
       </w:r>
       <w:r>
         <w:rPr>
-          <w:rStyle w:val="Policepardfaut"/>
+          <w:rStyle w:val="Policepardfaut1"/>
           <w:lang w:val="fr-FR"/>
         </w:rPr>
         <w:t>enclos</w:t>
       </w:r>
       <w:r>
         <w:rPr>
-          <w:rStyle w:val="Policepardfaut"/>
+          <w:rStyle w:val="Policepardfaut1"/>
           <w:lang w:val="fr-FR"/>
         </w:rPr>
         <w:t xml:space="preserve"> </w:t>
       </w:r>
       <w:r>
         <w:rPr>
-          <w:rStyle w:val="Policepardfaut"/>
+          <w:rStyle w:val="Policepardfaut1"/>
           <w:b/>
           <w:bCs/>
           <w:lang w:val="fr-FR"/>
@@ -2570,56 +2498,56 @@
       </w:r>
       <w:r>
         <w:rPr>
-          <w:rStyle w:val="Policepardfaut"/>
+          <w:rStyle w:val="Policepardfaut1"/>
           <w:lang w:val="fr-FR"/>
         </w:rPr>
         <w:t xml:space="preserve"> </w:t>
       </w:r>
       <w:r>
         <w:rPr>
-          <w:rStyle w:val="Policepardfaut"/>
+          <w:rStyle w:val="Policepardfaut1"/>
           <w:lang w:val="fr-FR"/>
         </w:rPr>
         <w:t xml:space="preserve">entre </w:t>
       </w:r>
       <w:r>
         <w:rPr>
-          <w:rStyle w:val="Policepardfaut"/>
+          <w:rStyle w:val="Policepardfaut1"/>
           <w:lang w:val="fr-FR"/>
         </w:rPr>
         <w:t>10</w:t>
       </w:r>
       <w:r>
         <w:rPr>
-          <w:rStyle w:val="Policepardfaut"/>
+          <w:rStyle w:val="Policepardfaut1"/>
           <w:lang w:val="fr-FR"/>
         </w:rPr>
         <w:t xml:space="preserve"> et </w:t>
       </w:r>
       <w:r>
         <w:rPr>
-          <w:rStyle w:val="Policepardfaut"/>
+          <w:rStyle w:val="Policepardfaut1"/>
           <w:lang w:val="fr-FR"/>
         </w:rPr>
         <w:t>5</w:t>
       </w:r>
       <w:r>
         <w:rPr>
-          <w:rStyle w:val="Policepardfaut"/>
+          <w:rStyle w:val="Policepardfaut1"/>
           <w:lang w:val="fr-FR"/>
         </w:rPr>
         <w:t>0</w:t>
       </w:r>
       <w:r>
         <w:rPr>
-          <w:rStyle w:val="Policepardfaut"/>
+          <w:rStyle w:val="Policepardfaut1"/>
           <w:lang w:val="fr-FR"/>
         </w:rPr>
         <w:t>0</w:t>
       </w:r>
       <w:r>
         <w:rPr>
-          <w:rStyle w:val="Policepardfaut"/>
+          <w:rStyle w:val="Policepardfaut1"/>
           <w:lang w:val="fr-FR"/>
         </w:rPr>
         <w:t>.</w:t>
@@ -2627,7 +2555,7 @@
     </w:p>
     <w:p>
       <w:pPr>
-        <w:pStyle w:val="Titre1"/>
+        <w:pStyle w:val="Titre11"/>
         <w:pageBreakBefore/>
         <w:rPr>
           <w:lang w:val="fr-FR"/>
@@ -2652,7 +2580,7 @@
       </w:pPr>
       <w:r>
         <w:rPr>
-          <w:rStyle w:val="Policepardfaut"/>
+          <w:rStyle w:val="Policepardfaut1"/>
           <w:i/>
           <w:iCs/>
           <w:lang w:val="fr-FR"/>
@@ -2761,113 +2689,7 @@
           <w:rFonts w:ascii="Times New Roman" w:hAnsi="Times New Roman" w:cs="Times New Roman"/>
           <w:lang w:val="fr-FR"/>
         </w:rPr>
-        <w:t>L</w:t>
-      </w:r>
-      <w:r>
-        <w:rPr>
-          <w:rFonts w:ascii="Times New Roman" w:hAnsi="Times New Roman" w:cs="Times New Roman"/>
-          <w:lang w:val="fr-CA"/>
-        </w:rPr>
-        <w:t xml:space="preserve">’algorithme que nous avons utilisé est le « </w:t>
-      </w:r>
-      <w:proofErr w:type="spellStart"/>
-      <w:r>
-        <w:rPr>
-          <w:rFonts w:ascii="Times New Roman" w:hAnsi="Times New Roman" w:cs="Times New Roman"/>
-          <w:lang w:val="fr-CA"/>
-        </w:rPr>
-        <w:t>backtraking</w:t>
-      </w:r>
-      <w:proofErr w:type="spellEnd"/>
-      <w:r>
-        <w:rPr>
-          <w:rFonts w:ascii="Times New Roman" w:hAnsi="Times New Roman" w:cs="Times New Roman"/>
-          <w:lang w:val="fr-CA"/>
-        </w:rPr>
-        <w:t xml:space="preserve"> </w:t>
-      </w:r>
-      <w:proofErr w:type="spellStart"/>
-      <w:r>
-        <w:rPr>
-          <w:rFonts w:ascii="Times New Roman" w:hAnsi="Times New Roman" w:cs="Times New Roman"/>
-          <w:lang w:val="fr-CA"/>
-        </w:rPr>
-        <w:t>search</w:t>
-      </w:r>
-      <w:proofErr w:type="spellEnd"/>
-      <w:r>
-        <w:rPr>
-          <w:rFonts w:ascii="Times New Roman" w:hAnsi="Times New Roman" w:cs="Times New Roman"/>
-          <w:lang w:val="fr-CA"/>
-        </w:rPr>
-        <w:t xml:space="preserve"> ». </w:t>
-      </w:r>
-      <w:r>
-        <w:rPr>
-          <w:rFonts w:ascii="Times New Roman" w:hAnsi="Times New Roman" w:cs="Times New Roman"/>
-          <w:lang w:val="fr-FR"/>
-        </w:rPr>
-        <w:t xml:space="preserve">Le </w:t>
-      </w:r>
-      <w:proofErr w:type="spellStart"/>
-      <w:r>
-        <w:rPr>
-          <w:rFonts w:ascii="Times New Roman" w:hAnsi="Times New Roman" w:cs="Times New Roman"/>
-          <w:lang w:val="fr-FR"/>
-        </w:rPr>
-        <w:t>backtracking</w:t>
-      </w:r>
-      <w:proofErr w:type="spellEnd"/>
-      <w:r>
-        <w:rPr>
-          <w:rFonts w:ascii="Times New Roman" w:hAnsi="Times New Roman" w:cs="Times New Roman"/>
-          <w:lang w:val="fr-FR"/>
-        </w:rPr>
-        <w:t xml:space="preserve"> est une technique algorithmique pour résoudre des problèmes de manière récursive en essayant de construire une solution progressivement, une pièce à la fois, en supprimant les solutions qui ne satisfont pas les contraintes du problème à tout </w:t>
-      </w:r>
-      <w:r>
-        <w:rPr>
-          <w:rFonts w:ascii="Times New Roman" w:hAnsi="Times New Roman" w:cs="Times New Roman"/>
-          <w:lang w:val="fr-FR"/>
-        </w:rPr>
-        <w:t>mome</w:t>
-      </w:r>
-      <w:r>
-        <w:rPr>
-          <w:rFonts w:ascii="Times New Roman" w:hAnsi="Times New Roman" w:cs="Times New Roman"/>
-          <w:lang w:val="fr-FR"/>
-        </w:rPr>
-        <w:t>nt.</w:t>
-      </w:r>
-      <w:r>
-        <w:rPr>
-          <w:rFonts w:ascii="Times New Roman" w:hAnsi="Times New Roman" w:cs="Times New Roman"/>
-          <w:lang w:val="fr-FR"/>
-        </w:rPr>
-        <w:t xml:space="preserve"> L’algorithme de </w:t>
-      </w:r>
-      <w:proofErr w:type="spellStart"/>
-      <w:r>
-        <w:rPr>
-          <w:rFonts w:ascii="Times New Roman" w:hAnsi="Times New Roman" w:cs="Times New Roman"/>
-          <w:lang w:val="fr-FR"/>
-        </w:rPr>
-        <w:t>backtracking</w:t>
-      </w:r>
-      <w:proofErr w:type="spellEnd"/>
-      <w:r>
-        <w:rPr>
-          <w:rFonts w:ascii="Times New Roman" w:hAnsi="Times New Roman" w:cs="Times New Roman"/>
-          <w:lang w:val="fr-FR"/>
-        </w:rPr>
-        <w:t xml:space="preserve"> parcourt cet arbre de recherche de manière récursive, de la racine vers le bas, dans un ordre de profondeur d’abord. À chaque nœud c, l’algorithme vérifie si c peut être complété en une solution valide</w:t>
-      </w:r>
-      <w:r>
-        <w:rPr>
-          <w:rFonts w:ascii="Times New Roman" w:hAnsi="Times New Roman" w:cs="Times New Roman"/>
-          <w:lang w:val="fr-FR"/>
-        </w:rPr>
-        <w:t>. On mémorise alors la solution la plus prometteuse durant le parcours qui respecte les contraintes tout en maximisant l’équation.</w:t>
+        <w:t>L’algorithme que nous utilisons consiste en deux étapes. La première étape est d’avoir une solution de base qui sera créée en partie grâce à l’algorithme de Prim que nous avons modifié afin d’avoir un arbre de poids maximum. Avec cet arbre, nous savons quels enclos doivent être voisins en priorité. Ensuite, nous plaçons les enfants d’un nœud de l’arbre selon 8 directions dans le plan cartésien. Une fois que c’est fait nous nous assurons que les enclos soient tous voisins les uns des autres et nous avons finalement notre solution de base. Finalement il ne reste plus qu’à remplir les diagonales créer par le fait que nous remplissons le plan cartésien selon 8 directions et à interchanger des enclos de position pour trouver le zoo optimal.</w:t>
       </w:r>
     </w:p>
     <w:p>
@@ -2884,7 +2706,7 @@
     </w:p>
     <w:p>
       <w:pPr>
-        <w:pStyle w:val="Titre1"/>
+        <w:pStyle w:val="Titre11"/>
         <w:rPr>
           <w:lang w:val="fr-FR"/>
         </w:rPr>
@@ -2906,32 +2728,12 @@
       </w:pPr>
       <w:r>
         <w:rPr>
-          <w:rStyle w:val="Policepardfaut"/>
-          <w:i/>
-          <w:iCs/>
-          <w:lang w:val="fr-FR"/>
-        </w:rPr>
-        <w:t xml:space="preserve">Sous forme de pseudo-code et incluant une analyse de complexité théorique des principales fonctions. Si vous préférez écrire vos équations en Latex, vous pouvez ajouter un </w:t>
-      </w:r>
-      <w:proofErr w:type="spellStart"/>
-      <w:r>
-        <w:rPr>
-          <w:rStyle w:val="Policepardfaut"/>
-          <w:i/>
-          <w:iCs/>
-          <w:lang w:val="fr-FR"/>
-        </w:rPr>
-        <w:t>pdf</w:t>
-      </w:r>
-      <w:proofErr w:type="spellEnd"/>
-      <w:r>
-        <w:rPr>
-          <w:rStyle w:val="Policepardfaut"/>
-          <w:i/>
-          <w:iCs/>
-          <w:lang w:val="fr-FR"/>
-        </w:rPr>
-        <w:t xml:space="preserve"> à la remise avec la réponse à cette question et le mentionner ici. Pas besoin de faire une analyse empirique de la complexité.</w:t>
+          <w:rStyle w:val="Policepardfaut1"/>
+          <w:i/>
+          <w:iCs/>
+          <w:lang w:val="fr-FR"/>
+        </w:rPr>
+        <w:t>Sous forme de pseudo-code et incluant une analyse de complexité théorique des principales fonctions. Si vous préférez écrire vos équations en Latex, vous pouvez ajouter un pdf à la remise avec la réponse à cette question et le mentionner ici. Pas besoin de faire une analyse empirique de la complexité.</w:t>
       </w:r>
     </w:p>
     <w:tbl>
@@ -3077,13 +2879,11 @@
         <w:spacing w:before="240" w:after="120" w:line="276" w:lineRule="auto"/>
         <w:rPr>
           <w:rFonts w:ascii="Times New Roman" w:hAnsi="Times New Roman" w:cs="Times New Roman"/>
-          <w:lang w:val="fr-CA"/>
         </w:rPr>
       </w:pPr>
       <w:r>
         <w:rPr>
           <w:rFonts w:ascii="Times New Roman" w:hAnsi="Times New Roman" w:cs="Times New Roman"/>
-          <w:lang w:val="fr-CA"/>
         </w:rPr>
         <w:t>C : ensemble des contraintes</w:t>
       </w:r>
@@ -3135,7 +2935,7 @@
               </wp:anchor>
             </w:drawing>
           </mc:Choice>
-          <mc:Fallback>
+          <mc:Fallback xmlns:w16du="http://schemas.microsoft.com/office/word/2023/wordml/word16du">
             <w:pict>
               <v:shapetype w14:anchorId="767A33F7" id="_x0000_t75" coordsize="21600,21600" o:spt="75" o:preferrelative="t" path="m@4@5l@4@11@9@11@9@5xe" filled="f" stroked="f">
                 <v:stroke joinstyle="miter"/>
@@ -3207,7 +3007,7 @@
               </wp:anchor>
             </w:drawing>
           </mc:Choice>
-          <mc:Fallback>
+          <mc:Fallback xmlns:w16du="http://schemas.microsoft.com/office/word/2023/wordml/word16du">
             <w:pict>
               <v:shape w14:anchorId="68264306" id="Ink 350" o:spid="_x0000_s1026" type="#_x0000_t75" style="position:absolute;margin-left:200.25pt;margin-top:1.4pt;width:26.2pt;height:20.1pt;z-index:251970560;visibility:visible;mso-wrap-style:square;mso-width-percent:0;mso-height-percent:0;mso-wrap-distance-left:9pt;mso-wrap-distance-top:0;mso-wrap-distance-right:9pt;mso-wrap-distance-bottom:0;mso-position-horizontal:absolute;mso-position-horizontal-relative:text;mso-position-vertical:absolute;mso-position-vertical-relative:text;mso-width-percent:0;mso-height-percent:0;mso-width-relative:margin;mso-height-relative:margin" o:gfxdata="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">
                 <v:imagedata r:id="rId12" o:title=""/>
@@ -3260,7 +3060,7 @@
               </wp:anchor>
             </w:drawing>
           </mc:Choice>
-          <mc:Fallback>
+          <mc:Fallback xmlns:w16du="http://schemas.microsoft.com/office/word/2023/wordml/word16du">
             <w:pict>
               <v:shape w14:anchorId="3B8C0CF4" id="Ink 304" o:spid="_x0000_s1026" type="#_x0000_t75" style="position:absolute;margin-left:119pt;margin-top:-3.65pt;width:78.3pt;height:22.4pt;z-index:251923456;visibility:visible;mso-wrap-style:square;mso-width-percent:0;mso-height-percent:0;mso-wrap-distance-left:9pt;mso-wrap-distance-top:0;mso-wrap-distance-right:9pt;mso-wrap-distance-bottom:0;mso-position-horizontal:absolute;mso-position-horizontal-relative:text;mso-position-vertical:absolute;mso-position-vertical-relative:text;mso-width-percent:0;mso-height-percent:0;mso-width-relative:margin;mso-height-relative:margin" o:gfxdata="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">
                 <v:imagedata r:id="rId14" o:title=""/>
@@ -3269,21 +3069,12 @@
           </mc:Fallback>
         </mc:AlternateContent>
       </w:r>
-      <w:proofErr w:type="spellStart"/>
-      <w:r>
-        <w:rPr>
-          <w:i/>
-          <w:iCs/>
-        </w:rPr>
-        <w:t>backtrackingSearch</w:t>
-      </w:r>
-      <w:proofErr w:type="spellEnd"/>
-      <w:r>
-        <w:rPr>
-          <w:i/>
-          <w:iCs/>
-        </w:rPr>
-        <w:t>(P)</w:t>
+      <w:r>
+        <w:rPr>
+          <w:i/>
+          <w:iCs/>
+        </w:rPr>
+        <w:t>backtrackingSearch(P)</w:t>
       </w:r>
     </w:p>
     <w:p>
@@ -3333,7 +3124,7 @@
               </wp:anchor>
             </w:drawing>
           </mc:Choice>
-          <mc:Fallback>
+          <mc:Fallback xmlns:w16du="http://schemas.microsoft.com/office/word/2023/wordml/word16du">
             <w:pict>
               <v:shape w14:anchorId="1E9F3999" id="Ink 186" o:spid="_x0000_s1026" type="#_x0000_t75" style="position:absolute;margin-left:134.1pt;margin-top:3.9pt;width:39.4pt;height:16.75pt;z-index:251825152;visibility:visible;mso-wrap-style:square;mso-wrap-distance-left:9pt;mso-wrap-distance-top:0;mso-wrap-distance-right:9pt;mso-wrap-distance-bottom:0;mso-position-horizontal:absolute;mso-position-horizontal-relative:text;mso-position-vertical:absolute;mso-position-vertical-relative:text" o:gfxdata="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">
                 <v:imagedata r:id="rId16" o:title=""/>
@@ -3405,7 +3196,7 @@
               </wp:anchor>
             </w:drawing>
           </mc:Choice>
-          <mc:Fallback>
+          <mc:Fallback xmlns:w16du="http://schemas.microsoft.com/office/word/2023/wordml/word16du">
             <w:pict>
               <v:shape w14:anchorId="78C735DB" id="Ink 193" o:spid="_x0000_s1026" type="#_x0000_t75" style="position:absolute;margin-left:77.6pt;margin-top:4.9pt;width:37pt;height:16.9pt;z-index:251832320;visibility:visible;mso-wrap-style:square;mso-wrap-distance-left:9pt;mso-wrap-distance-top:0;mso-wrap-distance-right:9pt;mso-wrap-distance-bottom:0;mso-position-horizontal:absolute;mso-position-horizontal-relative:text;mso-position-vertical:absolute;mso-position-vertical-relative:text" o:gfxdata="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">
                 <v:imagedata r:id="rId18" o:title=""/>
@@ -3430,7 +3221,6 @@
         <w:rPr>
           <w:i/>
           <w:iCs/>
-          <w:lang w:val="fr-FR"/>
         </w:rPr>
       </w:pPr>
       <w:r>
@@ -3471,7 +3261,7 @@
               </wp:anchor>
             </w:drawing>
           </mc:Choice>
-          <mc:Fallback>
+          <mc:Fallback xmlns:w16du="http://schemas.microsoft.com/office/word/2023/wordml/word16du">
             <w:pict>
               <v:shape w14:anchorId="2B738738" id="Ink 357" o:spid="_x0000_s1026" type="#_x0000_t75" style="position:absolute;margin-left:287.8pt;margin-top:-3.75pt;width:10.55pt;height:30.45pt;z-index:251977728;visibility:visible;mso-wrap-style:square;mso-wrap-distance-left:9pt;mso-wrap-distance-top:0;mso-wrap-distance-right:9pt;mso-wrap-distance-bottom:0;mso-position-horizontal:absolute;mso-position-horizontal-relative:text;mso-position-vertical:absolute;mso-position-vertical-relative:text" o:gfxdata="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">
                 <v:imagedata r:id="rId20" o:title=""/>
@@ -3524,7 +3314,7 @@
               </wp:anchor>
             </w:drawing>
           </mc:Choice>
-          <mc:Fallback>
+          <mc:Fallback xmlns:w16du="http://schemas.microsoft.com/office/word/2023/wordml/word16du">
             <w:pict>
               <v:shape w14:anchorId="4C26DD51" id="Ink 344" o:spid="_x0000_s1026" type="#_x0000_t75" style="position:absolute;margin-left:272.55pt;margin-top:1.1pt;width:16.1pt;height:14.8pt;z-index:251964416;visibility:visible;mso-wrap-style:square;mso-width-percent:0;mso-height-percent:0;mso-wrap-distance-left:9pt;mso-wrap-distance-top:0;mso-wrap-distance-right:9pt;mso-wrap-distance-bottom:0;mso-position-horizontal:absolute;mso-position-horizontal-relative:text;mso-position-vertical:absolute;mso-position-vertical-relative:text;mso-width-percent:0;mso-height-percent:0;mso-width-relative:margin;mso-height-relative:margin" o:gfxdata="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">
                 <v:imagedata r:id="rId22" o:title=""/>
@@ -3571,7 +3361,7 @@
               </wp:anchor>
             </w:drawing>
           </mc:Choice>
-          <mc:Fallback>
+          <mc:Fallback xmlns:w16du="http://schemas.microsoft.com/office/word/2023/wordml/word16du">
             <w:pict>
               <v:shape w14:anchorId="1DAA2CA0" id="Ink 338" o:spid="_x0000_s1026" type="#_x0000_t75" style="position:absolute;margin-left:262.4pt;margin-top:3.2pt;width:3.05pt;height:13.1pt;z-index:251958272;visibility:visible;mso-wrap-style:square;mso-wrap-distance-left:9pt;mso-wrap-distance-top:0;mso-wrap-distance-right:9pt;mso-wrap-distance-bottom:0;mso-position-horizontal:absolute;mso-position-horizontal-relative:text;mso-position-vertical:absolute;mso-position-vertical-relative:text" o:gfxdata="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">
                 <v:imagedata r:id="rId24" o:title=""/>
@@ -3618,7 +3408,7 @@
               </wp:anchor>
             </w:drawing>
           </mc:Choice>
-          <mc:Fallback>
+          <mc:Fallback xmlns:w16du="http://schemas.microsoft.com/office/word/2023/wordml/word16du">
             <w:pict>
               <v:shape w14:anchorId="27DCE3CF" id="Ink 159" o:spid="_x0000_s1026" type="#_x0000_t75" style="position:absolute;margin-left:178.3pt;margin-top:-2.2pt;width:16.3pt;height:25.3pt;z-index:251800576;visibility:visible;mso-wrap-style:square;mso-wrap-distance-left:9pt;mso-wrap-distance-top:0;mso-wrap-distance-right:9pt;mso-wrap-distance-bottom:0;mso-position-horizontal:absolute;mso-position-horizontal-relative:text;mso-position-vertical:absolute;mso-position-vertical-relative:text" o:gfxdata="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">
                 <v:imagedata r:id="rId26" o:title=""/>
@@ -3671,7 +3461,7 @@
               </wp:anchor>
             </w:drawing>
           </mc:Choice>
-          <mc:Fallback>
+          <mc:Fallback xmlns:w16du="http://schemas.microsoft.com/office/word/2023/wordml/word16du">
             <w:pict>
               <v:shape w14:anchorId="083EE5FA" id="Ink 156" o:spid="_x0000_s1026" type="#_x0000_t75" style="position:absolute;margin-left:225pt;margin-top:-8.65pt;width:32.85pt;height:21.7pt;z-index:251797504;visibility:visible;mso-wrap-style:square;mso-width-percent:0;mso-height-percent:0;mso-wrap-distance-left:9pt;mso-wrap-distance-top:0;mso-wrap-distance-right:9pt;mso-wrap-distance-bottom:0;mso-position-horizontal:absolute;mso-position-horizontal-relative:text;mso-position-vertical:absolute;mso-position-vertical-relative:text;mso-width-percent:0;mso-height-percent:0;mso-width-relative:margin;mso-height-relative:margin" o:gfxdata="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">
                 <v:imagedata r:id="rId28" o:title=""/>
@@ -3724,7 +3514,7 @@
               </wp:anchor>
             </w:drawing>
           </mc:Choice>
-          <mc:Fallback>
+          <mc:Fallback xmlns:w16du="http://schemas.microsoft.com/office/word/2023/wordml/word16du">
             <w:pict>
               <v:shape w14:anchorId="5A2B5D98" id="Ink 150" o:spid="_x0000_s1026" type="#_x0000_t75" style="position:absolute;margin-left:198.25pt;margin-top:.2pt;width:14.55pt;height:14.45pt;z-index:251791360;visibility:visible;mso-wrap-style:square;mso-width-percent:0;mso-height-percent:0;mso-wrap-distance-left:9pt;mso-wrap-distance-top:0;mso-wrap-distance-right:9pt;mso-wrap-distance-bottom:0;mso-position-horizontal:absolute;mso-position-horizontal-relative:text;mso-position-vertical:absolute;mso-position-vertical-relative:text;mso-width-percent:0;mso-height-percent:0;mso-width-relative:margin;mso-height-relative:margin" o:gfxdata="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">
                 <v:imagedata r:id="rId30" o:title=""/>
@@ -3777,7 +3567,7 @@
               </wp:anchor>
             </w:drawing>
           </mc:Choice>
-          <mc:Fallback>
+          <mc:Fallback xmlns:w16du="http://schemas.microsoft.com/office/word/2023/wordml/word16du">
             <w:pict>
               <v:shape w14:anchorId="1CFF62CC" id="Ink 144" o:spid="_x0000_s1026" type="#_x0000_t75" style="position:absolute;margin-left:160.75pt;margin-top:1.05pt;width:13.95pt;height:16.8pt;z-index:251786240;visibility:visible;mso-wrap-style:square;mso-width-percent:0;mso-height-percent:0;mso-wrap-distance-left:9pt;mso-wrap-distance-top:0;mso-wrap-distance-right:9pt;mso-wrap-distance-bottom:0;mso-position-horizontal:absolute;mso-position-horizontal-relative:text;mso-position-vertical:absolute;mso-position-vertical-relative:text;mso-width-percent:0;mso-height-percent:0;mso-width-relative:margin;mso-height-relative:margin" o:gfxdata="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">
                 <v:imagedata r:id="rId32" o:title=""/>
@@ -3793,41 +3583,12 @@
         </w:rPr>
         <w:tab/>
       </w:r>
-      <w:proofErr w:type="spellStart"/>
-      <w:r>
-        <w:rPr>
-          <w:i/>
-          <w:iCs/>
-          <w:lang w:val="fr-FR"/>
-        </w:rPr>
-        <w:t>status</w:t>
-      </w:r>
-      <w:proofErr w:type="spellEnd"/>
-      <w:r>
-        <w:rPr>
-          <w:i/>
-          <w:iCs/>
-          <w:lang w:val="fr-FR"/>
-        </w:rPr>
-        <w:t xml:space="preserve"> = </w:t>
-      </w:r>
-      <w:proofErr w:type="spellStart"/>
-      <w:r>
-        <w:rPr>
-          <w:i/>
-          <w:iCs/>
-          <w:lang w:val="fr-FR"/>
-        </w:rPr>
-        <w:t>FixPoint</w:t>
-      </w:r>
-      <w:proofErr w:type="spellEnd"/>
-      <w:r>
-        <w:rPr>
-          <w:i/>
-          <w:iCs/>
-          <w:lang w:val="fr-FR"/>
-        </w:rPr>
-        <w:t>(s, P)</w:t>
+      <w:r>
+        <w:rPr>
+          <w:i/>
+          <w:iCs/>
+        </w:rPr>
+        <w:t>status = FixPoint(s, P)</w:t>
       </w:r>
     </w:p>
     <w:p>
@@ -3878,7 +3639,7 @@
               </wp:anchor>
             </w:drawing>
           </mc:Choice>
-          <mc:Fallback>
+          <mc:Fallback xmlns:w16du="http://schemas.microsoft.com/office/word/2023/wordml/word16du">
             <w:pict>
               <v:shape w14:anchorId="604E5460" id="Ink 191" o:spid="_x0000_s1026" type="#_x0000_t75" style="position:absolute;margin-left:240.6pt;margin-top:6.8pt;width:39.05pt;height:21.05pt;z-index:251830272;visibility:visible;mso-wrap-style:square;mso-wrap-distance-left:9pt;mso-wrap-distance-top:0;mso-wrap-distance-right:9pt;mso-wrap-distance-bottom:0;mso-position-horizontal:absolute;mso-position-horizontal-relative:text;mso-position-vertical:absolute;mso-position-vertical-relative:text" o:gfxdata="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">
                 <v:imagedata r:id="rId34" o:title=""/>
@@ -3891,7 +3652,6 @@
         <w:rPr>
           <w:i/>
           <w:iCs/>
-          <w:lang w:val="fr-FR"/>
         </w:rPr>
         <w:tab/>
       </w:r>
@@ -3950,7 +3710,7 @@
               </wp:anchor>
             </w:drawing>
           </mc:Choice>
-          <mc:Fallback>
+          <mc:Fallback xmlns:w16du="http://schemas.microsoft.com/office/word/2023/wordml/word16du">
             <w:pict>
               <v:shape w14:anchorId="1E730F06" id="Ink 197" o:spid="_x0000_s1026" type="#_x0000_t75" style="position:absolute;margin-left:102.9pt;margin-top:9.3pt;width:44.4pt;height:16.8pt;z-index:251836416;visibility:visible;mso-wrap-style:square;mso-wrap-distance-left:9pt;mso-wrap-distance-top:0;mso-wrap-distance-right:9pt;mso-wrap-distance-bottom:0;mso-position-horizontal:absolute;mso-position-horizontal-relative:text;mso-position-vertical:absolute;mso-position-vertical-relative:text" o:gfxdata="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">
                 <v:imagedata r:id="rId36" o:title=""/>
@@ -4015,7 +3775,7 @@
               </wp:anchor>
             </w:drawing>
           </mc:Choice>
-          <mc:Fallback>
+          <mc:Fallback xmlns:w16du="http://schemas.microsoft.com/office/word/2023/wordml/word16du">
             <w:pict>
               <v:shape w14:anchorId="7857FEF7" id="Ink 206" o:spid="_x0000_s1026" type="#_x0000_t75" style="position:absolute;margin-left:116.1pt;margin-top:5.95pt;width:27.25pt;height:20pt;z-index:251841536;visibility:visible;mso-wrap-style:square;mso-wrap-distance-left:9pt;mso-wrap-distance-top:0;mso-wrap-distance-right:9pt;mso-wrap-distance-bottom:0;mso-position-horizontal:absolute;mso-position-horizontal-relative:text;mso-position-vertical:absolute;mso-position-vertical-relative:text" o:gfxdata="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">
                 <v:imagedata r:id="rId38" o:title=""/>
@@ -4062,7 +3822,7 @@
               </wp:anchor>
             </w:drawing>
           </mc:Choice>
-          <mc:Fallback>
+          <mc:Fallback xmlns:w16du="http://schemas.microsoft.com/office/word/2023/wordml/word16du">
             <w:pict>
               <v:shape w14:anchorId="645EE311" id="Ink 202" o:spid="_x0000_s1026" type="#_x0000_t75" style="position:absolute;margin-left:98.25pt;margin-top:7.8pt;width:10.3pt;height:11.95pt;z-index:251837440;visibility:visible;mso-wrap-style:square;mso-wrap-distance-left:9pt;mso-wrap-distance-top:0;mso-wrap-distance-right:9pt;mso-wrap-distance-bottom:0;mso-position-horizontal:absolute;mso-position-horizontal-relative:text;mso-position-vertical:absolute;mso-position-vertical-relative:text" o:gfxdata="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">
                 <v:imagedata r:id="rId40" o:title=""/>
@@ -4128,7 +3888,7 @@
               </wp:anchor>
             </w:drawing>
           </mc:Choice>
-          <mc:Fallback>
+          <mc:Fallback xmlns:w16du="http://schemas.microsoft.com/office/word/2023/wordml/word16du">
             <w:pict>
               <v:shape w14:anchorId="1FDBF6B2" id="Ink 356" o:spid="_x0000_s1026" type="#_x0000_t75" style="position:absolute;margin-left:213.5pt;margin-top:-8.7pt;width:24.65pt;height:33.55pt;z-index:251976704;visibility:visible;mso-wrap-style:square;mso-wrap-distance-left:9pt;mso-wrap-distance-top:0;mso-wrap-distance-right:9pt;mso-wrap-distance-bottom:0;mso-position-horizontal:absolute;mso-position-horizontal-relative:text;mso-position-vertical:absolute;mso-position-vertical-relative:text" o:gfxdata="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">
                 <v:imagedata r:id="rId42" o:title=""/>
@@ -4181,7 +3941,7 @@
               </wp:anchor>
             </w:drawing>
           </mc:Choice>
-          <mc:Fallback>
+          <mc:Fallback xmlns:w16du="http://schemas.microsoft.com/office/word/2023/wordml/word16du">
             <w:pict>
               <v:shape w14:anchorId="73A49651" id="Ink 337" o:spid="_x0000_s1026" type="#_x0000_t75" style="position:absolute;margin-left:184.65pt;margin-top:4.35pt;width:22.75pt;height:17.8pt;z-index:251957248;visibility:visible;mso-wrap-style:square;mso-width-percent:0;mso-height-percent:0;mso-wrap-distance-left:9pt;mso-wrap-distance-top:0;mso-wrap-distance-right:9pt;mso-wrap-distance-bottom:0;mso-position-horizontal:absolute;mso-position-horizontal-relative:text;mso-position-vertical:absolute;mso-position-vertical-relative:text;mso-width-percent:0;mso-height-percent:0;mso-width-relative:margin;mso-height-relative:margin" o:gfxdata="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">
                 <v:imagedata r:id="rId44" o:title=""/>
@@ -4234,7 +3994,7 @@
               </wp:anchor>
             </w:drawing>
           </mc:Choice>
-          <mc:Fallback>
+          <mc:Fallback xmlns:w16du="http://schemas.microsoft.com/office/word/2023/wordml/word16du">
             <w:pict>
               <v:shape w14:anchorId="04008928" id="Ink 288" o:spid="_x0000_s1026" type="#_x0000_t75" style="position:absolute;margin-left:109.6pt;margin-top:-.85pt;width:77.15pt;height:23.45pt;z-index:251907072;visibility:visible;mso-wrap-style:square;mso-width-percent:0;mso-height-percent:0;mso-wrap-distance-left:9pt;mso-wrap-distance-top:0;mso-wrap-distance-right:9pt;mso-wrap-distance-bottom:0;mso-position-horizontal:absolute;mso-position-horizontal-relative:text;mso-position-vertical:absolute;mso-position-vertical-relative:text;mso-width-percent:0;mso-height-percent:0;mso-width-relative:margin;mso-height-relative:margin" o:gfxdata="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">
                 <v:imagedata r:id="rId46" o:title=""/>
@@ -4341,7 +4101,7 @@
               </wp:anchor>
             </w:drawing>
           </mc:Choice>
-          <mc:Fallback>
+          <mc:Fallback xmlns:w16du="http://schemas.microsoft.com/office/word/2023/wordml/word16du">
             <w:pict>
               <v:shape w14:anchorId="6694B29E" id="Ink 211" o:spid="_x0000_s1026" type="#_x0000_t75" style="position:absolute;margin-left:116.55pt;margin-top:-3pt;width:25.6pt;height:16.95pt;z-index:251846656;visibility:visible;mso-wrap-style:square;mso-wrap-distance-left:9pt;mso-wrap-distance-top:0;mso-wrap-distance-right:9pt;mso-wrap-distance-bottom:0;mso-position-horizontal:absolute;mso-position-horizontal-relative:text;mso-position-vertical:absolute;mso-position-vertical-relative:text" o:gfxdata="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">
                 <v:imagedata r:id="rId48" o:title=""/>
@@ -4389,7 +4149,7 @@
               </wp:anchor>
             </w:drawing>
           </mc:Choice>
-          <mc:Fallback>
+          <mc:Fallback xmlns:w16du="http://schemas.microsoft.com/office/word/2023/wordml/word16du">
             <w:pict>
               <v:shape w14:anchorId="3E1AAF62" id="Ink 207" o:spid="_x0000_s1026" type="#_x0000_t75" style="position:absolute;margin-left:100.85pt;margin-top:1.65pt;width:7.8pt;height:9.05pt;z-index:251842560;visibility:visible;mso-wrap-style:square;mso-wrap-distance-left:9pt;mso-wrap-distance-top:0;mso-wrap-distance-right:9pt;mso-wrap-distance-bottom:0;mso-position-horizontal:absolute;mso-position-horizontal-relative:text;mso-position-vertical:absolute;mso-position-vertical-relative:text" o:gfxdata="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">
                 <v:imagedata r:id="rId50" o:title=""/>
@@ -4457,7 +4217,7 @@
               </wp:anchor>
             </w:drawing>
           </mc:Choice>
-          <mc:Fallback>
+          <mc:Fallback xmlns:w16du="http://schemas.microsoft.com/office/word/2023/wordml/word16du">
             <w:pict>
               <v:shape w14:anchorId="2D89B7EE" id="Ink 218" o:spid="_x0000_s1026" type="#_x0000_t75" style="position:absolute;margin-left:229.5pt;margin-top:6.25pt;width:11pt;height:14.5pt;z-index:251853824;visibility:visible;mso-wrap-style:square;mso-wrap-distance-left:9pt;mso-wrap-distance-top:0;mso-wrap-distance-right:9pt;mso-wrap-distance-bottom:0;mso-position-horizontal:absolute;mso-position-horizontal-relative:text;mso-position-vertical:absolute;mso-position-vertical-relative:text" o:gfxdata="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">
                 <v:imagedata r:id="rId52" o:title=""/>
@@ -4505,7 +4265,7 @@
               </wp:anchor>
             </w:drawing>
           </mc:Choice>
-          <mc:Fallback>
+          <mc:Fallback xmlns:w16du="http://schemas.microsoft.com/office/word/2023/wordml/word16du">
             <w:pict>
               <v:shape w14:anchorId="0B4E35E1" id="Ink 216" o:spid="_x0000_s1026" type="#_x0000_t75" style="position:absolute;margin-left:261.45pt;margin-top:5.05pt;width:15.35pt;height:22.2pt;z-index:251851776;visibility:visible;mso-wrap-style:square;mso-wrap-distance-left:9pt;mso-wrap-distance-top:0;mso-wrap-distance-right:9pt;mso-wrap-distance-bottom:0;mso-position-horizontal:absolute;mso-position-horizontal-relative:text;mso-position-vertical:absolute;mso-position-vertical-relative:text" o:gfxdata="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">
                 <v:imagedata r:id="rId54" o:title=""/>
@@ -4559,7 +4319,7 @@
               </wp:anchor>
             </w:drawing>
           </mc:Choice>
-          <mc:Fallback>
+          <mc:Fallback xmlns:w16du="http://schemas.microsoft.com/office/word/2023/wordml/word16du">
             <w:pict>
               <v:shape w14:anchorId="3AC150AB" id="Ink 217" o:spid="_x0000_s1026" type="#_x0000_t75" style="position:absolute;margin-left:244.4pt;margin-top:11.55pt;width:9.7pt;height:11.3pt;z-index:251852800;visibility:visible;mso-wrap-style:square;mso-width-percent:0;mso-height-percent:0;mso-wrap-distance-left:9pt;mso-wrap-distance-top:0;mso-wrap-distance-right:9pt;mso-wrap-distance-bottom:0;mso-position-horizontal:absolute;mso-position-horizontal-relative:text;mso-position-vertical:absolute;mso-position-vertical-relative:text;mso-width-percent:0;mso-height-percent:0;mso-width-relative:margin;mso-height-relative:margin" o:gfxdata="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">
                 <v:imagedata r:id="rId56" o:title=""/>
@@ -4575,25 +4335,7 @@
           <w:iCs/>
         </w:rPr>
         <w:tab/>
-        <w:t xml:space="preserve">if </w:t>
-      </w:r>
-      <w:proofErr w:type="spellStart"/>
-      <w:r>
-        <w:rPr>
-          <w:rFonts w:ascii="Times New Roman" w:hAnsi="Times New Roman" w:cs="Times New Roman"/>
-          <w:i/>
-          <w:iCs/>
-        </w:rPr>
-        <w:t>assignementCompleted</w:t>
-      </w:r>
-      <w:proofErr w:type="spellEnd"/>
-      <w:r>
-        <w:rPr>
-          <w:rFonts w:ascii="Times New Roman" w:hAnsi="Times New Roman" w:cs="Times New Roman"/>
-          <w:i/>
-          <w:iCs/>
-        </w:rPr>
-        <w:t>(s): return s</w:t>
+        <w:t>if assignementCompleted(s): return s</w:t>
       </w:r>
     </w:p>
     <w:p>
@@ -4613,25 +4355,7 @@
           <w:iCs/>
         </w:rPr>
         <w:tab/>
-        <w:t xml:space="preserve">x = </w:t>
-      </w:r>
-      <w:proofErr w:type="spellStart"/>
-      <w:r>
-        <w:rPr>
-          <w:rFonts w:ascii="Times New Roman" w:hAnsi="Times New Roman" w:cs="Times New Roman"/>
-          <w:i/>
-          <w:iCs/>
-        </w:rPr>
-        <w:t>selectUnassignedVariable</w:t>
-      </w:r>
-      <w:proofErr w:type="spellEnd"/>
-      <w:r>
-        <w:rPr>
-          <w:rFonts w:ascii="Times New Roman" w:hAnsi="Times New Roman" w:cs="Times New Roman"/>
-          <w:i/>
-          <w:iCs/>
-        </w:rPr>
-        <w:t>(s, X)</w:t>
+        <w:t>x = selectUnassignedVariable(s, X)</w:t>
       </w:r>
     </w:p>
     <w:p>
@@ -4683,7 +4407,7 @@
               </wp:anchor>
             </w:drawing>
           </mc:Choice>
-          <mc:Fallback>
+          <mc:Fallback xmlns:w16du="http://schemas.microsoft.com/office/word/2023/wordml/word16du">
             <w:pict>
               <v:shape w14:anchorId="0CDD5090" id="Ink 331" o:spid="_x0000_s1026" type="#_x0000_t75" style="position:absolute;margin-left:133.15pt;margin-top:-17.5pt;width:135pt;height:41.2pt;z-index:251951104;visibility:visible;mso-wrap-style:square;mso-wrap-distance-left:9pt;mso-wrap-distance-top:0;mso-wrap-distance-right:9pt;mso-wrap-distance-bottom:0;mso-position-horizontal:absolute;mso-position-horizontal-relative:text;mso-position-vertical:absolute;mso-position-vertical-relative:text" o:gfxdata="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">
                 <v:imagedata r:id="rId58" o:title=""/>
@@ -4767,7 +4491,7 @@
               </wp:anchor>
             </w:drawing>
           </mc:Choice>
-          <mc:Fallback>
+          <mc:Fallback xmlns:w16du="http://schemas.microsoft.com/office/word/2023/wordml/word16du">
             <w:pict>
               <v:shape w14:anchorId="27A107F3" id="Ink 240" o:spid="_x0000_s1026" type="#_x0000_t75" style="position:absolute;margin-left:198.65pt;margin-top:3.95pt;width:16.65pt;height:21pt;z-index:251876352;visibility:visible;mso-wrap-style:square;mso-wrap-distance-left:9pt;mso-wrap-distance-top:0;mso-wrap-distance-right:9pt;mso-wrap-distance-bottom:0;mso-position-horizontal:absolute;mso-position-horizontal-relative:text;mso-position-vertical:absolute;mso-position-vertical-relative:text" o:gfxdata="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">
                 <v:imagedata r:id="rId60" o:title=""/>
@@ -4815,7 +4539,7 @@
               </wp:anchor>
             </w:drawing>
           </mc:Choice>
-          <mc:Fallback>
+          <mc:Fallback xmlns:w16du="http://schemas.microsoft.com/office/word/2023/wordml/word16du">
             <w:pict>
               <v:shape w14:anchorId="767B5C75" id="Ink 226" o:spid="_x0000_s1026" type="#_x0000_t75" style="position:absolute;margin-left:158.5pt;margin-top:5.55pt;width:32.1pt;height:12.75pt;z-index:251862016;visibility:visible;mso-wrap-style:square;mso-wrap-distance-left:9pt;mso-wrap-distance-top:0;mso-wrap-distance-right:9pt;mso-wrap-distance-bottom:0;mso-position-horizontal:absolute;mso-position-horizontal-relative:text;mso-position-vertical:absolute;mso-position-vertical-relative:text" o:gfxdata="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">
                 <v:imagedata r:id="rId62" o:title=""/>
@@ -4922,7 +4646,7 @@
               </wp:anchor>
             </w:drawing>
           </mc:Choice>
-          <mc:Fallback>
+          <mc:Fallback xmlns:w16du="http://schemas.microsoft.com/office/word/2023/wordml/word16du">
             <w:pict>
               <v:shape w14:anchorId="221793C5" id="Ink 324" o:spid="_x0000_s1026" type="#_x0000_t75" style="position:absolute;margin-left:286.1pt;margin-top:-1.9pt;width:32.05pt;height:22.9pt;z-index:251943936;visibility:visible;mso-wrap-style:square;mso-wrap-distance-left:9pt;mso-wrap-distance-top:0;mso-wrap-distance-right:9pt;mso-wrap-distance-bottom:0;mso-position-horizontal:absolute;mso-position-horizontal-relative:text;mso-position-vertical:absolute;mso-position-vertical-relative:text" o:gfxdata="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">
                 <v:imagedata r:id="rId64" o:title=""/>
@@ -4976,7 +4700,7 @@
               </wp:anchor>
             </w:drawing>
           </mc:Choice>
-          <mc:Fallback>
+          <mc:Fallback xmlns:w16du="http://schemas.microsoft.com/office/word/2023/wordml/word16du">
             <w:pict>
               <v:shape w14:anchorId="392EBA82" id="Ink 176" o:spid="_x0000_s1026" type="#_x0000_t75" style="position:absolute;margin-left:251.8pt;margin-top:-2.05pt;width:28.25pt;height:19.65pt;z-index:251814912;visibility:visible;mso-wrap-style:square;mso-width-percent:0;mso-height-percent:0;mso-wrap-distance-left:9pt;mso-wrap-distance-top:0;mso-wrap-distance-right:9pt;mso-wrap-distance-bottom:0;mso-position-horizontal:absolute;mso-position-horizontal-relative:text;mso-position-vertical:absolute;mso-position-vertical-relative:text;mso-width-percent:0;mso-height-percent:0;mso-width-relative:margin;mso-height-relative:margin" o:gfxdata="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">
                 <v:imagedata r:id="rId66" o:title=""/>
@@ -5024,7 +4748,7 @@
               </wp:anchor>
             </w:drawing>
           </mc:Choice>
-          <mc:Fallback>
+          <mc:Fallback xmlns:w16du="http://schemas.microsoft.com/office/word/2023/wordml/word16du">
             <w:pict>
               <v:shape w14:anchorId="4CB8B342" id="Ink 170" o:spid="_x0000_s1026" type="#_x0000_t75" style="position:absolute;margin-left:204.35pt;margin-top:2.5pt;width:37.1pt;height:18.55pt;z-index:251808768;visibility:visible;mso-wrap-style:square;mso-wrap-distance-left:9pt;mso-wrap-distance-top:0;mso-wrap-distance-right:9pt;mso-wrap-distance-bottom:0;mso-position-horizontal:absolute;mso-position-horizontal-relative:text;mso-position-vertical:absolute;mso-position-vertical-relative:text" o:gfxdata="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">
                 <v:imagedata r:id="rId68" o:title=""/>
@@ -5078,7 +4802,7 @@
               </wp:anchor>
             </w:drawing>
           </mc:Choice>
-          <mc:Fallback>
+          <mc:Fallback xmlns:w16du="http://schemas.microsoft.com/office/word/2023/wordml/word16du">
             <w:pict>
               <v:shape w14:anchorId="6F165F8E" id="Ink 165" o:spid="_x0000_s1026" type="#_x0000_t75" style="position:absolute;margin-left:187.95pt;margin-top:8.2pt;width:8.4pt;height:11.6pt;z-index:251803648;visibility:visible;mso-wrap-style:square;mso-width-percent:0;mso-height-percent:0;mso-wrap-distance-left:9pt;mso-wrap-distance-top:0;mso-wrap-distance-right:9pt;mso-wrap-distance-bottom:0;mso-position-horizontal:absolute;mso-position-horizontal-relative:text;mso-position-vertical:absolute;mso-position-vertical-relative:text;mso-width-percent:0;mso-height-percent:0;mso-width-relative:margin;mso-height-relative:margin" o:gfxdata="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">
                 <v:imagedata r:id="rId70" o:title=""/>
@@ -5102,25 +4826,7 @@
           <w:iCs/>
         </w:rPr>
         <w:tab/>
-        <w:t xml:space="preserve">status = </w:t>
-      </w:r>
-      <w:proofErr w:type="spellStart"/>
-      <w:r>
-        <w:rPr>
-          <w:rFonts w:ascii="Times New Roman" w:hAnsi="Times New Roman" w:cs="Times New Roman"/>
-          <w:i/>
-          <w:iCs/>
-        </w:rPr>
-        <w:t>FixPoint</w:t>
-      </w:r>
-      <w:proofErr w:type="spellEnd"/>
-      <w:r>
-        <w:rPr>
-          <w:rFonts w:ascii="Times New Roman" w:hAnsi="Times New Roman" w:cs="Times New Roman"/>
-          <w:i/>
-          <w:iCs/>
-        </w:rPr>
-        <w:t>(s’, P)</w:t>
+        <w:t>status = FixPoint(s’, P)</w:t>
       </w:r>
     </w:p>
     <w:p>
@@ -5164,7 +4870,7 @@
               </wp:anchor>
             </w:drawing>
           </mc:Choice>
-          <mc:Fallback>
+          <mc:Fallback xmlns:w16du="http://schemas.microsoft.com/office/word/2023/wordml/word16du">
             <w:pict>
               <v:shape w14:anchorId="40A2E369" id="Ink 231" o:spid="_x0000_s1026" type="#_x0000_t75" style="position:absolute;margin-left:232.9pt;margin-top:5.15pt;width:42.9pt;height:14.8pt;z-index:251867136;visibility:visible;mso-wrap-style:square;mso-wrap-distance-left:9pt;mso-wrap-distance-top:0;mso-wrap-distance-right:9pt;mso-wrap-distance-bottom:0;mso-position-horizontal:absolute;mso-position-horizontal-relative:text;mso-position-vertical:absolute;mso-position-vertical-relative:text" o:gfxdata="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">
                 <v:imagedata r:id="rId72" o:title=""/>
@@ -5225,7 +4931,7 @@
               </wp:anchor>
             </w:drawing>
           </mc:Choice>
-          <mc:Fallback>
+          <mc:Fallback xmlns:w16du="http://schemas.microsoft.com/office/word/2023/wordml/word16du">
             <w:pict>
               <v:shape w14:anchorId="437D9FC3" id="Ink 237" o:spid="_x0000_s1026" type="#_x0000_t75" style="position:absolute;margin-left:96.4pt;margin-top:3.85pt;width:40.8pt;height:14.65pt;z-index:251873280;visibility:visible;mso-wrap-style:square;mso-width-percent:0;mso-wrap-distance-left:9pt;mso-wrap-distance-top:0;mso-wrap-distance-right:9pt;mso-wrap-distance-bottom:0;mso-position-horizontal:absolute;mso-position-horizontal-relative:text;mso-position-vertical:absolute;mso-position-vertical-relative:text;mso-width-percent:0;mso-width-relative:margin" o:gfxdata="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">
                 <v:imagedata r:id="rId74" o:title=""/>
@@ -5285,7 +4991,7 @@
               </wp:anchor>
             </w:drawing>
           </mc:Choice>
-          <mc:Fallback>
+          <mc:Fallback xmlns:w16du="http://schemas.microsoft.com/office/word/2023/wordml/word16du">
             <w:pict>
               <v:shape w14:anchorId="2857FF45" id="Ink 319" o:spid="_x0000_s1026" type="#_x0000_t75" style="position:absolute;margin-left:152.85pt;margin-top:1.9pt;width:30.75pt;height:25.2pt;z-index:251938816;visibility:visible;mso-wrap-style:square;mso-wrap-distance-left:9pt;mso-wrap-distance-top:0;mso-wrap-distance-right:9pt;mso-wrap-distance-bottom:0;mso-position-horizontal:absolute;mso-position-horizontal-relative:text;mso-position-vertical:absolute;mso-position-vertical-relative:text" o:gfxdata="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">
                 <v:imagedata r:id="rId76" o:title=""/>
@@ -5336,7 +5042,7 @@
               </wp:anchor>
             </w:drawing>
           </mc:Choice>
-          <mc:Fallback>
+          <mc:Fallback xmlns:w16du="http://schemas.microsoft.com/office/word/2023/wordml/word16du">
             <w:pict>
               <v:shape w14:anchorId="72355C62" id="Ink 141" o:spid="_x0000_s1026" type="#_x0000_t75" style="position:absolute;margin-left:72.3pt;margin-top:-.55pt;width:74.55pt;height:23.05pt;z-index:251783168;visibility:visible;mso-wrap-style:square;mso-width-percent:0;mso-height-percent:0;mso-wrap-distance-left:9pt;mso-wrap-distance-top:0;mso-wrap-distance-right:9pt;mso-wrap-distance-bottom:0;mso-position-horizontal:absolute;mso-position-horizontal-relative:text;mso-position-vertical:absolute;mso-position-vertical-relative:text;mso-width-percent:0;mso-height-percent:0;mso-width-relative:margin;mso-height-relative:margin" o:gfxdata="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">
                 <v:imagedata r:id="rId78" o:title=""/>
@@ -5345,16 +5051,11 @@
           </mc:Fallback>
         </mc:AlternateContent>
       </w:r>
-      <w:proofErr w:type="spellStart"/>
       <w:r>
         <w:t>Fix</w:t>
       </w:r>
       <w:r>
-        <w:t>Point</w:t>
-      </w:r>
-      <w:proofErr w:type="spellEnd"/>
-      <w:r>
-        <w:t>(P)</w:t>
+        <w:t>Point(P)</w:t>
       </w:r>
     </w:p>
     <w:p>
@@ -5405,7 +5106,7 @@
               </wp:anchor>
             </w:drawing>
           </mc:Choice>
-          <mc:Fallback>
+          <mc:Fallback xmlns:w16du="http://schemas.microsoft.com/office/word/2023/wordml/word16du">
             <w:pict>
               <v:shape w14:anchorId="18C8D482" id="Ink 6" o:spid="_x0000_s1026" type="#_x0000_t75" style="position:absolute;margin-left:124pt;margin-top:4.65pt;width:34.2pt;height:12.75pt;z-index:251664384;visibility:visible;mso-wrap-style:square;mso-wrap-distance-left:9pt;mso-wrap-distance-top:0;mso-wrap-distance-right:9pt;mso-wrap-distance-bottom:0;mso-position-horizontal:absolute;mso-position-horizontal-relative:text;mso-position-vertical:absolute;mso-position-vertical-relative:text" o:gfxdata="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">
                 <v:imagedata r:id="rId80" o:title=""/>
@@ -5477,7 +5178,7 @@
               </wp:anchor>
             </w:drawing>
           </mc:Choice>
-          <mc:Fallback>
+          <mc:Fallback xmlns:w16du="http://schemas.microsoft.com/office/word/2023/wordml/word16du">
             <w:pict>
               <v:shape w14:anchorId="7008A99E" id="Ink 11" o:spid="_x0000_s1026" type="#_x0000_t75" style="position:absolute;margin-left:122.6pt;margin-top:5.2pt;width:41.25pt;height:14.4pt;z-index:251669504;visibility:visible;mso-wrap-style:square;mso-wrap-distance-left:9pt;mso-wrap-distance-top:0;mso-wrap-distance-right:9pt;mso-wrap-distance-bottom:0;mso-position-horizontal:absolute;mso-position-horizontal-relative:text;mso-position-vertical:absolute;mso-position-vertical-relative:text" o:gfxdata="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">
                 <v:imagedata r:id="rId82" o:title=""/>
@@ -5549,7 +5250,7 @@
               </wp:anchor>
             </w:drawing>
           </mc:Choice>
-          <mc:Fallback>
+          <mc:Fallback xmlns:w16du="http://schemas.microsoft.com/office/word/2023/wordml/word16du">
             <w:pict>
               <v:shape w14:anchorId="33BCE5F7" id="Ink 25" o:spid="_x0000_s1026" type="#_x0000_t75" style="position:absolute;margin-left:114.35pt;margin-top:4.95pt;width:63.05pt;height:19pt;z-index:251683840;visibility:visible;mso-wrap-style:square;mso-wrap-distance-left:9pt;mso-wrap-distance-top:0;mso-wrap-distance-right:9pt;mso-wrap-distance-bottom:0;mso-position-horizontal:absolute;mso-position-horizontal-relative:text;mso-position-vertical:absolute;mso-position-vertical-relative:text" o:gfxdata="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">
                 <v:imagedata r:id="rId84" o:title=""/>
@@ -5615,7 +5316,7 @@
               </wp:anchor>
             </w:drawing>
           </mc:Choice>
-          <mc:Fallback>
+          <mc:Fallback xmlns:w16du="http://schemas.microsoft.com/office/word/2023/wordml/word16du">
             <w:pict>
               <v:shape w14:anchorId="13CBFBA0" id="Ink 112" o:spid="_x0000_s1026" type="#_x0000_t75" style="position:absolute;margin-left:247.4pt;margin-top:1.35pt;width:23.5pt;height:34.9pt;z-index:251768832;visibility:visible;mso-wrap-style:square;mso-wrap-distance-left:9pt;mso-wrap-distance-top:0;mso-wrap-distance-right:9pt;mso-wrap-distance-bottom:0;mso-position-horizontal:absolute;mso-position-horizontal-relative:text;mso-position-vertical:absolute;mso-position-vertical-relative:text" o:gfxdata="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">
                 <v:imagedata r:id="rId86" o:title=""/>
@@ -5668,7 +5369,7 @@
               </wp:anchor>
             </w:drawing>
           </mc:Choice>
-          <mc:Fallback>
+          <mc:Fallback xmlns:w16du="http://schemas.microsoft.com/office/word/2023/wordml/word16du">
             <w:pict>
               <v:shape w14:anchorId="0FEC905F" id="Ink 109" o:spid="_x0000_s1026" type="#_x0000_t75" style="position:absolute;margin-left:236.5pt;margin-top:3.05pt;width:3.9pt;height:20.5pt;z-index:251765760;visibility:visible;mso-wrap-style:square;mso-width-percent:0;mso-height-percent:0;mso-wrap-distance-left:9pt;mso-wrap-distance-top:0;mso-wrap-distance-right:9pt;mso-wrap-distance-bottom:0;mso-position-horizontal:absolute;mso-position-horizontal-relative:text;mso-position-vertical:absolute;mso-position-vertical-relative:text;mso-width-percent:0;mso-height-percent:0;mso-width-relative:margin;mso-height-relative:margin" o:gfxdata="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">
                 <v:imagedata r:id="rId88" o:title=""/>
@@ -5721,7 +5422,7 @@
               </wp:anchor>
             </w:drawing>
           </mc:Choice>
-          <mc:Fallback>
+          <mc:Fallback xmlns:w16du="http://schemas.microsoft.com/office/word/2023/wordml/word16du">
             <w:pict>
               <v:shape w14:anchorId="0CE8C3A3" id="Ink 106" o:spid="_x0000_s1026" type="#_x0000_t75" style="position:absolute;margin-left:146.6pt;margin-top:4.4pt;width:85.6pt;height:16.5pt;z-index:251762688;visibility:visible;mso-wrap-style:square;mso-width-percent:0;mso-height-percent:0;mso-wrap-distance-left:9pt;mso-wrap-distance-top:0;mso-wrap-distance-right:9pt;mso-wrap-distance-bottom:0;mso-position-horizontal:absolute;mso-position-horizontal-relative:text;mso-position-vertical:absolute;mso-position-vertical-relative:text;mso-width-percent:0;mso-height-percent:0;mso-width-relative:margin;mso-height-relative:margin" o:gfxdata="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">
                 <v:imagedata r:id="rId90" o:title=""/>
@@ -5768,7 +5469,7 @@
               </wp:anchor>
             </w:drawing>
           </mc:Choice>
-          <mc:Fallback>
+          <mc:Fallback xmlns:w16du="http://schemas.microsoft.com/office/word/2023/wordml/word16du">
             <w:pict>
               <v:shape w14:anchorId="7E23A829" id="Ink 22" o:spid="_x0000_s1026" type="#_x0000_t75" style="position:absolute;margin-left:111.95pt;margin-top:7.15pt;width:25pt;height:16.7pt;z-index:251680768;visibility:visible;mso-wrap-style:square;mso-wrap-distance-left:9pt;mso-wrap-distance-top:0;mso-wrap-distance-right:9pt;mso-wrap-distance-bottom:0;mso-position-horizontal:absolute;mso-position-horizontal-relative:text;mso-position-vertical:absolute;mso-position-vertical-relative:text" o:gfxdata="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">
                 <v:imagedata r:id="rId92" o:title=""/>
@@ -5818,7 +5519,6 @@
           <w:rFonts w:ascii="Times New Roman" w:hAnsi="Times New Roman" w:cs="Times New Roman"/>
           <w:i/>
           <w:iCs/>
-          <w:lang w:val="fr-CA"/>
         </w:rPr>
       </w:pPr>
       <w:r>
@@ -5860,7 +5560,7 @@
               </wp:anchor>
             </w:drawing>
           </mc:Choice>
-          <mc:Fallback>
+          <mc:Fallback xmlns:w16du="http://schemas.microsoft.com/office/word/2023/wordml/word16du">
             <w:pict>
               <v:shape w14:anchorId="21C5B022" id="Ink 30" o:spid="_x0000_s1026" type="#_x0000_t75" style="position:absolute;margin-left:105.4pt;margin-top:8.2pt;width:34.75pt;height:10.6pt;z-index:251688960;visibility:visible;mso-wrap-style:square;mso-wrap-distance-left:9pt;mso-wrap-distance-top:0;mso-wrap-distance-right:9pt;mso-wrap-distance-bottom:0;mso-position-horizontal:absolute;mso-position-horizontal-relative:text;mso-position-vertical:absolute;mso-position-vertical-relative:text" o:gfxdata="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">
                 <v:imagedata r:id="rId94" o:title=""/>
@@ -5908,7 +5608,7 @@
               </wp:anchor>
             </w:drawing>
           </mc:Choice>
-          <mc:Fallback>
+          <mc:Fallback xmlns:w16du="http://schemas.microsoft.com/office/word/2023/wordml/word16du">
             <w:pict>
               <v:shape w14:anchorId="50EF3898" id="Ink 23" o:spid="_x0000_s1026" type="#_x0000_t75" style="position:absolute;margin-left:168.55pt;margin-top:7.6pt;width:1.45pt;height:1.65pt;z-index:251681792;visibility:visible;mso-wrap-style:square;mso-wrap-distance-left:9pt;mso-wrap-distance-top:0;mso-wrap-distance-right:9pt;mso-wrap-distance-bottom:0;mso-position-horizontal:absolute;mso-position-horizontal-relative:text;mso-position-vertical:absolute;mso-position-vertical-relative:text" o:gfxdata="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">
                 <v:imagedata r:id="rId96" o:title=""/>
@@ -5922,7 +5622,6 @@
           <w:rFonts w:ascii="Times New Roman" w:hAnsi="Times New Roman" w:cs="Times New Roman"/>
           <w:i/>
           <w:iCs/>
-          <w:lang w:val="fr-CA"/>
         </w:rPr>
         <w:t>c = pop(Q)</w:t>
       </w:r>
@@ -5977,7 +5676,7 @@
               </wp:anchor>
             </w:drawing>
           </mc:Choice>
-          <mc:Fallback>
+          <mc:Fallback xmlns:w16du="http://schemas.microsoft.com/office/word/2023/wordml/word16du">
             <w:pict>
               <v:shape w14:anchorId="4A412877" id="Ink 313" o:spid="_x0000_s1026" type="#_x0000_t75" style="position:absolute;margin-left:229.95pt;margin-top:-2.35pt;width:28.75pt;height:20.55pt;z-index:251932672;visibility:visible;mso-wrap-style:square;mso-wrap-distance-left:9pt;mso-wrap-distance-top:0;mso-wrap-distance-right:9pt;mso-wrap-distance-bottom:0;mso-position-horizontal:absolute;mso-position-horizontal-relative:text;mso-position-vertical:absolute;mso-position-vertical-relative:text" o:gfxdata="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">
                 <v:imagedata r:id="rId98" o:title=""/>
@@ -6025,7 +5724,7 @@
               </wp:anchor>
             </w:drawing>
           </mc:Choice>
-          <mc:Fallback>
+          <mc:Fallback xmlns:w16du="http://schemas.microsoft.com/office/word/2023/wordml/word16du">
             <w:pict>
               <v:shape w14:anchorId="7BB71025" id="Ink 307" o:spid="_x0000_s1026" type="#_x0000_t75" style="position:absolute;margin-left:207.45pt;margin-top:4.35pt;width:13.25pt;height:9.35pt;z-index:251926528;visibility:visible;mso-wrap-style:square;mso-wrap-distance-left:9pt;mso-wrap-distance-top:0;mso-wrap-distance-right:9pt;mso-wrap-distance-bottom:0;mso-position-horizontal:absolute;mso-position-horizontal-relative:text;mso-position-vertical:absolute;mso-position-vertical-relative:text" o:gfxdata="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">
                 <v:imagedata r:id="rId100" o:title=""/>
@@ -6079,7 +5778,7 @@
               </wp:anchor>
             </w:drawing>
           </mc:Choice>
-          <mc:Fallback>
+          <mc:Fallback xmlns:w16du="http://schemas.microsoft.com/office/word/2023/wordml/word16du">
             <w:pict>
               <v:shape w14:anchorId="45F7BED0" id="Ink 45" o:spid="_x0000_s1026" type="#_x0000_t75" style="position:absolute;margin-left:131pt;margin-top:1.3pt;width:69.85pt;height:16.35pt;z-index:251704320;visibility:visible;mso-wrap-style:square;mso-width-percent:0;mso-height-percent:0;mso-wrap-distance-left:9pt;mso-wrap-distance-top:0;mso-wrap-distance-right:9pt;mso-wrap-distance-bottom:0;mso-position-horizontal:absolute;mso-position-horizontal-relative:text;mso-position-vertical:absolute;mso-position-vertical-relative:text;mso-width-percent:0;mso-height-percent:0;mso-width-relative:margin;mso-height-relative:margin" o:gfxdata="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">
                 <v:imagedata r:id="rId102" o:title=""/>
@@ -6147,7 +5846,7 @@
               </wp:anchor>
             </w:drawing>
           </mc:Choice>
-          <mc:Fallback>
+          <mc:Fallback xmlns:w16du="http://schemas.microsoft.com/office/word/2023/wordml/word16du">
             <w:pict>
               <v:shape w14:anchorId="33F8F7E7" id="Ink 51" o:spid="_x0000_s1026" type="#_x0000_t75" style="position:absolute;margin-left:273.65pt;margin-top:5.35pt;width:30.15pt;height:14.85pt;z-index:251710464;visibility:visible;mso-wrap-style:square;mso-wrap-distance-left:9pt;mso-wrap-distance-top:0;mso-wrap-distance-right:9pt;mso-wrap-distance-bottom:0;mso-position-horizontal:absolute;mso-position-horizontal-relative:text;mso-position-vertical:absolute;mso-position-vertical-relative:text" o:gfxdata="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">
                 <v:imagedata r:id="rId104" o:title=""/>
@@ -6213,7 +5912,7 @@
               </wp:anchor>
             </w:drawing>
           </mc:Choice>
-          <mc:Fallback>
+          <mc:Fallback xmlns:w16du="http://schemas.microsoft.com/office/word/2023/wordml/word16du">
             <w:pict>
               <v:shape w14:anchorId="0402AC2A" id="Ink 57" o:spid="_x0000_s1026" type="#_x0000_t75" style="position:absolute;margin-left:183.95pt;margin-top:4.75pt;width:36.05pt;height:14.15pt;z-index:251716608;visibility:visible;mso-wrap-style:square;mso-wrap-distance-left:9pt;mso-wrap-distance-top:0;mso-wrap-distance-right:9pt;mso-wrap-distance-bottom:0;mso-position-horizontal:absolute;mso-position-horizontal-relative:text;mso-position-vertical:absolute;mso-position-vertical-relative:text" o:gfxdata="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">
                 <v:imagedata r:id="rId106" o:title=""/>
@@ -6250,15 +5949,7 @@
           <w:i/>
           <w:iCs/>
         </w:rPr>
-        <w:t>≠</w:t>
-      </w:r>
-      <w:r>
-        <w:rPr>
-          <w:rFonts w:ascii="Times New Roman" w:hAnsi="Times New Roman" w:cs="Times New Roman"/>
-          <w:i/>
-          <w:iCs/>
-        </w:rPr>
-        <w:t xml:space="preserve"> D(x)</w:t>
+        <w:t>≠ D(x)</w:t>
       </w:r>
       <w:r>
         <w:rPr>
@@ -6316,7 +6007,7 @@
               </wp:anchor>
             </w:drawing>
           </mc:Choice>
-          <mc:Fallback>
+          <mc:Fallback xmlns:w16du="http://schemas.microsoft.com/office/word/2023/wordml/word16du">
             <w:pict>
               <v:shape w14:anchorId="12202550" id="Ink 67" o:spid="_x0000_s1026" type="#_x0000_t75" style="position:absolute;margin-left:201.9pt;margin-top:-.55pt;width:60.4pt;height:17.55pt;z-index:251726848;visibility:visible;mso-wrap-style:square;mso-wrap-distance-left:9pt;mso-wrap-distance-top:0;mso-wrap-distance-right:9pt;mso-wrap-distance-bottom:0;mso-position-horizontal:absolute;mso-position-horizontal-relative:text;mso-position-vertical:absolute;mso-position-vertical-relative:text" o:gfxdata="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">
                 <v:imagedata r:id="rId108" o:title=""/>
@@ -6330,23 +6021,7 @@
           <w:i/>
           <w:iCs/>
         </w:rPr>
-        <w:t xml:space="preserve">C’ =  </w:t>
-      </w:r>
-      <w:proofErr w:type="spellStart"/>
-      <w:r>
-        <w:rPr>
-          <w:i/>
-          <w:iCs/>
-        </w:rPr>
-        <w:t>constrainsInvolvedBy</w:t>
-      </w:r>
-      <w:proofErr w:type="spellEnd"/>
-      <w:r>
-        <w:rPr>
-          <w:i/>
-          <w:iCs/>
-        </w:rPr>
-        <w:t>(X’)</w:t>
+        <w:t>C’ =  constrainsInvolvedBy(X’)</w:t>
       </w:r>
     </w:p>
     <w:p>
@@ -6357,6 +6032,7 @@
         <w:rPr>
           <w:i/>
           <w:iCs/>
+          <w:lang w:val="fr-CA"/>
         </w:rPr>
       </w:pPr>
       <w:r>
@@ -6397,7 +6073,7 @@
               </wp:anchor>
             </w:drawing>
           </mc:Choice>
-          <mc:Fallback>
+          <mc:Fallback xmlns:w16du="http://schemas.microsoft.com/office/word/2023/wordml/word16du">
             <w:pict>
               <v:shape w14:anchorId="28FA26D6" id="Ink 77" o:spid="_x0000_s1026" type="#_x0000_t75" style="position:absolute;margin-left:84.15pt;margin-top:4.4pt;width:43.9pt;height:16.95pt;z-index:251737088;visibility:visible;mso-wrap-style:square;mso-wrap-distance-left:9pt;mso-wrap-distance-top:0;mso-wrap-distance-right:9pt;mso-wrap-distance-bottom:0;mso-position-horizontal:absolute;mso-position-horizontal-relative:text;mso-position-vertical:absolute;mso-position-vertical-relative:text" o:gfxdata="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">
                 <v:imagedata r:id="rId110" o:title=""/>
@@ -6410,6 +6086,7 @@
         <w:rPr>
           <w:i/>
           <w:iCs/>
+          <w:lang w:val="fr-CA"/>
         </w:rPr>
         <w:t>D = D’</w:t>
       </w:r>
@@ -6421,6 +6098,7 @@
         <w:rPr>
           <w:i/>
           <w:iCs/>
+          <w:lang w:val="fr-CA"/>
         </w:rPr>
       </w:pPr>
       <w:r>
@@ -6461,7 +6139,7 @@
               </wp:anchor>
             </w:drawing>
           </mc:Choice>
-          <mc:Fallback>
+          <mc:Fallback xmlns:w16du="http://schemas.microsoft.com/office/word/2023/wordml/word16du">
             <w:pict>
               <v:shape w14:anchorId="30F8A83A" id="Ink 79" o:spid="_x0000_s1026" type="#_x0000_t75" style="position:absolute;margin-left:80.8pt;margin-top:6.25pt;width:36.35pt;height:17.05pt;z-index:251739136;visibility:visible;mso-wrap-style:square;mso-wrap-distance-left:9pt;mso-wrap-distance-top:0;mso-wrap-distance-right:9pt;mso-wrap-distance-bottom:0;mso-position-horizontal:absolute;mso-position-horizontal-relative:text;mso-position-vertical:absolute;mso-position-vertical-relative:text" o:gfxdata="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">
                 <v:imagedata r:id="rId112" o:title=""/>
@@ -6474,6 +6152,7 @@
         <w:rPr>
           <w:i/>
           <w:iCs/>
+          <w:lang w:val="fr-CA"/>
         </w:rPr>
         <w:t>return success</w:t>
       </w:r>
@@ -6485,6 +6164,7 @@
         <w:rPr>
           <w:i/>
           <w:iCs/>
+          <w:lang w:val="fr-CA"/>
         </w:rPr>
       </w:pPr>
     </w:p>
@@ -6496,6 +6176,7 @@
         <w:rPr>
           <w:i/>
           <w:iCs/>
+          <w:lang w:val="fr-CA"/>
         </w:rPr>
       </w:pPr>
     </w:p>
@@ -6504,23 +6185,32 @@
         <w:pStyle w:val="Textbody"/>
         <w:spacing w:before="240" w:after="120" w:line="276" w:lineRule="auto"/>
         <w:ind w:firstLine="709"/>
+        <w:rPr>
+          <w:lang w:val="fr-CA"/>
+        </w:rPr>
       </w:pPr>
     </w:p>
     <w:p>
       <w:pPr>
         <w:pStyle w:val="Textbody"/>
         <w:spacing w:before="240" w:after="120" w:line="276" w:lineRule="auto"/>
+        <w:rPr>
+          <w:lang w:val="fr-CA"/>
+        </w:rPr>
       </w:pPr>
     </w:p>
     <w:p>
       <w:pPr>
         <w:pStyle w:val="Textbody"/>
         <w:spacing w:before="240" w:after="120" w:line="276" w:lineRule="auto"/>
-      </w:pPr>
-    </w:p>
-    <w:p>
-      <w:pPr>
-        <w:pStyle w:val="Titre1"/>
+        <w:rPr>
+          <w:lang w:val="fr-CA"/>
+        </w:rPr>
+      </w:pPr>
+    </w:p>
+    <w:p>
+      <w:pPr>
+        <w:pStyle w:val="Titre11"/>
         <w:rPr>
           <w:lang w:val="fr-FR"/>
         </w:rPr>
@@ -6715,61 +6405,25 @@
         <w:rPr>
           <w:lang w:val="fr-FR"/>
         </w:rPr>
-        <w:t xml:space="preserve">Cet algorithme utilise un parcours de graph en profondeur pour l’arbre qui correspond à l’assignation des variables. </w:t>
-      </w:r>
-      <w:r>
-        <w:rPr>
-          <w:lang w:val="fr-FR"/>
-        </w:rPr>
-        <w:t xml:space="preserve">Il s’agit d’une technique générale pour résoudre des problèmes en explorant toutes les combinaisons possibles pour trouver une solution. Bien que l’algorithme de </w:t>
-      </w:r>
-      <w:proofErr w:type="spellStart"/>
-      <w:r>
-        <w:rPr>
-          <w:lang w:val="fr-FR"/>
-        </w:rPr>
-        <w:t>backtracking</w:t>
-      </w:r>
-      <w:proofErr w:type="spellEnd"/>
-      <w:r>
-        <w:rPr>
-          <w:lang w:val="fr-FR"/>
-        </w:rPr>
-        <w:t xml:space="preserve"> ne soit pas nouveau, il peut être utilisé de manière originale pour résoudre des problèmes complexes.</w:t>
-      </w:r>
-      <w:r>
-        <w:rPr>
-          <w:lang w:val="fr-FR"/>
-        </w:rPr>
-        <w:t xml:space="preserve"> Nous avons à cet égard utilisé le langage mini zinc pour la description du problème du zoo à résoudre. Pour la question de l’optimisation du code, nous sommes allez avec la librairie </w:t>
-      </w:r>
-      <w:proofErr w:type="spellStart"/>
-      <w:r>
-        <w:rPr>
-          <w:lang w:val="fr-FR"/>
-        </w:rPr>
-        <w:t>Gecode</w:t>
-      </w:r>
-      <w:proofErr w:type="spellEnd"/>
-      <w:r>
-        <w:rPr>
-          <w:lang w:val="fr-FR"/>
-        </w:rPr>
-        <w:t xml:space="preserve"> écrit en </w:t>
-      </w:r>
-      <w:proofErr w:type="spellStart"/>
-      <w:r>
-        <w:rPr>
-          <w:lang w:val="fr-FR"/>
-        </w:rPr>
-        <w:t>c++</w:t>
-      </w:r>
-      <w:proofErr w:type="spellEnd"/>
-      <w:r>
-        <w:rPr>
-          <w:lang w:val="fr-FR"/>
-        </w:rPr>
-        <w:t xml:space="preserve"> qui est particulièrement rapide.</w:t>
+        <w:t>Nous utilisons tout d’abord un algorithme glouton</w:t>
+      </w:r>
+      <w:r>
+        <w:rPr>
+          <w:lang w:val="fr-FR"/>
+        </w:rPr>
+        <w:t>, soit Prim, et nous utilisons ensuite un parcours de graphe en profondeur</w:t>
+      </w:r>
+      <w:r>
+        <w:rPr>
+          <w:lang w:val="fr-FR"/>
+        </w:rPr>
+        <w:t xml:space="preserve"> pour trouver une solution de base le plus rapidement possible</w:t>
+      </w:r>
+      <w:r>
+        <w:rPr>
+          <w:lang w:val="fr-FR"/>
+        </w:rPr>
+        <w:t>. Ainsi il ne nous reste plus qu’à tenter d’optimiser au mieux avec le temps qu’il nous reste qui est assez grand, car l’algorithme glouton, à défaut de trouver une solution optimale, est très rapide.</w:t>
       </w:r>
     </w:p>
     <w:p>
@@ -6783,7 +6437,7 @@
     </w:p>
     <w:p>
       <w:pPr>
-        <w:pStyle w:val="Titre1"/>
+        <w:pStyle w:val="Titre11"/>
         <w:rPr>
           <w:lang w:val="fr-FR"/>
         </w:rPr>
@@ -6924,12 +6578,12 @@
         <w:rPr>
           <w:lang w:val="fr-FR"/>
         </w:rPr>
-        <w:t>Oui.</w:t>
-      </w:r>
-    </w:p>
-    <w:p>
-      <w:pPr>
-        <w:pStyle w:val="Titre1"/>
+        <w:t>Non.</w:t>
+      </w:r>
+    </w:p>
+    <w:p>
+      <w:pPr>
+        <w:pStyle w:val="Titre11"/>
         <w:pageBreakBefore/>
         <w:spacing w:line="276" w:lineRule="auto"/>
         <w:rPr>
@@ -6946,7 +6600,7 @@
     </w:p>
     <w:p>
       <w:pPr>
-        <w:pStyle w:val="Titre2"/>
+        <w:pStyle w:val="Titre21"/>
         <w:rPr>
           <w:lang w:val="fr-FR"/>
         </w:rPr>
@@ -7070,21 +6724,7 @@
           <w:lang w:val="fr-FR"/>
         </w:rPr>
         <w:tab/>
-        <w:t>tp.sh -e [</w:t>
-      </w:r>
-      <w:proofErr w:type="spellStart"/>
-      <w:r>
-        <w:rPr>
-          <w:lang w:val="fr-FR"/>
-        </w:rPr>
-        <w:t>chemin_vers_exemplaire</w:t>
-      </w:r>
-      <w:proofErr w:type="spellEnd"/>
-      <w:r>
-        <w:rPr>
-          <w:lang w:val="fr-FR"/>
-        </w:rPr>
-        <w:t>] -</w:t>
+        <w:t>tp.sh -e [chemin_vers_exemplaire] -</w:t>
       </w:r>
       <w:r>
         <w:rPr>
@@ -7148,7 +6788,7 @@
       </w:pPr>
       <w:r>
         <w:rPr>
-          <w:rStyle w:val="Policepardfaut"/>
+          <w:rStyle w:val="Policepardfaut1"/>
           <w:b/>
           <w:bCs/>
           <w:lang w:val="fr-FR"/>
@@ -7157,7 +6797,7 @@
       </w:r>
       <w:r>
         <w:rPr>
-          <w:rStyle w:val="Policepardfaut"/>
+          <w:rStyle w:val="Policepardfaut1"/>
           <w:lang w:val="fr-FR"/>
         </w:rPr>
         <w:t xml:space="preserve"> :</w:t>
@@ -7183,14 +6823,14 @@
       </w:pPr>
       <w:r>
         <w:rPr>
-          <w:rStyle w:val="Policepardfaut"/>
+          <w:rStyle w:val="Policepardfaut1"/>
           <w:lang w:val="fr-FR"/>
         </w:rPr>
         <w:t>-p</w:t>
       </w:r>
       <w:r>
         <w:rPr>
-          <w:rStyle w:val="Policepardfaut"/>
+          <w:rStyle w:val="Policepardfaut1"/>
           <w:lang w:val="fr-FR"/>
         </w:rPr>
         <w:tab/>
@@ -7216,7 +6856,7 @@
       </w:pPr>
       <w:r>
         <w:rPr>
-          <w:rStyle w:val="Policepardfaut"/>
+          <w:rStyle w:val="Policepardfaut1"/>
           <w:b/>
           <w:bCs/>
           <w:lang w:val="fr-FR"/>
@@ -7225,7 +6865,7 @@
       </w:r>
       <w:r>
         <w:rPr>
-          <w:rStyle w:val="Policepardfaut"/>
+          <w:rStyle w:val="Policepardfaut1"/>
           <w:lang w:val="fr-FR"/>
         </w:rPr>
         <w:t xml:space="preserve"> : l’option -e doit accepter des fichiers avec des chemins absolus.</w:t>
@@ -7269,13 +6909,13 @@
         <w:pStyle w:val="Standard"/>
         <w:jc w:val="both"/>
         <w:rPr>
-          <w:rStyle w:val="Policepardfaut"/>
-          <w:lang w:val="fr-FR"/>
-        </w:rPr>
-      </w:pPr>
-      <w:r>
-        <w:rPr>
-          <w:rStyle w:val="Policepardfaut"/>
+          <w:rStyle w:val="Policepardfaut1"/>
+          <w:lang w:val="fr-FR"/>
+        </w:rPr>
+      </w:pPr>
+      <w:r>
+        <w:rPr>
+          <w:rStyle w:val="Policepardfaut1"/>
           <w:b/>
           <w:bCs/>
           <w:lang w:val="fr-FR"/>
@@ -7284,14 +6924,14 @@
       </w:r>
       <w:r>
         <w:rPr>
-          <w:rStyle w:val="Policepardfaut"/>
+          <w:rStyle w:val="Policepardfaut1"/>
           <w:lang w:val="fr-FR"/>
         </w:rPr>
         <w:t xml:space="preserve"> : voici un exemple d’affichage. </w:t>
       </w:r>
       <w:r>
         <w:rPr>
-          <w:rStyle w:val="Policepardfaut"/>
+          <w:rStyle w:val="Policepardfaut1"/>
           <w:lang w:val="fr-FR"/>
         </w:rPr>
         <w:t>Le zoo correspondant est le suivant :</w:t>
@@ -7663,86 +7303,70 @@
       </w:pPr>
       <w:r>
         <w:rPr>
-          <w:rStyle w:val="Policepardfaut"/>
+          <w:rStyle w:val="Policepardfaut1"/>
           <w:lang w:val="fr-FR"/>
         </w:rPr>
         <w:t xml:space="preserve">Chaque </w:t>
       </w:r>
       <w:r>
         <w:rPr>
-          <w:rStyle w:val="Policepardfaut"/>
+          <w:rStyle w:val="Policepardfaut1"/>
           <w:lang w:val="fr-FR"/>
         </w:rPr>
         <w:t>enclos</w:t>
       </w:r>
       <w:r>
         <w:rPr>
-          <w:rStyle w:val="Policepardfaut"/>
+          <w:rStyle w:val="Policepardfaut1"/>
           <w:lang w:val="fr-FR"/>
         </w:rPr>
         <w:t xml:space="preserve"> occupe une </w:t>
       </w:r>
       <w:r>
         <w:rPr>
-          <w:rStyle w:val="Policepardfaut"/>
+          <w:rStyle w:val="Policepardfaut1"/>
           <w:lang w:val="fr-FR"/>
         </w:rPr>
         <w:t>ligne,</w:t>
       </w:r>
       <w:r>
         <w:rPr>
-          <w:rStyle w:val="Policepardfaut"/>
-          <w:lang w:val="fr-FR"/>
-        </w:rPr>
-        <w:t xml:space="preserve"> avec les coordonnées de tous les cases de l’enclos selon la convention (</w:t>
-      </w:r>
-      <w:proofErr w:type="spellStart"/>
-      <w:r>
-        <w:rPr>
-          <w:rStyle w:val="Policepardfaut"/>
-          <w:lang w:val="fr-FR"/>
-        </w:rPr>
-        <w:t>x,y</w:t>
-      </w:r>
-      <w:proofErr w:type="spellEnd"/>
-      <w:r>
-        <w:rPr>
-          <w:rStyle w:val="Policepardfaut"/>
-          <w:lang w:val="fr-FR"/>
-        </w:rPr>
-        <w:t>)</w:t>
-      </w:r>
-      <w:r>
-        <w:rPr>
-          <w:rStyle w:val="Policepardfaut"/>
+          <w:rStyle w:val="Policepardfaut1"/>
+          <w:lang w:val="fr-FR"/>
+        </w:rPr>
+        <w:t xml:space="preserve"> avec les coordonnées de tous les cases de l’enclos selon la convention (x,y)</w:t>
+      </w:r>
+      <w:r>
+        <w:rPr>
+          <w:rStyle w:val="Policepardfaut1"/>
           <w:lang w:val="fr-FR"/>
         </w:rPr>
         <w:t xml:space="preserve"> d’un plan cartésien</w:t>
       </w:r>
       <w:r>
         <w:rPr>
-          <w:rStyle w:val="Policepardfaut"/>
+          <w:rStyle w:val="Policepardfaut1"/>
           <w:lang w:val="fr-FR"/>
         </w:rPr>
         <w:t>,</w:t>
       </w:r>
       <w:r>
         <w:rPr>
-          <w:rStyle w:val="Policepardfaut"/>
+          <w:rStyle w:val="Policepardfaut1"/>
           <w:lang w:val="fr-FR"/>
         </w:rPr>
         <w:t xml:space="preserve"> séparées d’un espace</w:t>
       </w:r>
       <w:r>
         <w:rPr>
-          <w:rStyle w:val="Policepardfaut"/>
+          <w:rStyle w:val="Policepardfaut1"/>
           <w:lang w:val="fr-FR"/>
         </w:rPr>
         <w:t xml:space="preserve">. Entre chaque nouvelle solution trouvée, </w:t>
       </w:r>
       <w:r>
         <w:rPr>
-          <w:rStyle w:val="Policepardfaut"/>
+          <w:rStyle w:val="Policepardfaut1"/>
           <w:b/>
           <w:bCs/>
           <w:lang w:val="fr-FR"/>
@@ -7751,7 +7375,7 @@
       </w:r>
       <w:r>
         <w:rPr>
-          <w:rStyle w:val="Policepardfaut"/>
+          <w:rStyle w:val="Policepardfaut1"/>
           <w:lang w:val="fr-FR"/>
         </w:rPr>
         <w:t>.</w:t>
@@ -7796,7 +7420,7 @@
     </w:p>
     <w:p>
       <w:pPr>
-        <w:pStyle w:val="Titre2"/>
+        <w:pStyle w:val="Titre21"/>
         <w:rPr>
           <w:lang w:val="fr-FR"/>
         </w:rPr>
@@ -7853,7 +7477,7 @@
       </w:pPr>
       <w:r>
         <w:rPr>
-          <w:rStyle w:val="Policepardfaut"/>
+          <w:rStyle w:val="Policepardfaut1"/>
           <w:i/>
           <w:iCs/>
           <w:lang w:val="fr-FR"/>
@@ -7862,7 +7486,7 @@
       </w:r>
       <w:r>
         <w:rPr>
-          <w:rStyle w:val="Policepardfaut"/>
+          <w:rStyle w:val="Policepardfaut1"/>
           <w:i/>
           <w:iCs/>
           <w:lang w:val="fr-FR"/>
@@ -7871,7 +7495,7 @@
       </w:r>
       <w:r>
         <w:rPr>
-          <w:rStyle w:val="Policepardfaut"/>
+          <w:rStyle w:val="Policepardfaut1"/>
           <w:i/>
           <w:iCs/>
           <w:lang w:val="fr-FR"/>
@@ -7880,7 +7504,7 @@
       </w:r>
       <w:r>
         <w:rPr>
-          <w:rStyle w:val="Policepardfaut"/>
+          <w:rStyle w:val="Policepardfaut1"/>
           <w:i/>
           <w:iCs/>
           <w:lang w:val="fr-FR"/>
@@ -7889,7 +7513,7 @@
       </w:r>
       <w:r>
         <w:rPr>
-          <w:rStyle w:val="Policepardfaut"/>
+          <w:rStyle w:val="Policepardfaut1"/>
           <w:i/>
           <w:iCs/>
           <w:lang w:val="fr-FR"/>
@@ -7898,7 +7522,7 @@
       </w:r>
       <w:r>
         <w:rPr>
-          <w:rStyle w:val="Policepardfaut"/>
+          <w:rStyle w:val="Policepardfaut1"/>
           <w:b/>
           <w:bCs/>
           <w:i/>
@@ -7909,42 +7533,18 @@
       </w:r>
       <w:r>
         <w:rPr>
-          <w:rStyle w:val="Policepardfaut"/>
+          <w:rStyle w:val="Policepardfaut1"/>
           <w:b/>
           <w:bCs/>
           <w:i/>
           <w:iCs/>
           <w:lang w:val="fr-FR"/>
         </w:rPr>
-        <w:t xml:space="preserve">certaine </w:t>
-      </w:r>
-      <w:proofErr w:type="spellStart"/>
-      <w:r>
-        <w:rPr>
-          <w:rStyle w:val="Policepardfaut"/>
-          <w:b/>
-          <w:bCs/>
-          <w:i/>
-          <w:iCs/>
-          <w:lang w:val="fr-FR"/>
-        </w:rPr>
-        <w:t>baseline</w:t>
-      </w:r>
-      <w:proofErr w:type="spellEnd"/>
-      <w:r>
-        <w:rPr>
-          <w:rStyle w:val="Policepardfaut"/>
-          <w:b/>
-          <w:bCs/>
-          <w:i/>
-          <w:iCs/>
-          <w:lang w:val="fr-FR"/>
-        </w:rPr>
-        <w:t xml:space="preserve"> obtenue par un algorithme de base</w:t>
-      </w:r>
-      <w:r>
-        <w:rPr>
-          <w:rStyle w:val="Policepardfaut"/>
+        <w:t>certaine baseline obtenue par un algorithme de base</w:t>
+      </w:r>
+      <w:r>
+        <w:rPr>
+          <w:rStyle w:val="Policepardfaut1"/>
           <w:i/>
           <w:iCs/>
           <w:lang w:val="fr-FR"/>
@@ -8124,7 +7724,7 @@
     </w:p>
     <w:p>
       <w:pPr>
-        <w:pStyle w:val="Titre2"/>
+        <w:pStyle w:val="Titre21"/>
         <w:rPr>
           <w:lang w:val="fr-FR"/>
         </w:rPr>
@@ -8229,7 +7829,7 @@
     </w:p>
     <w:p>
       <w:pPr>
-        <w:pStyle w:val="Titre2"/>
+        <w:pStyle w:val="Titre21"/>
         <w:rPr>
           <w:lang w:val="fr-FR"/>
         </w:rPr>
@@ -8327,7 +7927,7 @@
     </w:tbl>
     <w:p>
       <w:pPr>
-        <w:pStyle w:val="Titre2"/>
+        <w:pStyle w:val="Titre21"/>
         <w:rPr>
           <w:lang w:val="fr-FR"/>
         </w:rPr>
@@ -8405,21 +8005,7 @@
         <w:rPr>
           <w:lang w:val="fr-FR"/>
         </w:rPr>
-        <w:t xml:space="preserve">Retard : -1 pt / journée de retard, arrondi vers le haut. Les </w:t>
-      </w:r>
-      <w:proofErr w:type="spellStart"/>
-      <w:r>
-        <w:rPr>
-          <w:lang w:val="fr-FR"/>
-        </w:rPr>
-        <w:t>TPs</w:t>
-      </w:r>
-      <w:proofErr w:type="spellEnd"/>
-      <w:r>
-        <w:rPr>
-          <w:lang w:val="fr-FR"/>
-        </w:rPr>
-        <w:t xml:space="preserve"> ne sont plus acceptés après 3 jours.</w:t>
+        <w:t>Retard : -1 pt / journée de retard, arrondi vers le haut. Les TPs ne sont plus acceptés après 3 jours.</w:t>
       </w:r>
     </w:p>
     <w:p>
@@ -8436,7 +8022,7 @@
       </w:pPr>
       <w:r>
         <w:rPr>
-          <w:rStyle w:val="Policepardfaut"/>
+          <w:rStyle w:val="Policepardfaut1"/>
           <w:lang w:val="fr-FR"/>
         </w:rPr>
         <w:t>Autres : Le correcteur peut attribuer d’autres pénalités (par exemple si les exécutables sont manquants, etc.)</w:t>
@@ -8452,7 +8038,7 @@
 </file>
 
 <file path=word/endnotes.xml><?xml version="1.0" encoding="utf-8"?>
-<w:endnotes xmlns:wpc="http://schemas.microsoft.com/office/word/2010/wordprocessingCanvas" xmlns:cx="http://schemas.microsoft.com/office/drawing/2014/chartex" xmlns:cx1="http://schemas.microsoft.com/office/drawing/2015/9/8/chartex" xmlns:cx2="http://schemas.microsoft.com/office/drawing/2015/10/21/chartex" xmlns:cx3="http://schemas.microsoft.com/office/drawing/2016/5/9/chartex" xmlns:cx4="http://schemas.microsoft.com/office/drawing/2016/5/10/chartex" xmlns:cx5="http://schemas.microsoft.com/office/drawing/2016/5/11/chartex" xmlns:cx6="http://schemas.microsoft.com/office/drawing/2016/5/12/chartex" xmlns:cx7="http://schemas.microsoft.com/office/drawing/2016/5/13/chartex" xmlns:cx8="http://schemas.microsoft.com/office/drawing/2016/5/14/chartex" xmlns:mc="http://schemas.openxmlformats.org/markup-compatibility/2006" xmlns:aink="http://schemas.microsoft.com/office/drawing/2016/ink" xmlns:am3d="http://schemas.microsoft.com/office/drawing/2017/model3d" xmlns:o="urn:schemas-microsoft-com:office:office" xmlns:oel="http://schemas.microsoft.com/office/2019/extlst" xmlns:r="http://schemas.openxmlformats.org/officeDocument/2006/relationships" xmlns:m="http://schemas.openxmlformats.org/officeDocument/2006/math" xmlns:v="urn:schemas-microsoft-com:vml" xmlns:wp14="http://schemas.microsoft.com/office/word/2010/wordprocessingDrawing" xmlns:wp="http://schemas.openxmlformats.org/drawingml/2006/wordprocessingDrawing" xmlns:w10="urn:schemas-microsoft-com:office:word" xmlns:w="http://schemas.openxmlformats.org/wordprocessingml/2006/main" xmlns:w14="http://schemas.microsoft.com/office/word/2010/wordml" xmlns:w15="http://schemas.microsoft.com/office/word/2012/wordml" xmlns:w16cex="http://schemas.microsoft.com/office/word/2018/wordml/cex" xmlns:w16cid="http://schemas.microsoft.com/office/word/2016/wordml/cid" xmlns:w16="http://schemas.microsoft.com/office/word/2018/wordml" xmlns:w16du="http://schemas.microsoft.com/office/word/2023/wordml/word16du" xmlns:w16sdtdh="http://schemas.microsoft.com/office/word/2020/wordml/sdtdatahash" xmlns:w16se="http://schemas.microsoft.com/office/word/2015/wordml/symex" xmlns:wpg="http://schemas.microsoft.com/office/word/2010/wordprocessingGroup" xmlns:wpi="http://schemas.microsoft.com/office/word/2010/wordprocessingInk" xmlns:wne="http://schemas.microsoft.com/office/word/2006/wordml" xmlns:wps="http://schemas.microsoft.com/office/word/2010/wordprocessingShape" mc:Ignorable="w14 w15 w16se w16cid w16 w16cex w16sdtdh wp14">
+<w:endnotes xmlns:wpc="http://schemas.microsoft.com/office/word/2010/wordprocessingCanvas" xmlns:cx="http://schemas.microsoft.com/office/drawing/2014/chartex" xmlns:cx1="http://schemas.microsoft.com/office/drawing/2015/9/8/chartex" xmlns:cx2="http://schemas.microsoft.com/office/drawing/2015/10/21/chartex" xmlns:cx3="http://schemas.microsoft.com/office/drawing/2016/5/9/chartex" xmlns:cx4="http://schemas.microsoft.com/office/drawing/2016/5/10/chartex" xmlns:cx5="http://schemas.microsoft.com/office/drawing/2016/5/11/chartex" xmlns:cx6="http://schemas.microsoft.com/office/drawing/2016/5/12/chartex" xmlns:cx7="http://schemas.microsoft.com/office/drawing/2016/5/13/chartex" xmlns:cx8="http://schemas.microsoft.com/office/drawing/2016/5/14/chartex" xmlns:mc="http://schemas.openxmlformats.org/markup-compatibility/2006" xmlns:aink="http://schemas.microsoft.com/office/drawing/2016/ink" xmlns:am3d="http://schemas.microsoft.com/office/drawing/2017/model3d" xmlns:o="urn:schemas-microsoft-com:office:office" xmlns:oel="http://schemas.microsoft.com/office/2019/extlst" xmlns:r="http://schemas.openxmlformats.org/officeDocument/2006/relationships" xmlns:m="http://schemas.openxmlformats.org/officeDocument/2006/math" xmlns:v="urn:schemas-microsoft-com:vml" xmlns:wp14="http://schemas.microsoft.com/office/word/2010/wordprocessingDrawing" xmlns:wp="http://schemas.openxmlformats.org/drawingml/2006/wordprocessingDrawing" xmlns:w10="urn:schemas-microsoft-com:office:word" xmlns:w="http://schemas.openxmlformats.org/wordprocessingml/2006/main" xmlns:w14="http://schemas.microsoft.com/office/word/2010/wordml" xmlns:w15="http://schemas.microsoft.com/office/word/2012/wordml" xmlns:w16cex="http://schemas.microsoft.com/office/word/2018/wordml/cex" xmlns:w16cid="http://schemas.microsoft.com/office/word/2016/wordml/cid" xmlns:w16="http://schemas.microsoft.com/office/word/2018/wordml" xmlns:w16sdtdh="http://schemas.microsoft.com/office/word/2020/wordml/sdtdatahash" xmlns:w16se="http://schemas.microsoft.com/office/word/2015/wordml/symex" xmlns:wpg="http://schemas.microsoft.com/office/word/2010/wordprocessingGroup" xmlns:wpi="http://schemas.microsoft.com/office/word/2010/wordprocessingInk" xmlns:wne="http://schemas.microsoft.com/office/word/2006/wordml" xmlns:wps="http://schemas.microsoft.com/office/word/2010/wordprocessingShape" mc:Ignorable="w14 w15 w16se w16cid w16 w16cex w16sdtdh wp14">
   <w:endnote w:type="separator" w:id="-1">
     <w:p>
       <w:r>
@@ -8471,7 +8057,7 @@
 </file>
 
 <file path=word/footnotes.xml><?xml version="1.0" encoding="utf-8"?>
-<w:footnotes xmlns:wpc="http://schemas.microsoft.com/office/word/2010/wordprocessingCanvas" xmlns:cx="http://schemas.microsoft.com/office/drawing/2014/chartex" xmlns:cx1="http://schemas.microsoft.com/office/drawing/2015/9/8/chartex" xmlns:cx2="http://schemas.microsoft.com/office/drawing/2015/10/21/chartex" xmlns:cx3="http://schemas.microsoft.com/office/drawing/2016/5/9/chartex" xmlns:cx4="http://schemas.microsoft.com/office/drawing/2016/5/10/chartex" xmlns:cx5="http://schemas.microsoft.com/office/drawing/2016/5/11/chartex" xmlns:cx6="http://schemas.microsoft.com/office/drawing/2016/5/12/chartex" xmlns:cx7="http://schemas.microsoft.com/office/drawing/2016/5/13/chartex" xmlns:cx8="http://schemas.microsoft.com/office/drawing/2016/5/14/chartex" xmlns:mc="http://schemas.openxmlformats.org/markup-compatibility/2006" xmlns:aink="http://schemas.microsoft.com/office/drawing/2016/ink" xmlns:am3d="http://schemas.microsoft.com/office/drawing/2017/model3d" xmlns:o="urn:schemas-microsoft-com:office:office" xmlns:oel="http://schemas.microsoft.com/office/2019/extlst" xmlns:r="http://schemas.openxmlformats.org/officeDocument/2006/relationships" xmlns:m="http://schemas.openxmlformats.org/officeDocument/2006/math" xmlns:v="urn:schemas-microsoft-com:vml" xmlns:wp14="http://schemas.microsoft.com/office/word/2010/wordprocessingDrawing" xmlns:wp="http://schemas.openxmlformats.org/drawingml/2006/wordprocessingDrawing" xmlns:w10="urn:schemas-microsoft-com:office:word" xmlns:w="http://schemas.openxmlformats.org/wordprocessingml/2006/main" xmlns:w14="http://schemas.microsoft.com/office/word/2010/wordml" xmlns:w15="http://schemas.microsoft.com/office/word/2012/wordml" xmlns:w16cex="http://schemas.microsoft.com/office/word/2018/wordml/cex" xmlns:w16cid="http://schemas.microsoft.com/office/word/2016/wordml/cid" xmlns:w16="http://schemas.microsoft.com/office/word/2018/wordml" xmlns:w16du="http://schemas.microsoft.com/office/word/2023/wordml/word16du" xmlns:w16sdtdh="http://schemas.microsoft.com/office/word/2020/wordml/sdtdatahash" xmlns:w16se="http://schemas.microsoft.com/office/word/2015/wordml/symex" xmlns:wpg="http://schemas.microsoft.com/office/word/2010/wordprocessingGroup" xmlns:wpi="http://schemas.microsoft.com/office/word/2010/wordprocessingInk" xmlns:wne="http://schemas.microsoft.com/office/word/2006/wordml" xmlns:wps="http://schemas.microsoft.com/office/word/2010/wordprocessingShape" mc:Ignorable="w14 w15 w16se w16cid w16 w16cex w16sdtdh wp14">
+<w:footnotes xmlns:wpc="http://schemas.microsoft.com/office/word/2010/wordprocessingCanvas" xmlns:cx="http://schemas.microsoft.com/office/drawing/2014/chartex" xmlns:cx1="http://schemas.microsoft.com/office/drawing/2015/9/8/chartex" xmlns:cx2="http://schemas.microsoft.com/office/drawing/2015/10/21/chartex" xmlns:cx3="http://schemas.microsoft.com/office/drawing/2016/5/9/chartex" xmlns:cx4="http://schemas.microsoft.com/office/drawing/2016/5/10/chartex" xmlns:cx5="http://schemas.microsoft.com/office/drawing/2016/5/11/chartex" xmlns:cx6="http://schemas.microsoft.com/office/drawing/2016/5/12/chartex" xmlns:cx7="http://schemas.microsoft.com/office/drawing/2016/5/13/chartex" xmlns:cx8="http://schemas.microsoft.com/office/drawing/2016/5/14/chartex" xmlns:mc="http://schemas.openxmlformats.org/markup-compatibility/2006" xmlns:aink="http://schemas.microsoft.com/office/drawing/2016/ink" xmlns:am3d="http://schemas.microsoft.com/office/drawing/2017/model3d" xmlns:o="urn:schemas-microsoft-com:office:office" xmlns:oel="http://schemas.microsoft.com/office/2019/extlst" xmlns:r="http://schemas.openxmlformats.org/officeDocument/2006/relationships" xmlns:m="http://schemas.openxmlformats.org/officeDocument/2006/math" xmlns:v="urn:schemas-microsoft-com:vml" xmlns:wp14="http://schemas.microsoft.com/office/word/2010/wordprocessingDrawing" xmlns:wp="http://schemas.openxmlformats.org/drawingml/2006/wordprocessingDrawing" xmlns:w10="urn:schemas-microsoft-com:office:word" xmlns:w="http://schemas.openxmlformats.org/wordprocessingml/2006/main" xmlns:w14="http://schemas.microsoft.com/office/word/2010/wordml" xmlns:w15="http://schemas.microsoft.com/office/word/2012/wordml" xmlns:w16cex="http://schemas.microsoft.com/office/word/2018/wordml/cex" xmlns:w16cid="http://schemas.microsoft.com/office/word/2016/wordml/cid" xmlns:w16="http://schemas.microsoft.com/office/word/2018/wordml" xmlns:w16sdtdh="http://schemas.microsoft.com/office/word/2020/wordml/sdtdatahash" xmlns:w16se="http://schemas.microsoft.com/office/word/2015/wordml/symex" xmlns:wpg="http://schemas.microsoft.com/office/word/2010/wordprocessingGroup" xmlns:wpi="http://schemas.microsoft.com/office/word/2010/wordprocessingInk" xmlns:wne="http://schemas.microsoft.com/office/word/2006/wordml" xmlns:wps="http://schemas.microsoft.com/office/word/2010/wordprocessingShape" mc:Ignorable="w14 w15 w16se w16cid w16 w16cex w16sdtdh wp14">
   <w:footnote w:type="separator" w:id="-1">
     <w:p>
       <w:r>
@@ -8493,7 +8079,7 @@
 </file>
 
 <file path=word/numbering.xml><?xml version="1.0" encoding="utf-8"?>
-<w:numbering xmlns:wpc="http://schemas.microsoft.com/office/word/2010/wordprocessingCanvas" xmlns:cx="http://schemas.microsoft.com/office/drawing/2014/chartex" xmlns:cx1="http://schemas.microsoft.com/office/drawing/2015/9/8/chartex" xmlns:cx2="http://schemas.microsoft.com/office/drawing/2015/10/21/chartex" xmlns:cx3="http://schemas.microsoft.com/office/drawing/2016/5/9/chartex" xmlns:cx4="http://schemas.microsoft.com/office/drawing/2016/5/10/chartex" xmlns:cx5="http://schemas.microsoft.com/office/drawing/2016/5/11/chartex" xmlns:cx6="http://schemas.microsoft.com/office/drawing/2016/5/12/chartex" xmlns:cx7="http://schemas.microsoft.com/office/drawing/2016/5/13/chartex" xmlns:cx8="http://schemas.microsoft.com/office/drawing/2016/5/14/chartex" xmlns:mc="http://schemas.openxmlformats.org/markup-compatibility/2006" xmlns:aink="http://schemas.microsoft.com/office/drawing/2016/ink" xmlns:am3d="http://schemas.microsoft.com/office/drawing/2017/model3d" xmlns:o="urn:schemas-microsoft-com:office:office" xmlns:oel="http://schemas.microsoft.com/office/2019/extlst" xmlns:r="http://schemas.openxmlformats.org/officeDocument/2006/relationships" xmlns:m="http://schemas.openxmlformats.org/officeDocument/2006/math" xmlns:v="urn:schemas-microsoft-com:vml" xmlns:wp14="http://schemas.microsoft.com/office/word/2010/wordprocessingDrawing" xmlns:wp="http://schemas.openxmlformats.org/drawingml/2006/wordprocessingDrawing" xmlns:w10="urn:schemas-microsoft-com:office:word" xmlns:w="http://schemas.openxmlformats.org/wordprocessingml/2006/main" xmlns:w14="http://schemas.microsoft.com/office/word/2010/wordml" xmlns:w15="http://schemas.microsoft.com/office/word/2012/wordml" xmlns:w16cex="http://schemas.microsoft.com/office/word/2018/wordml/cex" xmlns:w16cid="http://schemas.microsoft.com/office/word/2016/wordml/cid" xmlns:w16="http://schemas.microsoft.com/office/word/2018/wordml" xmlns:w16du="http://schemas.microsoft.com/office/word/2023/wordml/word16du" xmlns:w16sdtdh="http://schemas.microsoft.com/office/word/2020/wordml/sdtdatahash" xmlns:w16se="http://schemas.microsoft.com/office/word/2015/wordml/symex" xmlns:wpg="http://schemas.microsoft.com/office/word/2010/wordprocessingGroup" xmlns:wpi="http://schemas.microsoft.com/office/word/2010/wordprocessingInk" xmlns:wne="http://schemas.microsoft.com/office/word/2006/wordml" xmlns:wps="http://schemas.microsoft.com/office/word/2010/wordprocessingShape" mc:Ignorable="w14 w15 w16se w16cid w16 w16cex w16sdtdh wp14">
+<w:numbering xmlns:wpc="http://schemas.microsoft.com/office/word/2010/wordprocessingCanvas" xmlns:cx="http://schemas.microsoft.com/office/drawing/2014/chartex" xmlns:cx1="http://schemas.microsoft.com/office/drawing/2015/9/8/chartex" xmlns:cx2="http://schemas.microsoft.com/office/drawing/2015/10/21/chartex" xmlns:cx3="http://schemas.microsoft.com/office/drawing/2016/5/9/chartex" xmlns:cx4="http://schemas.microsoft.com/office/drawing/2016/5/10/chartex" xmlns:cx5="http://schemas.microsoft.com/office/drawing/2016/5/11/chartex" xmlns:cx6="http://schemas.microsoft.com/office/drawing/2016/5/12/chartex" xmlns:cx7="http://schemas.microsoft.com/office/drawing/2016/5/13/chartex" xmlns:cx8="http://schemas.microsoft.com/office/drawing/2016/5/14/chartex" xmlns:mc="http://schemas.openxmlformats.org/markup-compatibility/2006" xmlns:aink="http://schemas.microsoft.com/office/drawing/2016/ink" xmlns:am3d="http://schemas.microsoft.com/office/drawing/2017/model3d" xmlns:o="urn:schemas-microsoft-com:office:office" xmlns:oel="http://schemas.microsoft.com/office/2019/extlst" xmlns:r="http://schemas.openxmlformats.org/officeDocument/2006/relationships" xmlns:m="http://schemas.openxmlformats.org/officeDocument/2006/math" xmlns:v="urn:schemas-microsoft-com:vml" xmlns:wp14="http://schemas.microsoft.com/office/word/2010/wordprocessingDrawing" xmlns:wp="http://schemas.openxmlformats.org/drawingml/2006/wordprocessingDrawing" xmlns:w10="urn:schemas-microsoft-com:office:word" xmlns:w="http://schemas.openxmlformats.org/wordprocessingml/2006/main" xmlns:w14="http://schemas.microsoft.com/office/word/2010/wordml" xmlns:w15="http://schemas.microsoft.com/office/word/2012/wordml" xmlns:w16cex="http://schemas.microsoft.com/office/word/2018/wordml/cex" xmlns:w16cid="http://schemas.microsoft.com/office/word/2016/wordml/cid" xmlns:w16="http://schemas.microsoft.com/office/word/2018/wordml" xmlns:w16sdtdh="http://schemas.microsoft.com/office/word/2020/wordml/sdtdatahash" xmlns:w16se="http://schemas.microsoft.com/office/word/2015/wordml/symex" xmlns:wpg="http://schemas.microsoft.com/office/word/2010/wordprocessingGroup" xmlns:wpi="http://schemas.microsoft.com/office/word/2010/wordprocessingInk" xmlns:wne="http://schemas.microsoft.com/office/word/2006/wordml" xmlns:wps="http://schemas.microsoft.com/office/word/2010/wordprocessingShape" mc:Ignorable="w14 w15 w16se w16cid w16 w16cex w16sdtdh wp14">
   <w:abstractNum w:abstractNumId="0" w15:restartNumberingAfterBreak="0">
     <w:nsid w:val="011C41A8"/>
     <w:multiLevelType w:val="multilevel"/>
@@ -9436,13 +9022,13 @@
       <w:suppressAutoHyphens/>
     </w:pPr>
   </w:style>
-  <w:style w:type="character" w:default="1" w:styleId="DefaultParagraphFont">
+  <w:style w:type="character" w:default="1" w:styleId="Policepardfaut">
     <w:name w:val="Default Paragraph Font"/>
     <w:uiPriority w:val="1"/>
     <w:semiHidden/>
     <w:unhideWhenUsed/>
   </w:style>
-  <w:style w:type="table" w:default="1" w:styleId="TableNormal">
+  <w:style w:type="table" w:default="1" w:styleId="TableauNormal">
     <w:name w:val="Normal Table"/>
     <w:uiPriority w:val="99"/>
     <w:semiHidden/>
@@ -9457,14 +9043,14 @@
       </w:tblCellMar>
     </w:tblPr>
   </w:style>
-  <w:style w:type="numbering" w:default="1" w:styleId="NoList">
+  <w:style w:type="numbering" w:default="1" w:styleId="Aucuneliste">
     <w:name w:val="No List"/>
     <w:uiPriority w:val="99"/>
     <w:semiHidden/>
     <w:unhideWhenUsed/>
   </w:style>
-  <w:style w:type="paragraph" w:customStyle="1" w:styleId="Titre1">
-    <w:name w:val="Titre 1"/>
+  <w:style w:type="paragraph" w:customStyle="1" w:styleId="Titre11">
+    <w:name w:val="Titre 11"/>
     <w:basedOn w:val="Heading"/>
     <w:next w:val="Textbody"/>
     <w:pPr>
@@ -9476,8 +9062,8 @@
       <w:szCs w:val="44"/>
     </w:rPr>
   </w:style>
-  <w:style w:type="paragraph" w:customStyle="1" w:styleId="Titre2">
-    <w:name w:val="Titre 2"/>
+  <w:style w:type="paragraph" w:customStyle="1" w:styleId="Titre21">
+    <w:name w:val="Titre 21"/>
     <w:basedOn w:val="Heading"/>
     <w:next w:val="Textbody"/>
     <w:pPr>
@@ -9490,8 +9076,8 @@
       <w:szCs w:val="32"/>
     </w:rPr>
   </w:style>
-  <w:style w:type="paragraph" w:customStyle="1" w:styleId="Titre3">
-    <w:name w:val="Titre 3"/>
+  <w:style w:type="paragraph" w:customStyle="1" w:styleId="Titre31">
+    <w:name w:val="Titre 31"/>
     <w:basedOn w:val="Heading"/>
     <w:next w:val="Textbody"/>
     <w:pPr>
@@ -9499,8 +9085,8 @@
       <w:outlineLvl w:val="2"/>
     </w:pPr>
   </w:style>
-  <w:style w:type="character" w:customStyle="1" w:styleId="Policepardfaut">
-    <w:name w:val="Police par défaut"/>
+  <w:style w:type="character" w:customStyle="1" w:styleId="Policepardfaut1">
+    <w:name w:val="Police par défaut1"/>
   </w:style>
   <w:style w:type="paragraph" w:customStyle="1" w:styleId="Standard">
     <w:name w:val="Standard"/>
@@ -9529,12 +9115,12 @@
       <w:spacing w:after="140" w:line="288" w:lineRule="auto"/>
     </w:pPr>
   </w:style>
-  <w:style w:type="paragraph" w:customStyle="1" w:styleId="Liste">
-    <w:name w:val="Liste"/>
+  <w:style w:type="paragraph" w:customStyle="1" w:styleId="Liste1">
+    <w:name w:val="Liste1"/>
     <w:basedOn w:val="Textbody"/>
   </w:style>
-  <w:style w:type="paragraph" w:customStyle="1" w:styleId="Lgende">
-    <w:name w:val="Légende"/>
+  <w:style w:type="paragraph" w:customStyle="1" w:styleId="Lgende1">
+    <w:name w:val="Légende1"/>
     <w:basedOn w:val="Standard"/>
     <w:pPr>
       <w:suppressLineNumbers/>
@@ -9570,8 +9156,8 @@
       <w:bCs/>
     </w:rPr>
   </w:style>
-  <w:style w:type="paragraph" w:customStyle="1" w:styleId="Sous-titre">
-    <w:name w:val="Sous-titre"/>
+  <w:style w:type="paragraph" w:customStyle="1" w:styleId="Sous-titre1">
+    <w:name w:val="Sous-titre1"/>
     <w:basedOn w:val="Heading"/>
     <w:next w:val="Textbody"/>
     <w:pPr>
@@ -9589,8 +9175,8 @@
       <w:spacing w:after="144"/>
     </w:pPr>
   </w:style>
-  <w:style w:type="paragraph" w:customStyle="1" w:styleId="Textedebulles">
-    <w:name w:val="Texte de bulles"/>
+  <w:style w:type="paragraph" w:customStyle="1" w:styleId="Textedebulles1">
+    <w:name w:val="Texte de bulles1"/>
     <w:basedOn w:val="Normal"/>
     <w:rPr>
       <w:rFonts w:ascii="Segoe UI" w:eastAsia="Segoe UI" w:hAnsi="Segoe UI" w:cs="Mangal"/>
@@ -9609,16 +9195,16 @@
   </w:style>
   <w:style w:type="character" w:customStyle="1" w:styleId="TextedebullesCar">
     <w:name w:val="Texte de bulles Car"/>
-    <w:basedOn w:val="Policepardfaut"/>
+    <w:basedOn w:val="Policepardfaut1"/>
     <w:rPr>
       <w:rFonts w:ascii="Segoe UI" w:eastAsia="Segoe UI" w:hAnsi="Segoe UI" w:cs="Mangal"/>
       <w:sz w:val="18"/>
       <w:szCs w:val="16"/>
     </w:rPr>
   </w:style>
-  <w:style w:type="character" w:styleId="CommentReference">
+  <w:style w:type="character" w:styleId="Marquedecommentaire">
     <w:name w:val="annotation reference"/>
-    <w:basedOn w:val="DefaultParagraphFont"/>
+    <w:basedOn w:val="Policepardfaut"/>
     <w:uiPriority w:val="99"/>
     <w:semiHidden/>
     <w:unhideWhenUsed/>
@@ -9628,10 +9214,10 @@
       <w:szCs w:val="16"/>
     </w:rPr>
   </w:style>
-  <w:style w:type="paragraph" w:styleId="CommentText">
+  <w:style w:type="paragraph" w:styleId="Commentaire">
     <w:name w:val="annotation text"/>
     <w:basedOn w:val="Normal"/>
-    <w:link w:val="CommentTextChar"/>
+    <w:link w:val="CommentaireCar"/>
     <w:uiPriority w:val="99"/>
     <w:unhideWhenUsed/>
     <w:rsid w:val="00B33F80"/>
@@ -9649,10 +9235,10 @@
       <w:lang w:eastAsia="en-US" w:bidi="ar-SA"/>
     </w:rPr>
   </w:style>
-  <w:style w:type="character" w:customStyle="1" w:styleId="CommentTextChar">
-    <w:name w:val="Comment Text Char"/>
-    <w:basedOn w:val="DefaultParagraphFont"/>
-    <w:link w:val="CommentText"/>
+  <w:style w:type="character" w:customStyle="1" w:styleId="CommentaireCar">
+    <w:name w:val="Commentaire Car"/>
+    <w:basedOn w:val="Policepardfaut"/>
+    <w:link w:val="Commentaire"/>
     <w:uiPriority w:val="99"/>
     <w:rsid w:val="00B33F80"/>
     <w:rPr>
@@ -9663,13 +9249,13 @@
       <w:lang w:eastAsia="en-US" w:bidi="ar-SA"/>
     </w:rPr>
   </w:style>
-  <w:style w:type="character" w:customStyle="1" w:styleId="Policepardfaut1">
+  <w:style w:type="character" w:customStyle="1" w:styleId="Policepardfaut10">
     <w:name w:val="Police par défaut1"/>
     <w:rsid w:val="00026A75"/>
   </w:style>
-  <w:style w:type="character" w:styleId="PlaceholderText">
+  <w:style w:type="character" w:styleId="Textedelespacerserv">
     <w:name w:val="Placeholder Text"/>
-    <w:basedOn w:val="DefaultParagraphFont"/>
+    <w:basedOn w:val="Policepardfaut"/>
     <w:uiPriority w:val="99"/>
     <w:semiHidden/>
     <w:rsid w:val="00EF4105"/>
@@ -9819,7 +9405,7 @@
     </inkml:brush>
   </inkml:definitions>
   <inkml:trace contextRef="#ctx0" brushRef="#br0">254 235 15392,'0'0'773,"-2"-4"80,1 1-699,0 0 261,-1 0 1,1-1-1,-1 1 1,0 0-1,0 0 1,0 0-1,-3-3 0,3 4-374,0 0 1,0 0-1,0 0 0,0 0 0,0 0 0,-1 0 0,1 1 0,0-1 0,-1 1 0,1 0 0,-1 0 0,1 0 0,-1 0 0,0 0 0,1 0 0,-1 1 0,0-1 1,0 1-1,-4 0 0,1 1-32,0 0 0,0 0 0,0 0 0,1 1 0,-1 0 0,0 0 0,1 0 0,-1 1 0,1 0 1,0 0-1,0 1 0,0-1 0,0 1 0,1 0 0,-8 8 0,4-3 4,0 0 0,1 1 1,0 0-1,1 0 0,0 1 0,1-1 0,-6 15 0,4-6 6,2 0-1,0 1 0,0-1 0,2 1 1,0 0-1,1 20 0,2-39-15,0 0 0,0 0-1,1 0 1,-1 0 0,0 0-1,0 0 1,1 0 0,-1 0 0,0 0-1,1 0 1,-1 0 0,1 0-1,0-1 1,-1 1 0,1 0-1,-1 0 1,1-1 0,0 1-1,0 0 1,-1-1 0,1 1-1,0-1 1,0 1 0,0-1 0,0 1-1,0-1 1,0 0 0,0 1-1,1-1 1,2 1 2,-1-1 0,0 1 1,0-1-1,1 0 0,-1 0 1,0 0-1,0-1 0,5 0 0,0-1 4,0-1-1,-1 0 1,1-1-1,-1 1 0,0-1 1,0-1-1,0 1 0,0-1 1,-1 0-1,1-1 1,-2 0-1,1 0 0,0 0 1,5-10-1,2-3-19,-1 0 0,-1-1-1,-1-1 1,8-22 0,-14 32-69,-1-1 0,0 0 1,0 0-1,-1 0 1,-1 0-1,0 0 1,0 0-1,-2 0 0,1 0 1,-1 0-1,-1 0 1,-4-16-1,5 28 53,1 1 0,-1-1 0,0 0 1,1 0-1,-1 1 0,1-1 0,-1 1 0,0-1 0,1 0 0,-1 1 0,1-1 0,-1 1 1,1-1-1,-1 1 0,1-1 0,0 1 0,-1 1 0,-2 1-54,-8 8-2597</inkml:trace>
-  <inkml:trace contextRef="#ctx0" brushRef="#br0" timeOffset="587.42">681 0 15648,'-11'10'-452,"0"-1"1,-22 14 0,4-4 434,-40 36 60,59-46 114,1 1 0,1-1-1,0 2 1,-13 20 0,-52 109 2056,69-131-2002,0 1 0,1-1 0,0 1 0,1 0 0,-1-1 0,0 16 0,3-21-120,0-1-1,0 1 0,0 0 0,0 0 0,1 0 0,-1-1 0,1 1 1,0 0-1,0-1 0,1 1 0,-1-1 0,1 1 0,-1-1 0,1 1 1,0-1-1,1 0 0,-1 0 0,0 0 0,1 0 0,3 2 0,-2-2-4,0 1 1,1-1-1,-1-1 0,1 1 0,0-1 0,0 1 0,0-2 0,0 1 0,0 0 0,1-1 0,-1 0 0,8 1 0,-5-2-56,-1 0-1,0-1 1,0 0-1,0 0 0,0 0 1,0-1-1,0 0 1,0 0-1,7-4 1,39-23-778,-45 23-1262</inkml:trace>
+  <inkml:trace contextRef="#ctx0" brushRef="#br0" timeOffset="587.41">681 0 15648,'-11'10'-452,"0"-1"1,-22 14 0,4-4 434,-40 36 60,59-46 114,1 1 0,1-1-1,0 2 1,-13 20 0,-52 109 2056,69-131-2002,0 1 0,1-1 0,0 1 0,1 0 0,-1-1 0,0 16 0,3-21-120,0-1-1,0 1 0,0 0 0,0 0 0,1 0 0,-1-1 0,1 1 1,0 0-1,0-1 0,1 1 0,-1-1 0,1 1 0,-1-1 0,1 1 1,0-1-1,1 0 0,-1 0 0,0 0 0,1 0 0,3 2 0,-2-2-4,0 1 1,1-1-1,-1-1 0,1 1 0,0-1 0,0 1 0,0-2 0,0 1 0,0 0 0,1-1 0,-1 0 0,8 1 0,-5-2-56,-1 0-1,0-1 1,0 0-1,0 0 0,0 0 1,0-1-1,0 0 1,0 0-1,7-4 1,39-23-778,-45 23-1262</inkml:trace>
   <inkml:trace contextRef="#ctx0" brushRef="#br0" timeOffset="1031.82">975 172 14752,'-6'-5'0,"5"4"0,0 0 0,-1 0 0,1 0 0,0 0-1,-1 0 1,1 0 0,-1 0 0,-1 0 0,2 1 0,0 0 1,0 0-1,1 0 0,-1 0 1,0 0-1,0 0 1,1 0-1,-1 0 1,0 1-1,0-1 1,1 0-1,-1 0 1,0 1-1,1-1 1,-1 0-1,0 1 1,1-1-1,-1 1 1,1-1-1,-1 1 1,1-1-1,-1 1 1,0 0-1,-7 9 98,0 0 0,0 0-1,-9 17 1,-15 37 646,31-61-700,-7 16 514,-10 38 1,12-35-14,-11 26 1,9-27-100,-6 24 0,8-26-336,5-15-1042</inkml:trace>
   <inkml:trace contextRef="#ctx0" brushRef="#br0" timeOffset="1441.54">1281 50 15488,'0'0'60,"1"0"0,-1 0 0,0 0 1,1 0-1,-1 0 0,0 0 1,1 0-1,-1 0 0,0 0 1,1 0-1,-1 0 0,0 0 1,1 1-1,-1-1 0,0 0 1,1 0-1,-1 0 0,0 1 0,1-1 1,-1 0-1,0 0 0,0 1 1,1-1-1,-1 0 0,0 1 1,0-1-1,0 0 0,1 1 1,-1-1-1,0 1 0,5 6 1089,-2-3-1069,-1-1 1,1 0-1,-1 1 0,0 0 1,-1 0-1,1-1 0,-1 1 0,1 0 1,-1 0-1,0 0 0,0 8 0,1-2 8,2 11 35,-2 0 1,0 0 0,-1 0-1,-1 0 1,-4 28 0,0-17 43,-2-1-1,-19 58 1,18-72-126,-1 0-1,0 0 0,-1-1 1,0-1-1,-2 1 0,0-2 0,0 1 1,-1-1-1,-1-1 0,0-1 1,-1 0-1,-1 0 0,0-1 1,0-1-1,-1-1 0,0 0 0,-25 9 1,34-15-60,-1-1 0,0 0 0,0 0 0,0-1 0,-10 0 0,-2-1-2550</inkml:trace>
 </inkml:ink>
@@ -9849,7 +9435,7 @@
     </inkml:brush>
   </inkml:definitions>
   <inkml:trace contextRef="#ctx0" brushRef="#br0">238 37 10272,'0'0'2544,"-3"-1"-1856,0 0-549,0-1 0,0 1 0,1-1 1,-1 0-1,0 0 0,1 0 0,0 0 1,-4-4-1,4 5-97,1 0-1,0 0 1,-1 0-1,1 0 1,-1 0 0,0 0-1,1 1 1,-1-1 0,0 0-1,1 1 1,-1 0-1,0-1 1,-3 1 0,-27-1 546,22 1-292,2 1-151,1 0 1,0 1 0,0-1 0,0 1 0,0 1 0,0-1 0,0 1 0,1 0 0,-1 1 0,-7 5 0,10-6-95,0 0 0,1 0 1,-1 0-1,1 1 0,0-1 1,0 1-1,0 0 0,0 0 1,1 0-1,-1 0 0,1 0 1,0 1-1,1-1 0,-1 0 1,-1 6-1,0 4 80,0 0-1,1 0 1,0 24 0,2-28-66,0 1 1,0-1-1,2 0 1,-1 0 0,1 0-1,5 14 1,-5-19-61,-1-1 0,2 1 1,-1-1-1,0 1 0,1-1 1,0 0-1,0 0 0,0 0 0,0 0 1,1-1-1,-1 1 0,1-1 1,0 0-1,8 5 0,-4-4-5,0 0 0,1-1 0,-1 0 0,0-1 0,1 1 0,-1-2 0,1 1 0,0-1 0,0-1 0,0 1 0,17-3 0,-19 1 0,0 0 0,0-1 0,0 0 0,0 0 0,0 0 0,0-1 0,-1 0 0,1 0 0,-1-1 0,0 0 0,0 0 0,0-1 0,-1 1 0,10-11 0,-12 11 1,0 1-1,-1-1 0,0 0 1,0 0-1,0 0 0,0 0 1,-1 0-1,0 0 0,1-1 1,-1 1-1,-1 0 0,1-1 1,-1 1-1,0-1 0,0 1 1,0-1-1,-1-4 0,0 1 12,-1-1 0,0 1 0,0-1 0,-1 1 0,0 0 0,-1 0 0,-8-13 0,-46-60 185,25 38 96,32 42-285,0 0 0,1 0 0,-1 1 0,0-1-1,0 0 1,1 1 0,-1-1 0,0 0 0,0 1 0,0-1-1,0 1 1,0-1 0,0 1 0,-1-1 0,1-4-1079</inkml:trace>
-  <inkml:trace contextRef="#ctx0" brushRef="#br0" timeOffset="1020.46">667 136 14400,'-11'6'-50,"0"0"1,0 1 0,1 0 0,-15 12 0,25-19 49,-2 2 45,1-1-1,-1 1 1,0 0 0,1 0-1,-1 0 1,1 0-1,0 0 1,-1 0-1,1 1 1,0-1 0,-1 3-1,-4 28 719,5-26-658,0-3-35,1 0 1,0 0 0,0 0-1,1 0 1,-1 0-1,1-1 1,0 1-1,2 6 1,13 29 456,-7-20-287,-7-15-210,0 1-1,0-1 1,1 0-1,-1-1 1,1 1-1,0 0 1,0-1-1,1 0 1,-1 1-1,1-2 1,-1 1-1,1 0 1,0 0-1,0-1 1,0 0-1,7 3 1,-3-2-272,-1 0 0,1 0 0,-1 0 1,1-1-1,0 0 0,0-1 0,0 0 1,11 1-1</inkml:trace>
+  <inkml:trace contextRef="#ctx0" brushRef="#br0" timeOffset="1020.45">667 136 14400,'-11'6'-50,"0"0"1,0 1 0,1 0 0,-15 12 0,25-19 49,-2 2 45,1-1-1,-1 1 1,0 0 0,1 0-1,-1 0 1,1 0-1,0 0 1,-1 0-1,1 1 1,0-1 0,-1 3-1,-4 28 719,5-26-658,0-3-35,1 0 1,0 0 0,0 0-1,1 0 1,-1 0-1,1-1 1,0 1-1,2 6 1,13 29 456,-7-20-287,-7-15-210,0 1-1,0-1 1,1 0-1,-1-1 1,1 1-1,0 0 1,0-1-1,1 0 1,-1 1-1,1-2 1,-1 1-1,1 0 1,0 0-1,0-1 1,0 0-1,7 3 1,-3-2-272,-1 0 0,1 0 0,-1 0 1,1-1-1,0 0 0,0-1 0,0 0 1,11 1-1</inkml:trace>
   <inkml:trace contextRef="#ctx0" brushRef="#br0" timeOffset="1456.79">1110 72 14752,'-3'3'-91,"0"-1"0,1 1 1,-1-1-1,0 1 1,1 0-1,0 0 1,-1 0-1,1 1 0,1-1 1,-1 0-1,0 1 1,0 3-1,-3 8 37,-5 24 1,6-20 383,1-2 30,0 1 0,1 24 1,-1 3 414,2-31-631,0 0 0,2-1 0,-1 1 0,2 0 0,0-1 0,7 25 0,-9-36-317,0-2 87,0 1-1,0-1 1,0 1 0,0-1-1,0 0 1,1 1-1,-1-1 1,0 0-1,0 1 1,0-1-1,0 1 1,1-1-1,-1 0 1,0 1-1,0-1 1,1 0 0,-1 0-1,0 1 1,1-1-1,-1 0 1,1 1-1</inkml:trace>
   <inkml:trace contextRef="#ctx0" brushRef="#br0" timeOffset="1457.79">1468 45 15648,'-1'-1'9,"0"0"0,0-1 1,0 1-1,1 0 1,-1 0-1,0 0 1,1-1-1,-1 1 0,1 0 1,0-1-1,-1 1 1,1-3 522,8 4 1329,-7 1-1805,0-1 1,0 1-1,0-1 1,0 1-1,0-1 0,-1 1 1,1-1-1,0 1 0,0 0 1,0-1-1,-1 1 0,1 0 1,0 0-1,-1 0 0,1 0 1,-1-1-1,2 3 1,7 18 258,-8-18-248,5 16 59,-1-1 0,-1 1 0,0 0-1,-2 0 1,0 1 0,-1-1 0,-1 0 0,0 1-1,-2-1 1,0 0 0,-6 23 0,2-26-71,-1 1 0,0-1 0,-1 0 0,0 0 0,-2-1 0,1 0 0,-2-1 1,0 0-1,-1 0 0,0-1 0,-26 19 0,34-28-48,-1-1-1,0 0 1,-1-1-1,1 1 1,0-1-1,-1 0 1,1-1-1,-12 3 1,-6-1-2781</inkml:trace>
 </inkml:ink>
@@ -10000,7 +9586,7 @@
   <inkml:trace contextRef="#ctx0" brushRef="#br0" timeOffset="1784.84">1333 222 15840,'2'8'-1,"0"0"0,0 1 1,-1-1-1,0 0 1,-1 0-1,0 14 1,-10 50 39,7-53 6,-11 55 1610,-25 74 1,36-140-1603,1-7 392,-1-10-1331,2 6-710</inkml:trace>
   <inkml:trace contextRef="#ctx0" brushRef="#br0" timeOffset="2308.75">824 274 11904,'0'-3'495,"1"9"648,1 11 1032,-15 152 1569,8-95-2936,0 30 172,5-85-2162,5 29 0</inkml:trace>
   <inkml:trace contextRef="#ctx0" brushRef="#br0" timeOffset="2842.89">1515 104 14048,'20'7'-443,"4"-5"1188,-16-1-166,0 0-1,1 0 1,-1 0-1,0 1 1,0 1-1,8 2 0,-15-4-533,0-1-1,0 1 1,-1-1-1,1 1 0,0 0 1,-1-1-1,1 1 1,0 0-1,-1-1 0,1 1 1,-1 0-1,0 0 1,1-1-1,-1 1 0,1 0 1,-1 0-1,0 0 0,0 0 1,1-1-1,-1 1 1,0 0-1,0 0 0,0 0 1,0 0-1,0 0 1,0 0-1,0 0 0,-1-1 1,1 2-1,-1 3 65,-1 0 0,1 0 1,-5 9-1,4-9-6,1-5-99,-4 10 143,1 1 0,0 0 0,1 0 0,-1 0 0,0 13 0,3-22-124,1 1 0,0-1 1,0 0-1,0 1 0,0-1 0,0 1 1,1-1-1,-1 0 0,1 1 0,-1-1 1,1 0-1,0 0 0,0 0 1,0 1-1,0-1 0,0 0 0,0 0 1,1 0-1,-1-1 0,1 1 0,0 0 1,-1 0-1,1-1 0,0 1 0,0-1 1,0 0-1,0 1 0,0-1 1,0 0-1,0 0 0,0 0 0,3 0 1,7 2-207,1 0 0,19 1 0,-22-2-1876</inkml:trace>
-  <inkml:trace contextRef="#ctx0" brushRef="#br0" timeOffset="4125.4">2265 294 11264,'0'0'-347,"-9"3"-906,-6 1 3043,0 1 0,0 1 0,1 0 0,-26 16 0,34-18-1558,0 0 0,1 1 1,-1-1-1,1 1 0,0 0 1,1 1-1,-1-1 0,1 1 1,0 0-1,0 0 0,1 0 0,0 0 1,-4 9-1,6-9-144,-1-1-1,1 0 1,0 1-1,1-1 1,-1 0 0,1 1-1,0-1 1,0 1-1,1-1 1,-1 1 0,4 9-1,-3-12-66,0 1 1,0-1-1,0 0 0,1 0 1,-1 0-1,1 0 0,0 0 1,0-1-1,0 1 0,0-1 1,1 1-1,-1-1 0,1 0 0,-1 1 1,1-1-1,0-1 0,0 1 1,0 0-1,0-1 0,4 2 1,-2-1-11,1-1 1,-1 0-1,1 0 0,-1-1 1,1 1-1,-1-1 1,1-1-1,-1 1 1,0-1-1,1 0 1,9-2-1,13-9-2991</inkml:trace>
+  <inkml:trace contextRef="#ctx0" brushRef="#br0" timeOffset="4125.39">2265 294 11264,'0'0'-347,"-9"3"-906,-6 1 3043,0 1 0,0 1 0,1 0 0,-26 16 0,34-18-1558,0 0 0,1 1 1,-1-1-1,1 1 0,0 0 1,1 1-1,-1-1 0,1 1 1,0 0-1,0 0 0,1 0 0,0 0 1,-4 9-1,6-9-144,-1-1-1,1 0 1,0 1-1,1-1 1,-1 0 0,1 1-1,0-1 1,0 1-1,1-1 1,-1 1 0,4 9-1,-3-12-66,0 1 1,0-1-1,0 0 0,1 0 1,-1 0-1,1 0 0,0 0 1,0-1-1,0 1 0,0-1 1,1 1-1,-1-1 0,1 0 0,-1 1 1,1-1-1,0-1 0,0 1 1,0 0-1,0-1 0,4 2 1,-2-1-11,1-1 1,-1 0-1,1 0 0,-1-1 1,1 1-1,-1-1 1,1-1-1,-1 1 1,0-1-1,1 0 1,9-2-1,13-9-2991</inkml:trace>
   <inkml:trace contextRef="#ctx0" brushRef="#br0" timeOffset="4621.67">2030 210 12608,'0'3'-109,"-1"0"1,0 0 0,0 0-1,0 0 1,0 0 0,0 0-1,-3 4 1,1 0 281,-10 20 1102,2 1 0,2 0-1,0 1 1,-7 43-1,1 10-483,-9 52 667,19-95-2620,-1 52 1</inkml:trace>
   <inkml:trace contextRef="#ctx0" brushRef="#br0" timeOffset="5570.08">2392 210 13792,'2'5'0,"0"7"-352,-1 5 32,-2 4 96,-3 5 32,2 6 416,-4 5 32,0 6 576,-3 4 0,-2 2 128,0 0-1,1-3-415,2-3 0,3-5-416,3-8 32</inkml:trace>
   <inkml:trace contextRef="#ctx0" brushRef="#br0" timeOffset="5987.36">2536 3 12064,'7'1'205,"0"1"1,1-2-1,-1 1 1,0-1-1,0 0 1,0 0 0,0-1-1,8-1 1,23-2 2685,-37 4-2821,0 0 0,-1 0 1,1 0-1,-1 0 0,1 0 1,0 0-1,-1 0 0,1 0 1,-1 0-1,1 0 0,-1 1 0,1-1 1,0 0-1,-1 0 0,1 1 1,-1-1-1,1 0 0,-1 0 0,1 1 1,-1-1-1,1 1 0,-1-1 1,1 0-1,-1 1 0,0-1 1,1 2-1,-1-1-13,1 0-1,-1 1 1,0-1-1,0 0 1,0 0 0,0 1-1,-1-1 1,1 0 0,0 1-1,-1-1 1,1 0 0,-1 2-1,-15 37 635,11-31-560,1 1 0,1-1 0,0 1 0,0-1 0,1 1 0,0 0 0,-1 16 0,3-25-105,0 0-1,0 0 1,0 0 0,0 1 0,0-1-1,0 0 1,0 0 0,1 0-1,-1 0 1,0 0 0,1 0 0,-1 0-1,1 0 1,0 0 0,-1 0-1,1 0 1,0 1 0,1-1-7,-1 0 0,1 0 0,-1 0 0,1-1 0,-1 1 0,1 0 0,-1-1 0,1 1 0,0-1 0,2 1 0,16 1 89,-11-3-2888</inkml:trace>
@@ -10031,7 +9617,7 @@
     </inkml:brush>
   </inkml:definitions>
   <inkml:trace contextRef="#ctx0" brushRef="#br0">145 184 15936,'0'0'709,"-1"5"91,-4 16-19,0 0-1,-2 0 1,0-1 0,-14 29 0,10-27-459,1 1 0,-11 40 0,-7 50 94,14-51-166,10-45-150,0 0 0,1 1 0,0 25 0,4-40-118,1-6-4,-2 2 14,7-9-2936</inkml:trace>
-  <inkml:trace contextRef="#ctx0" brushRef="#br0" timeOffset="545.33">361 300 12704,'-4'-2'-294,"2"2"-5,4 7 860,-2-6-492,22 76 2445,11 48-106,-25-75-1741,20 94 1146,-28-143-1785,0-6 82,-2-5-2121</inkml:trace>
+  <inkml:trace contextRef="#ctx0" brushRef="#br0" timeOffset="545.32">361 300 12704,'-4'-2'-294,"2"2"-5,4 7 860,-2-6-492,22 76 2445,11 48-106,-25-75-1741,20 94 1146,-28-143-1785,0-6 82,-2-5-2121</inkml:trace>
   <inkml:trace contextRef="#ctx0" brushRef="#br0" timeOffset="996.38">517 347 15840,'-45'35'-48,"-35"24"-64,72-53 227,-1 0 1,2 1 0,-1-1-1,1 2 1,0-1 0,0 1-1,1 0 1,0 0 0,0 1-1,1-1 1,0 1 0,-6 17-1,8-18-137,1-4-218,1 1 1,-1-1-1,1 0 0,0 1 0,1-1 0,-1 6 0</inkml:trace>
   <inkml:trace contextRef="#ctx0" brushRef="#br0" timeOffset="1420.98">873 174 14400,'-41'149'-400,"-21"43"2568,13-51-507,37-103-1244,1-2 132,-8 45-1,17-59-2905</inkml:trace>
 </inkml:ink>
@@ -10062,7 +9648,7 @@
   </inkml:definitions>
   <inkml:trace contextRef="#ctx0" brushRef="#br0">157 112 11808,'-15'15'-798,"6"-5"829,0-1 1,-19 14-1,25-21 130,-10 7 1330,-1 1 0,-13 14 0,23-20-1324,0 1 0,1 0-1,-1 0 1,1 0 0,0 0-1,1 1 1,-1-1 0,1 1-1,0 0 1,0 0 0,1-1-1,-2 13 1,2-4 22,0 0-1,1 0 0,0 0 1,4 21-1,-3-30-153,0-1-1,1 0 1,-1 1-1,1-1 0,-1 0 1,1 0-1,0 0 0,1 0 1,-1 0-1,1-1 1,-1 1-1,1-1 0,0 0 1,1 0-1,-1 0 0,0 0 1,1 0-1,5 3 0,0-1-29,0-1-1,0 0 1,1 0-1,-1-1 0,1 0 1,-1-1-1,12 1 0,-17-2-15,1-1 1,-1 0-1,0 0 0,1 0 0,-1-1 0,1 1 0,-1-1 0,0 0 0,0-1 0,1 1 0,3-3 0,2-1-958,0 0 0,13-11-1,-23 16 852</inkml:trace>
   <inkml:trace contextRef="#ctx0" brushRef="#br0" timeOffset="410.78">485 106 14144,'0'0'0,"1"1"0,1 5 0,-2-1-96,-3 4 0,-1 7 256,-2 6 32,-4 9 256,-3 3 0,-2 2 128,3 1 32,1 5-33,1-3 1,-1-10-192,0-6 0,3-7-256,2-5 32</inkml:trace>
-  <inkml:trace contextRef="#ctx0" brushRef="#br0" timeOffset="829.84">721 0 15744,'6'6'4,"4"4"156,19 24 1,-6-4 827,-15-20-745,0 0 0,-1 1 0,0 0-1,0 0 1,-1 0 0,8 23 0,-12-25-161,-1 0-1,1 0 1,-1 0 0,-1 0 0,1 0 0,-2 0 0,1 0-1,-1 0 1,-1-1 0,1 1 0,-1 0 0,-1 0-1,0-1 1,0 1 0,-6 9 0,0-2 21,-1 1 0,0-1 1,-1 0-1,-1-1 0,-1-1 0,-15 15 1,8-11-6,0 0 1,-1-1 0,-25 14-1,44-30-96,-1 1-1,0-1 0,0 0 0,0 1 1,0-1-1,0 0 0,0-1 0,0 1 1,0-1-1,0 1 0,0-1 0,0 0 1,-1 0-1,1 0 0,0-1 0,0 1 1,0-1-1,-4 0 0,-14-10-2675</inkml:trace>
+  <inkml:trace contextRef="#ctx0" brushRef="#br0" timeOffset="829.83">721 0 15744,'6'6'4,"4"4"156,19 24 1,-6-4 827,-15-20-745,0 0 0,-1 1 0,0 0-1,0 0 1,-1 0 0,8 23 0,-12-25-161,-1 0-1,1 0 1,-1 0 0,-1 0 0,1 0 0,-2 0 0,1 0-1,-1 0 1,-1-1 0,1 1 0,-1 0 0,-1 0-1,0-1 1,0 1 0,-6 9 0,0-2 21,-1 1 0,0-1 1,-1 0-1,-1-1 0,-1-1 0,-15 15 1,8-11-6,0 0 1,-1-1 0,-25 14-1,44-30-96,-1 1-1,0-1 0,0 0 0,0 1 1,0-1-1,0 0 0,0-1 0,0 1 1,0-1-1,0 1 0,0-1 0,0 0 1,-1 0-1,1 0 0,0-1 0,0 1 1,0-1-1,-4 0 0,-14-10-2675</inkml:trace>
 </inkml:ink>
 </file>
 
@@ -10213,12 +9799,12 @@
   <inkml:trace contextRef="#ctx0" brushRef="#br0" timeOffset="96297.63">2921 937 13152,'-1'0'-26,"-1"0"1,1 1 0,0-1 0,0 0 0,0 1-1,0-1 1,0 0 0,0 1 0,0-1 0,0 1-1,0 0 1,0-1 0,0 1 0,-1 1 0,-12 14-265,9-10 355,2-1 379,-1 0 0,2 0-1,-1 0 1,1 0 0,-3 8 0,-5 10 2023,8-18-2386,0 1 0,0 0-1,0-1 1,1 1-1,-1 0 1,1 0-1,1 0 1,-1 0-1,1 0 1,0 0-1,1 0 1,-1 0-1,1 0 1,0 0-1,0-1 1,1 1-1,0 0 1,0 0 0,3 5-1,-4-10-70,1 1-1,-1 0 1,0-1-1,1 1 1,-1-1 0,1 1-1,0-1 1,-1 0-1,1 0 1,0 0 0,0 0-1,0 0 1,0 0-1,0 0 1,0-1 0,0 1-1,0 0 1,0-1-1,0 0 1,0 0-1,3 1 1,3-1-699,1-1 0,-1 0 0,14-2 0,-22 3 674</inkml:trace>
   <inkml:trace contextRef="#ctx0" brushRef="#br0" timeOffset="96781.46">3130 879 14848,'0'0'-38,"1"0"1,-1 0-1,1 0 1,-1 0 0,0 0-1,1 0 1,-1 1 0,0-1-1,1 0 1,-1 0-1,0 0 1,1 0 0,-1 1-1,0-1 1,1 0 0,-1 0-1,0 1 1,1-1-1,-1 0 1,0 0 0,0 1-1,1-1 1,-1 0 0,0 1-1,0-1 1,0 0-1,0 1 1,1-1 0,-1 1-1,0-1 1,0 0 0,0 1-1,0-1 1,0 0-1,0 1 1,0-1 0,0 1-1,-3 20 287,2-9-229,-1 23 321,1-12 240,-6 31 1,1-20-120,-1-1 0,-23 63 0,13-51-2494</inkml:trace>
   <inkml:trace contextRef="#ctx0" brushRef="#br0" timeOffset="97438.64">3270 766 10816,'0'0'-34,"0"0"-1,0 0 1,0 0 0,0 1 0,0-1 0,0 0 0,0 0-1,0 0 1,0 1 0,0-1 0,0 0 0,0 0 0,0 0-1,0 1 1,0-1 0,0 0 0,0 0 0,0 0 0,1 0-1,-1 1 1,0-1 0,0 0 0,0 0 0,0 0 0,0 0-1,0 1 1,0-1 0,1 0 0,-1 0 0,0 0 0,0 0-1,0 0 1,0 0 0,1 1 0,-1-1 0,7-4 621,0 0 509,-4 3-687,-2 0-238,1 1 0,-1-1 0,0 0 0,1 1-1,-1 0 1,1-1 0,-1 1 0,3 0-1,-3 0-151,-1 0-1,1 0 0,-1 0 1,1 0-1,-1 1 0,1-1 1,-1 0-1,1 0 0,-1 1 1,0-1-1,1 1 0,-1-1 0,1 0 1,-1 1-1,0-1 0,1 1 1,-1-1-1,0 0 0,0 1 1,1-1-1,-1 1 0,0-1 1,0 1-1,0-1 0,1 1 1,-1 0-1,0-1 0,0 1 1,0 0-1,0 2-2,0 1-1,0 0 1,0 0 0,-1-1 0,1 1-1,-1 0 1,0-1 0,0 1 0,0-1-1,-3 5 1,0 5 19,0 0 50,1 0 1,0 0-1,1 1 0,0 23 1,2-34-37,0-1 1,1 1-1,-1-1 1,1 0 0,0 1-1,-1-1 1,1 0-1,0 0 1,1 1-1,-1-1 1,0 0 0,0 0-1,1 0 1,-1 0-1,1 0 1,3 2 0,-3-1 26,1-1 0,0 0 1,0 0-1,-1-1 1,1 1-1,0 0 0,0-1 1,0 0-1,1 0 1,-1 0-1,5 1 1,-4-1 21,-1-1 0,1 0 1,0 0-1,0 0 1,0-1-1,7-1 0,-9 2-61,-1 0 0,1-1 0,0 0-1,-1 1 1,1-1 0,-1 0-1,1 0 1,-1 0 0,1 0-1,-1 0 1,1 0 0,-1-1-1,0 1 1,0 0 0,0-1-1,0 1 1,2-3 0,2-10-2053</inkml:trace>
-  <inkml:trace contextRef="#ctx0" brushRef="#br0" timeOffset="232566.22">3577 925 8224,'2'0'0,"1"0"-256,-1-1 0</inkml:trace>
-  <inkml:trace contextRef="#ctx0" brushRef="#br0" timeOffset="233067.37">3585 884 8576,'-3'71'6641,"-1"-39"-6150,-1 0 1,-1 0 0,-11 32-1,13-49-616,0-1 0,1 1-1,1 0 1,1 0 0,0 22-1</inkml:trace>
-  <inkml:trace contextRef="#ctx0" brushRef="#br0" timeOffset="233636.94">3794 1029 15840,'0'4'0,"0"10"-96,2 0 32,4-1-128,0 0 0,1 0 192,3 2 0,2 2 0,-2 0 32,-1 1 160,-3-4 32,-3-1 64,1-2 32,-1-4-65,-1-2 1,1-2-224,1-1 0</inkml:trace>
-  <inkml:trace contextRef="#ctx0" brushRef="#br0" timeOffset="233637.94">3900 1052 15296,'-2'2'0,"-3"3"-32,-4 7 32,-6 9-256,-4 5 0,0 0 448,4-3 32,8-10 128,2-4 0,2-1 32,-1-4-1,3 0-255,-2-4 0,2 0-96,1-4 0</inkml:trace>
-  <inkml:trace contextRef="#ctx0" brushRef="#br0" timeOffset="234091.93">4120 983 16032,'0'1'0,"0"2"0,0 2 0,1 2-64,3 5 32,-2 7 320,-1 5 31,1-1 161,-2 0 0,-3 4 64,1 1 0,0-6-96,0-3 32,-1-5-224,1-2 32,2-5-160,0-2 0</inkml:trace>
-  <inkml:trace contextRef="#ctx0" brushRef="#br0" timeOffset="234576.03">4278 931 16096,'0'1'7,"0"0"1,0 0-1,0 0 1,0 0 0,1 0-1,-1 0 1,1 0-1,-1 0 1,0 0 0,1-1-1,0 1 1,-1 0-1,1 0 1,-1 0 0,1-1-1,0 1 1,0 0 0,-1-1-1,1 1 1,0 0-1,0-1 1,0 1 0,0-1-1,0 1 1,1-1-1,3 3 201,10 6 254,-10-6-273,0 0 0,0 0 0,0 0 0,0 1 0,-1 0-1,1 0 1,5 6 0,-7-5-73,1 0 0,-1 0 0,0 0 0,0 1 0,0-1 0,-1 1 0,0 0 0,0 0 0,2 10 0,-3-7-22,0 0 0,-1 0 0,0-1 0,-1 1 0,1 0 1,-4 11-1,0 0 6,-3 19 12,-1-1 1,-26 68-1,28-93-166,0-2-1,-12 16 1,7-11-2370</inkml:trace>
+  <inkml:trace contextRef="#ctx0" brushRef="#br0" timeOffset="-196930.51">3577 925 8224,'2'0'0,"1"0"-256,-1-1 0</inkml:trace>
+  <inkml:trace contextRef="#ctx0" brushRef="#br0" timeOffset="-196429.36">3585 884 8576,'-3'71'6641,"-1"-39"-6150,-1 0 1,-1 0 0,-11 32-1,13-49-616,0-1 0,1 1-1,1 0 1,1 0 0,0 22-1</inkml:trace>
+  <inkml:trace contextRef="#ctx0" brushRef="#br0" timeOffset="-195859.79">3794 1029 15840,'0'4'0,"0"10"-96,2 0 32,4-1-128,0 0 0,1 0 192,3 2 0,2 2 0,-2 0 32,-1 1 160,-3-4 32,-3-1 64,1-2 32,-1-4-65,-1-2 1,1-2-224,1-1 0</inkml:trace>
+  <inkml:trace contextRef="#ctx0" brushRef="#br0" timeOffset="-195858.79">3900 1052 15296,'-2'2'0,"-3"3"-32,-4 7 32,-6 9-256,-4 5 0,0 0 448,4-3 32,8-10 128,2-4 0,2-1 32,-1-4-1,3 0-255,-2-4 0,2 0-96,1-4 0</inkml:trace>
+  <inkml:trace contextRef="#ctx0" brushRef="#br0" timeOffset="-195404.8">4120 983 16032,'0'1'0,"0"2"0,0 2 0,1 2-64,3 5 32,-2 7 320,-1 5 31,1-1 161,-2 0 0,-3 4 64,1 1 0,0-6-96,0-3 32,-1-5-224,1-2 32,2-5-160,0-2 0</inkml:trace>
+  <inkml:trace contextRef="#ctx0" brushRef="#br0" timeOffset="-194920.7">4278 931 16096,'0'1'7,"0"0"1,0 0-1,0 0 1,0 0 0,1 0-1,-1 0 1,1 0-1,-1 0 1,0 0 0,1-1-1,0 1 1,-1 0-1,1 0 1,-1 0 0,1-1-1,0 1 1,0 0 0,-1-1-1,1 1 1,0 0-1,0-1 1,0 1 0,0-1-1,0 1 1,1-1-1,3 3 201,10 6 254,-10-6-273,0 0 0,0 0 0,0 0 0,0 1 0,-1 0-1,1 0 1,5 6 0,-7-5-73,1 0 0,-1 0 0,0 0 0,0 1 0,0-1 0,-1 1 0,0 0 0,0 0 0,2 10 0,-3-7-22,0 0 0,-1 0 0,0-1 0,-1 1 0,1 0 1,-4 11-1,0 0 6,-3 19 12,-1-1 1,-26 68-1,28-93-166,0-2-1,-12 16 1,7-11-2370</inkml:trace>
 </inkml:ink>
 </file>
 
@@ -10246,7 +9832,7 @@
     </inkml:brush>
   </inkml:definitions>
   <inkml:trace contextRef="#ctx0" brushRef="#br0">11 185 14144,'0'0'1456,"1"-3"-507,1-1-664,-1 0-1,1 0 1,0 0 0,0 0 0,1 0 0,-1 1-1,1-1 1,0 1 0,6-7 0,10-10 344,-19 19-623,0 1 0,0 0-1,0 0 1,0 0 0,0 0 0,0 0 0,0 0-1,1 0 1,-1 0 0,0 0 0,0 0 0,0 0-1,0 0 1,0 0 0,0-1 0,0 1 0,0 0 0,1 0-1,-1 0 1,0 0 0,0 0 0,0 0 0,0 0-1,0 0 1,0 0 0,0 0 0,1 0 0,-1 0-1,0 0 1,0 0 0,0 1 0,0-1 0,0 0-1,0 0 1,0 0 0,0 0 0,1 0 0,-1 0-1,0 0 1,0 0 0,0 0 0,0 0 0,0 0-1,0 0 1,0 0 0,0 1 0,0-1 0,0 0-1,0 0 1,0 0 0,0 0 0,0 0 0,0 0-1,1 0 1,-1 0 0,0 1 0,0-1 0,0 0-1,0 0 1,0 0 0,0 0 0,0 0 0,0 0-1,-1 0 1,1 1 0,0-1 0,0 11 142,0-9-130,-20 122 512,2-26-303,-5 91 93,20-149-229,3-40-91,0 0 1,0 1 0,0-1-1,0 0 1,0 0 0,0 1 0,0-1-1,0 0 1,0 0 0,0 1-1,0-1 1,0 0 0,0 0-1,1 1 1,-1-1 0,0 0 0,0 0-1,0 1 1,0-1 0,0 0-1,0 0 1,1 0 0,-1 1-1,0-1 1,0 0 0,0 0 0,0 0-1,1 1 1,-1-1 0,1 0-1,6-4 15,8-13-9,2-9-2731</inkml:trace>
-  <inkml:trace contextRef="#ctx0" brushRef="#br0" timeOffset="549.95">453 1 15584,'5'5'26,"-3"-6"273,-2 1-283,0 0 1,0 0-1,0-1 0,1 1 1,-1 0-1,0 0 1,0 0-1,0 0 0,0 0 1,1 0-1,-1 0 1,0 0-1,0 0 1,0-1-1,0 1 0,1 0 1,-1 0-1,0 0 1,0 0-1,0 0 0,0 0 1,1 0-1,-1 0 1,0 0-1,0 0 0,0 0 1,0 0-1,1 1 1,-1-1-1,0 0 1,0 0-1,0 0 0,0 0 1,1 0-1,-1 0 1,0 0-1,0 0 0,0 1 1,5 3 204,-1 1 0,0 0 1,0 0-1,0 0 0,-1 1 0,0-1 1,4 8-1,13 42 559,-19-53-738,3 13 93,-1 0 0,0 0 0,-1 0-1,0 0 1,-1 1 0,-1-1 0,0 0 0,-2 0 0,1 1 0,-2-1 0,0 0 0,-5 15 0,-3 1-48,-1-1 1,-1 0 0,-2-1-1,-28 43 1,30-51-64,-2 0 0,0-2 1,-1 0-1,-2-1 1,1 0-1,-26 18 0,38-32-30,0-1 0,0 0-1,0 0 1,-1-1 0,1 0 0,-1 1-1,1-2 1,-1 1 0,-8 1-1,-10-4-2591</inkml:trace>
+  <inkml:trace contextRef="#ctx0" brushRef="#br0" timeOffset="549.94">453 1 15584,'5'5'26,"-3"-6"273,-2 1-283,0 0 1,0 0-1,0-1 0,1 1 1,-1 0-1,0 0 1,0 0-1,0 0 0,0 0 1,1 0-1,-1 0 1,0 0-1,0 0 1,0-1-1,0 1 0,1 0 1,-1 0-1,0 0 1,0 0-1,0 0 0,0 0 1,1 0-1,-1 0 1,0 0-1,0 0 0,0 0 1,0 0-1,1 1 1,-1-1-1,0 0 1,0 0-1,0 0 0,0 0 1,1 0-1,-1 0 1,0 0-1,0 0 0,0 1 1,5 3 204,-1 1 0,0 0 1,0 0-1,0 0 0,-1 1 0,0-1 1,4 8-1,13 42 559,-19-53-738,3 13 93,-1 0 0,0 0 0,-1 0-1,0 0 1,-1 1 0,-1-1 0,0 0 0,-2 0 0,1 1 0,-2-1 0,0 0 0,-5 15 0,-3 1-48,-1-1 1,-1 0 0,-2-1-1,-28 43 1,30-51-64,-2 0 0,0-2 1,-1 0-1,-2-1 1,1 0-1,-26 18 0,38-32-30,0-1 0,0 0-1,0 0 1,-1-1 0,1 0 0,-1 1-1,1-2 1,-1 1 0,-8 1-1,-10-4-2591</inkml:trace>
 </inkml:ink>
 </file>
 
@@ -10334,7 +9920,7 @@
   </inkml:definitions>
   <inkml:trace contextRef="#ctx0" brushRef="#br0">36 195 7584,'0'0'11,"0"0"0,0 0-1,0 0 1,0 1 0,0-1 0,0 0 0,-1 0 0,1 0 0,0 0 0,0 0 0,0 0 0,0 0-1,0 0 1,0 0 0,0 0 0,0 0 0,0 0 0,0 0 0,0 1 0,-1-1 0,1 0-1,0 0 1,0 0 0,0 0 0,0 0 0,0 0 0,0 0 0,0 0 0,0 1 0,0-1 0,0 0-1,0 0 1,0 0 0,0 0 0,0 0 0,0 0 0,0 0 0,0 0 0,0 1 0,0-1-1,2 8 999,0 4 448,-8 98 4602,0-6-4561,0-33-750,4-36-162,-13 62 0,15-95-556,-1 0 0,0 1 0,1-1 0,0 0-1,-1 1 1,1-1 0,0 1 0,0-1 0,1 0 0,-1 1 0,0-1 0,2 4 0,6-18-2558</inkml:trace>
   <inkml:trace contextRef="#ctx0" brushRef="#br0" timeOffset="659.13">451 245 10208,'-1'3'-188,"1"0"1,-1 0 0,0 0 0,-1 0-1,1 0 1,0-1 0,-1 1-1,1 0 1,-1-1 0,0 1 0,0-1-1,-4 5 1,-1 1 126,-27 31 2450,16-18 734,-22 30-1,38-47-2924,1-1 0,-1 0-1,1 0 1,0 1 0,0-1 0,0 1-1,0-1 1,0 1 0,1 0 0,0-1-1,0 1 1,0-1 0,0 1 0,0 0-1,2 4 1,-1-4-106,0 1-1,0 0 1,1-1-1,-1 1 1,1-1-1,0 0 1,1 1-1,-1-1 1,1 0-1,5 6 1,-2-4 49,0 0 1,0-1 0,0 0-1,1 0 1,0 0-1,12 5 1,-14-8-366,-1 0-1,1 0 1,0-1-1,0 0 1,-1 0 0,1 0-1,0 0 1,0-1 0,0 0-1,0 0 1,8-1-1</inkml:trace>
-  <inkml:trace contextRef="#ctx0" brushRef="#br0" timeOffset="1137.87">673 252 14592,'0'0'-11,"1"0"1,-1 0 0,1 0 0,-1 1 0,0-1-1,1 0 1,-1 0 0,0 1 0,1-1 0,-1 0 0,0 1-1,1-1 1,-1 1 0,0-1 0,1 0 0,-1 1 0,0-1-1,0 1 1,0-1 0,1 1 0,-1-1 0,0 0-1,0 1 1,0-1 0,0 1 0,0-1 0,0 1 0,0-1-1,0 1 1,0 0 0,0 23-352,-1-15 432,-1 27 841,-2-1 0,-1 1 1,-15 52-1,4-20 51,8-36-600,5-23-783,0 0 0,1 0 0,1 0 0,-2 15-1</inkml:trace>
+  <inkml:trace contextRef="#ctx0" brushRef="#br0" timeOffset="1137.86">673 252 14592,'0'0'-11,"1"0"1,-1 0 0,1 0 0,-1 1 0,0-1-1,1 0 1,-1 0 0,0 1 0,1-1 0,-1 0 0,0 1-1,1-1 1,-1 1 0,0-1 0,1 0 0,-1 1 0,0-1-1,0 1 1,0-1 0,1 1 0,-1-1 0,0 0-1,0 1 1,0-1 0,0 1 0,0-1 0,0 1 0,0-1-1,0 1 1,0 0 0,0 23-352,-1-15 432,-1 27 841,-2-1 0,-1 1 1,-15 52-1,4-20 51,8-36-600,5-23-783,0 0 0,1 0 0,1 0 0,-2 15-1</inkml:trace>
   <inkml:trace contextRef="#ctx0" brushRef="#br0" timeOffset="2099.98">857 27 11712,'8'7'-753,"-2"0"831,0-6 3733,-3 0-3249,-1 0 0,1 1 1,0-1-1,-1 0 0,1 1 1,-1 0-1,1 0 0,2 3 1,-4-4-503,0 1 1,0-1-1,-1 0 1,1 1-1,0-1 0,-1 1 1,1 0-1,-1-1 1,0 1-1,1-1 1,-1 1-1,0 0 1,0-1-1,0 1 1,-1 2-1,-5 27 123,3-19-69,0 0-45,2-8-33,0 0 0,0 0 0,0 1 0,1-1 1,0 0-1,-1 0 0,2 0 0,-1 6 0,1-6-26,-1-2 18,1 1 0,0 0 0,-1 0 0,1 0 0,0-1 0,2 5 0,-2-6-18,0 1-1,0-1 1,1 0 0,-1 0 0,0 0-1,0 0 1,1 0 0,-1 0 0,0-1-1,1 1 1,-1 0 0,0-1 0,1 1 0,2 0-1,12 0 491,-8-2-3869</inkml:trace>
 </inkml:ink>
 </file>
@@ -10363,7 +9949,7 @@
     </inkml:brush>
   </inkml:definitions>
   <inkml:trace contextRef="#ctx0" brushRef="#br0">204 363 10112,'0'0'6639,"-2"0"-6233,-2 0-280,0 1 0,0-1 0,-1 1 0,1 0-1,0 0 1,0 0 0,0 0 0,1 1 0,-1-1 0,0 1 0,-6 4 0,0 1 106,-1 0 0,-15 15 1,15-12-177,2 1 1,-1 0-1,1 1 0,1 0 1,0 0-1,1 1 0,1 0 1,0 0-1,0 0 1,1 1-1,1 0 0,0 0 1,-3 28-1,7-38-40,-1 1 0,1-1 1,1 1-1,-1-1 0,1 0 0,-1 1 0,1-1 0,0 0 0,1 1 1,-1-1-1,1 0 0,3 6 0,-3-7 0,0 0-1,0-1 1,1 1-1,-1-1 1,0 1 0,1-1-1,0 0 1,-1 0-1,1-1 1,0 1 0,0 0-1,0-1 1,0 0-1,0 1 1,0-1-1,0 0 1,5 0 0,2 0 24,1 0 1,-1 0-1,0-1 0,1-1 1,-1 0-1,0 0 1,0-1-1,0 0 1,0-1-1,0 0 0,0-1 1,-1 0-1,1 0 1,11-8-1,-8 4 5,-1-1-1,0 0 0,0-1 1,-1 0-1,0 0 1,-1-2-1,0 1 0,-1-1 1,10-16-1,-15 22-27,-1 0 0,0 0 0,-1 0 0,1 0 0,-1 0 0,0 0 0,-1 0 0,0-1 0,1-11 0,-2 14-8,0 0-1,0 0 0,-1 0 1,0 1-1,1-1 0,-1 0 1,-1 0-1,1 1 0,0-1 1,-1 0-1,0 1 0,0 0 1,0-1-1,0 1 0,-1 0 1,1 0-1,-5-4 0,-2-1 14,-1 1 0,0 0 0,-19-10 0,17 11 21,0-1 1,-15-12 0,25 16-37,0 1 0,0 0 0,0-1 0,0 1 0,0-1 0,0 1 0,1-1 0,0 0 0,-1 0 0,1 0 0,-1-5 0,-2-7-2838</inkml:trace>
-  <inkml:trace contextRef="#ctx0" brushRef="#br0" timeOffset="500.99">767 303 15392,'2'-2'22,"6"-7"-262,-8 9 239,0-1 1,0 1-1,0 0 1,0 0-1,0-1 1,0 1-1,0 0 1,0 0-1,0-1 1,0 1-1,0 0 1,0 0-1,0-1 1,0 1-1,0 0 1,-1 0-1,1-1 1,0 1-1,0 0 1,0 0-1,0 0 1,0-1-1,-1 1 1,1 0-1,0 0 1,0 0-1,0-1 1,0 1-1,-1 0 1,1 0-1,0 0 1,0 0-1,-1 0 1,1 0-1,0 0 1,0-1-1,-1 1 1,1 0-1,0 0 1,0 0-1,-1 0 1,1 0 0,0 0-1,-1 0 1,0 0 55,-1 0 0,0 0 1,0 0-1,0 0 0,0 0 1,1 1-1,-1-1 1,0 1-1,0-1 0,1 1 1,-3 0-1,-17 9 891,14-5-599,1-1 0,0 0 0,0 1 0,0 0 0,1 1 0,-9 9 0,-24 40 666,36-51-924,-3 3 54,0 1-1,1 0 1,-5 15 0,7-20-104,1 1 0,1-1 0,-1 1 0,0 0 0,1-1 0,0 1 0,0 0 1,0 0-1,0-1 0,1 1 0,1 6 0,1 0 36,1 0 0,0-1 0,0 1 0,10 13 0,28 35 189,-16-24-130,-22-27-102,1-1 1,0 0-1,12 11 0,-15-15-25,1 0-1,-1-1 0,1 1 1,-1-1-1,1 1 1,0-1-1,0 0 0,-1 0 1,1 0-1,0 0 1,0-1-1,0 1 0,5 0 1,11-3-2813</inkml:trace>
+  <inkml:trace contextRef="#ctx0" brushRef="#br0" timeOffset="500.98">767 303 15392,'2'-2'22,"6"-7"-262,-8 9 239,0-1 1,0 1-1,0 0 1,0 0-1,0-1 1,0 1-1,0 0 1,0 0-1,0-1 1,0 1-1,0 0 1,0 0-1,0-1 1,0 1-1,0 0 1,-1 0-1,1-1 1,0 1-1,0 0 1,0 0-1,0 0 1,0-1-1,-1 1 1,1 0-1,0 0 1,0 0-1,0-1 1,0 1-1,-1 0 1,1 0-1,0 0 1,0 0-1,-1 0 1,1 0-1,0 0 1,0-1-1,-1 1 1,1 0-1,0 0 1,0 0-1,-1 0 1,1 0 0,0 0-1,-1 0 1,0 0 55,-1 0 0,0 0 1,0 0-1,0 0 0,0 0 1,1 1-1,-1-1 1,0 1-1,0-1 0,1 1 1,-3 0-1,-17 9 891,14-5-599,1-1 0,0 0 0,0 1 0,0 0 0,1 1 0,-9 9 0,-24 40 666,36-51-924,-3 3 54,0 1-1,1 0 1,-5 15 0,7-20-104,1 1 0,1-1 0,-1 1 0,0 0 0,1-1 0,0 1 0,0 0 1,0 0-1,0-1 0,1 1 0,1 6 0,1 0 36,1 0 0,0-1 0,0 1 0,10 13 0,28 35 189,-16-24-130,-22-27-102,1-1 1,0 0-1,12 11 0,-15-15-25,1 0-1,-1-1 0,1 1 1,-1-1-1,1 1 1,0-1-1,0 0 0,-1 0 1,1 0-1,0 0 1,0-1-1,0 1 0,5 0 1,11-3-2813</inkml:trace>
   <inkml:trace contextRef="#ctx0" brushRef="#br0" timeOffset="2160.41">1244 235 11808,'0'0'5919,"-1"3"-5663,-9 89 732,4-23-562,-24 78 38,17-88-256,7-35 650,23-32-538,-10 2-309,1 0-1,0 0 0,-1-1 0,11-12 1,22-36 26,-18 26-30,-12 15-7,0-1 0,-1 0-1,12-24 1,-19 33 0,1 1 1,-1-1-1,0 0 1,-1 0-1,0 0 1,0 0-1,0 0 1,0 0-1,-1 0 1,0 0-1,-1 0 1,1 0-1,-3-11 1,-2 5 38,0 1 0,0-1 1,-1 1-1,0 1 0,-1-1 1,0 1-1,-11-12 0,9 12 134,6 6-2922</inkml:trace>
   <inkml:trace contextRef="#ctx0" brushRef="#br0" timeOffset="2663.7">1520 212 12160,'-1'7'0,"0"11"-160,-1 9 0,0 8-1088,-1 5 0,-1 0 1408,-2 2 32,-2 0 928,-1 0 0,-1-2-416,2-5 32,2-4-160,2-8 0,2-10-256,1-5 0,0-5-288,2-11 0</inkml:trace>
   <inkml:trace contextRef="#ctx0" brushRef="#br0" timeOffset="3200.86">1052 216 15744,'0'0'-59,"-2"4"-528,-2 20 1665,-15 43-1,9-38-348,2 1 1,-6 43-1,-1 60 195,6-38-484,4-68-254,4-17-1182,-1 0 1,0 12 0</inkml:trace>
@@ -10401,7 +9987,7 @@
   <inkml:trace contextRef="#ctx0" brushRef="#br0">175 89 10016,'0'0'6997,"-4"2"-6635,-7 5-31,1 0 0,-19 18-1,4-1 152,-29 30 525,49-48-881,0 1 0,0-1 0,1 1 0,0 0 0,0 1 0,0-1-1,-2 9 1,5-9-55,-1-1-1,1 1 0,1-1 0,-1 1 1,1-1-1,0 1 0,2 7 0,9 45 222,-7-44-234,0-1 0,1 0 1,0 0-1,1 0 1,1-1-1,0 0 0,11 14 1,-12-18-46,1-1-1,0 0 1,0 0 0,1-1 0,0 0 0,1-1-1,-1 0 1,1 0 0,0 0 0,18 6 0,-24-10-67,1-1 0,0 0 0,0 0 0,6 0 0,-2 0-2562</inkml:trace>
   <inkml:trace contextRef="#ctx0" brushRef="#br0" timeOffset="797.3">488 114 14752,'2'4'9,"0"1"0,-1-1 0,0 1 0,0-1 0,0 1 0,0 0 0,0 6 0,-2 35 417,0-31-210,-6 62 1199,3-44-438,2 0 0,2 41 1,7-15-62,-2-22-3699</inkml:trace>
   <inkml:trace contextRef="#ctx0" brushRef="#br0" timeOffset="1683.49">802 151 14304,'0'0'-91,"0"7"-421,-1 13 1140,-6 32-1,1-9 326,-17 125 2385,22-160-3129,1-4-83,-1 0-1,1 0 1,0 0 0,0 6 0,1-8-79,0-1 1,0 0 0,0 0-1,0 1 1,1-1 0,-1 0-1,0 0 1,1 0 0,-1 0-1,1 0 1,-1-1-1,1 1 1,-1 0 0,3 0-1,-1-2-22,0 1-1,0-1 0,0-1 1,-1 1-1,1 0 0,0-1 1,-1 1-1,3-3 0,19-15 77,-14 10-51,-2-1-1,1 1 1,-2-2 0,13-18-1,-8 9 18,-4 8-3,-1 1 1,0-2-1,-1 1 1,-1-1-1,8-24 1,-11 28-12,0 1 0,-1-1 0,0 1 0,-1-1 0,1 1 0,-2-1 0,1 0 0,-1 1 0,-1-1 1,-2-11-1,2 14 23,0 0 1,0 1 0,0-1-1,-6-9 1,7 14-61,1 0 1,-1 0 0,0 0-1,0 0 1,0 0-1,1 0 1,-1 0-1,0 0 1,0 0-1,0 1 1,0-1-1,0 0 1,0 1-1,-1-1 1,1 1-1,0-1 1,0 1-1,0 0 1,0-1-1,-1 1 1,1 0-1,0 0 1,0 0-1,-1 0 1,1 0 0,0 0-1,0 0 1,0 0-1,-1 0 1,1 1-1,-2 0 1,-12 6-1191</inkml:trace>
-  <inkml:trace contextRef="#ctx0" brushRef="#br0" timeOffset="2435.78">1253 2 12160,'6'-2'-542,"-5"8"-228,-2 3 770,-6 84 4441,-1-3-1272,5-1-1507,0 37-3057</inkml:trace>
+  <inkml:trace contextRef="#ctx0" brushRef="#br0" timeOffset="2435.77">1253 2 12160,'6'-2'-542,"-5"8"-228,-2 3 770,-6 84 4441,-1-3-1272,5-1-1507,0 37-3057</inkml:trace>
 </inkml:ink>
 </file>
 
@@ -10547,13 +10133,13 @@
     </inkml:brush>
   </inkml:definitions>
   <inkml:trace contextRef="#ctx0" brushRef="#br0">1904 454 10816,'5'-6'-472,"0"0"0,0 0 1,-1 0-1,0 0 0,0-1 1,-1 1-1,0-1 0,3-8 0,-1 7 262,-1 1 2891,-4 7-2525,0-1 0,0 1 0,-1 0 0,1-1 0,0 1 0,0 0 0,0 0 1,0-1-1,-1 1 0,1 0 0,0 0 0,0-1 0,-1 1 0,1 0 0,0 0 0,0 0 0,-1-1 1,1 1-1,0 0 0,-1 0 0,1 0 0,0 0 0,-1 0 0,1 0 0,0 0 0,0 0 0,-1 0 0,0 0 1,0-1 22,-1 1 0,0-1 0,0 1 0,0 0 0,0 0 0,0 0 0,0 0 0,0 1 0,0-1 0,0 0 0,0 1 0,0-1 0,0 1 1,1 0-1,-1 0 0,0 0 0,0 0 0,1 0 0,-1 0 0,0 0 0,1 0 0,-1 0 0,1 1 0,0-1 0,-1 1 0,1-1 0,-2 4 0,1-2-6,-1 2 1,1-1-1,0 0 0,0 0 0,1 1 0,-1-1 0,1 1 0,0-1 0,0 1 0,0 9 0,0-5-6,2 1 0,-1 0 0,2-1 1,-1 1-1,1-1 0,6 18 0,-5-21-75,-1 0-1,1 0 0,0-1 1,0 0-1,1 1 0,-1-1 1,1 0-1,0-1 0,1 1 1,-1-1-1,11 8 0,-6-7 55,0 1 0,0-1 0,18 6 0,-23-9-106,1-1 0,0 1 0,0-1 0,0 0 0,0 0 0,0-1 0,0 0 0,0 1 0,0-2 0,7 0 0,-10 0-12,1 0 0,0 0 0,-1 0 0,1 0 0,-1-1 0,1 1 0,-1-1 0,0 0 0,0 1 0,0-1 0,3-3 0,17-24-3254</inkml:trace>
-  <inkml:trace contextRef="#ctx0" brushRef="#br0" timeOffset="427.48">2183 350 15936,'0'0'5658,"-1"3"-5365,-1 15-151,1 1-1,1-1 0,0 1 1,6 35-1,21 74 315,-24-114-247,1-1 0,0 0 0,1 0 0,12 23 0,-16-34-383,1 0 509</inkml:trace>
+  <inkml:trace contextRef="#ctx0" brushRef="#br0" timeOffset="427.47">2183 350 15936,'0'0'5658,"-1"3"-5365,-1 15-151,1 1-1,1-1 0,0 1 1,6 35-1,21 74 315,-24-114-247,1-1 0,0 0 0,1 0 0,12 23 0,-16-34-383,1 0 509</inkml:trace>
   <inkml:trace contextRef="#ctx0" brushRef="#br0" timeOffset="-27506.36">209 237 11808,'0'0'4160,"-3"1"-3110,-6 5-786,1 0 0,0 0 0,0 1 0,1 0-1,0 0 1,-11 14 0,-35 57 210,35-50-203,6-9-41,1 0 1,1 0-1,1 1 1,-13 40-1,20-52-168,1-1 0,0 1 0,0 0 0,1 0 0,0-1 0,0 1 0,1 0 1,0 0-1,0-1 0,5 16 0,-4-19-39,0 0 1,0 0 0,0-1-1,1 1 1,0 0 0,-1-1-1,1 0 1,0 0-1,1 1 1,-1-2 0,1 1-1,-1 0 1,1-1 0,0 0-1,0 0 1,0 0 0,7 3-1,1-2 8,-1 0-1,1 0 0,0-1 1,0 0-1,16-1 1,-21-1-22,1 0 0,-1 0 0,0-1 0,1 0 0,-1-1 0,0 1 0,0-2 1,0 1-1,0-1 0,0 0 0,0 0 0,-1-1 0,1 1 0,-1-2 0,0 1 0,-1-1 1,1 0-1,-1 0 0,1 0 0,-2-1 0,1 0 0,-1 0 0,5-7 0,2-4 7,-1 0 0,-1-1 0,11-27 0,-18 38-1,0 1 0,-1 0 1,1-1-1,-1 1 0,-1-1 1,1 1-1,-1-1 0,0 1 1,0-1-1,-1 0 0,0 1 1,0-1-1,-1 1 0,-3-11 1,0 7 61,1 0 1,-1 1 0,0-1-1,-1 1 1,0 1 0,-1-1-1,0 1 1,0 0 0,-1 0-1,0 1 1,0 0 0,0 1-1,-1 0 1,0 0 0,-15-7-1,17 11-2,5 1-57,0 1 1,1-1 0,-1 1-1,0-1 1,1 0 0,-1 1-1,0-1 1,1 0 0,-1 0-1,1 0 1,0 0 0,-1-1 0,0 0-1,2 1-12,0 1 0,0 0 0,-1-1-1,1 1 1,0-1 0,0 1 0,1 0-1,-1-1 1,0 1 0,0 0 0,0-1-1,0 1 1,0-1 0,0 1 0,0 0-1,1-1 1,-1 1 0,0 0 0,0-1-1,0 1 1,1 0 0,-1 0 0,0-1-1,0 1 1,1 0 0,-1 0 0,1-1-1,8-5-1816</inkml:trace>
   <inkml:trace contextRef="#ctx0" brushRef="#br0" timeOffset="-26568.91">811 246 12064,'0'0'672,"1"-2"181,7-8 726,-8 9-1432,0 1 0,0 0 0,0-1 0,0 1 0,0 0 0,0-1 1,0 1-1,0 0 0,0-1 0,0 1 0,0 0 0,0-1 0,0 1 1,0 0-1,0-1 0,0 1 0,0 0 0,-1-1 0,1 1 0,0 0 1,0-1-1,0 1 0,-1 0 0,1-1 0,0 1 0,0 0 0,0 0 1,-1-1-1,-7-5 657,7 6-768,0 0 0,0-1 0,0 1 0,-1 0 0,1 0 0,0 0 0,0 0 0,0 0 0,-1 1 0,1-1-1,0 0 1,0 0 0,0 1 0,-1-1 0,1 1 0,0-1 0,-1 2 0,-19 11 178,21-12-205,-8 5 58,0 1 0,1 1 0,0-1 1,0 1-1,1 0 0,0 1 0,-7 13 0,-27 68 420,34-74-413,2-4-36,0 0 0,1 1-1,0 0 1,1-1-1,1 1 1,0 0 0,0 0-1,1 0 1,1 0 0,0 0-1,4 17 1,0-8-7,2-1 1,0 0-1,1 0 0,1-1 1,20 34-1,-24-45-9,12 14-1,-15-20-16,1 0 0,-1-1-1,1 0 1,0 1 0,0-1 0,0 0 0,0 0-1,0-1 1,4 2 0,2 1 13,1-1 1,13 3-1,-5-4-2937</inkml:trace>
   <inkml:trace contextRef="#ctx0" brushRef="#br0" timeOffset="-2341.86">1177 296 11264,'0'0'2981,"0"3"-2122,-5 199 4196,4-167-4663,0-23-288,0 0-1,1 0 0,0 0 0,1-1 1,1 1-1,4 20 0,2 0 76,-5-21 8,0 0 1,5 15-1,-1-14 2,-6-11-159,0 0-1,0 0 1,0 1-1,0-1 1,0 0-1,-1 1 1,1-1 0,-1 1-1,1-1 1,-1 1-1,1-1 1,-1 1-1,0 1 1,1-2-22,-1-1-1,0 0 1,0 1-1,0-1 1,0 0-1,0 0 1,1 1-1,-1-1 1,0 0-1,0 0 1,0 1 0,1-1-1,-1 0 1,0 0-1,0 0 1,1 0-1,-1 1 1,0-1-1,0 0 1,1 0-1,-1 0 1,0 0 0,1 0-1,-1 0 1,0 0-1,1 0 1,-1 0-1,0 0 1,1 0-1,-1 0 1,0 0-1,0 0 1,1 0 0,-1 0-1,0 0 1,1 0-1,-1 0 1,0 0-1,0-1 1,1 1-1,-1 0 1,14-5 262,1-2-111,24-18 0,-33 21-155,0-1 0,-1 0 0,1 0 0,-1 0 0,0-1 0,5-8 0,-3 4-5,2-3 1,-1 0 0,11-24 0,-17 33-4,-1 0 0,1-1 0,-1 1 0,0-1 0,0 1 0,-1-1-1,1 0 1,-1 1 0,0-1 0,0 1 0,0-1 0,-1 0 0,-1-6 0,-2-2 4,-1 0 0,0 0 0,-1 0 0,0 0 0,-1 1 0,0 0 0,-1 1 0,-11-13 0,16 21 9,-1 0 1,1 0 0,-1 0-1,0 0 1,0 1 0,0-1-1,0 1 1,0 0 0,-1 0 0,1 1-1,-1-1 1,-6 0 0,-2 0 47,0 1 0,-26 0 1,35 2-47,0-1 43,0 0 1,0 0-1,0-1 1,0 1-1,-7-3 1,10 3-226,-1 0 0,1-1 0,0 0 1,0 1-1,-1-1 0,1 0 0,0 0 1,0 1-1,0-1 0,0 0 1,0 0-1,0 0 0,0-1 0,0 1 1,1 0-1,-1 0 0,0 0 0,0-2 1</inkml:trace>
   <inkml:trace contextRef="#ctx0" brushRef="#br0" timeOffset="-1693.06">1476 388 9824,'-4'-37'-2432,"-1"20"8478,2 23-3842,2 4-1835,1 1 0,0 0 0,0 0-1,1-1 1,0 1 0,4 15 0,0 1 68,6 38 425,6 46 510,-17-107-1301,1-1 0,0 1 0,0-1-1,0 1 1,2 3 0,1 4 128,-3-6 85</inkml:trace>
   <inkml:trace contextRef="#ctx0" brushRef="#br0" timeOffset="-990.93">986 394 13152,'-2'2'128,"1"-2"106,1 1 1,-1-1-1,1 1 0,-1 0 0,1-1 0,-1 1 1,1-1-1,-1 1 0,1 0 0,0-1 0,-1 1 1,1 0-1,0 0 0,0-1 0,-1 1 1,1 0-1,0 0 0,0-1 0,0 1 0,0 0 1,0 0-1,0-1 0,0 1 0,1 2 0,1 83 1304,1 26-276,-2-75-519,1-5-3432</inkml:trace>
-  <inkml:trace contextRef="#ctx0" brushRef="#br0" timeOffset="1186.16">1793 340 9920,'0'0'3568,"-1"-3"-2811,-17-31 2816,18 34-3554,0 0 1,0 0-1,0 0 0,0 0 1,0 0-1,0 0 0,0 0 1,0 0-1,0 0 0,0 0 1,0 0-1,0 0 0,0 0 1,0 0-1,0 0 0,0 0 1,0 0-1,0 0 0,0-1 1,0 1-1,0 0 0,0 0 1,-1 0-1,1 0 0,0 0 1,0 0-1,0 0 0,0 0 1,0 0-1,0 0 0,0 0 1,0 0-1,0 0 0,0 0 1,0 0-1,0 0 0,0 0 0,0 0 1,0 0-1,0 0 0,0 0 1,-1 0-1,1 0 0,0 0 1,0 0-1,0 0 0,0 0 1,0 0-1,0 1 0,0-1 1,0 0-1,0 0 0,0 0 1,0 0-1,-2 4 349,1 7-130,11 72 600,0 1-332,6 93 513,-15-170-909,-1 0 0,0 0 0,0 0-1,-2 7 1,2-14-105,0 0 0,0 0-1,0 0 1,0 0 0,-1 0 0,1 0-1,0 0 1,0 0 0,0 0 0,0 0-1,0 0 1,0 0 0,0 0-1,-1 0 1,1 0 0,0 0 0,0 0-1,0 0 1,0 0 0,0-1-1,0 1 1,0 0 0,0 0 0,-1 0-1,1 0 1,0 0 0,0 0-1,0 0 1,0 0 0,0 0 0,0-1-1,0 1 1,0 0 0,0 0-1,0 0 1,0 0 0,0 0 0,0 0-1,0 0 1,0-1 0,0 1-1,0 0 1,0 0 0,0 0 0,-4-8-1277</inkml:trace>
+  <inkml:trace contextRef="#ctx0" brushRef="#br0" timeOffset="1186.15">1793 340 9920,'0'0'3568,"-1"-3"-2811,-17-31 2816,18 34-3554,0 0 1,0 0-1,0 0 0,0 0 1,0 0-1,0 0 0,0 0 1,0 0-1,0 0 0,0 0 1,0 0-1,0 0 0,0 0 1,0 0-1,0 0 0,0 0 1,0 0-1,0 0 0,0-1 1,0 1-1,0 0 0,0 0 1,-1 0-1,1 0 0,0 0 1,0 0-1,0 0 0,0 0 1,0 0-1,0 0 0,0 0 1,0 0-1,0 0 0,0 0 1,0 0-1,0 0 0,0 0 0,0 0 1,0 0-1,0 0 0,0 0 1,-1 0-1,1 0 0,0 0 1,0 0-1,0 0 0,0 0 1,0 0-1,0 1 0,0-1 1,0 0-1,0 0 0,0 0 1,0 0-1,-2 4 349,1 7-130,11 72 600,0 1-332,6 93 513,-15-170-909,-1 0 0,0 0 0,0 0-1,-2 7 1,2-14-105,0 0 0,0 0-1,0 0 1,0 0 0,-1 0 0,1 0-1,0 0 1,0 0 0,0 0 0,0 0-1,0 0 1,0 0 0,0 0-1,-1 0 1,1 0 0,0 0 0,0 0-1,0 0 1,0 0 0,0-1-1,0 1 1,0 0 0,0 0 0,-1 0-1,1 0 1,0 0 0,0 0-1,0 0 1,0 0 0,0 0 0,0-1-1,0 1 1,0 0 0,0 0-1,0 0 1,0 0 0,0 0 0,0 0-1,0 0 1,0-1 0,0 1-1,0 0 1,0 0 0,0 0 0,-4-8-1277</inkml:trace>
   <inkml:trace contextRef="#ctx0" brushRef="#br0" timeOffset="2042.34">2302 171 14240,'0'0'741,"6"-7"2427,-3 5-2905,-1-1-1,1 1 1,-1-1 0,0 1-1,0-1 1,3-5 0,-3 4-92,0 0 0,0 1 0,7-7-1,0 1 30,1-1 202,19-14 0,-25 21-328,0 0 0,1 1 0,-1 0 0,1-1 0,-1 1 0,1 1 0,0-1 0,7 0 0,-5 0 29,0 1-1,0 1 1,0-1 0,0 1 0,1 0 0,11 3 0,-18-3-96,0 1 1,1-1-1,-1 1 0,0-1 1,0 1-1,0 0 1,-1-1-1,1 1 1,0 0-1,0 0 0,0 0 1,0 0-1,-1 0 1,1 0-1,0 0 1,-1 0-1,1 0 1,-1 0-1,0 0 0,1 0 1,-1 1-1,0-1 1,1 0-1,-1 0 1,0 0-1,0 3 0,0 3 9,0 0 0,0 0 0,-2 8-1,2-14-12,-6 31 45,-2 1 0,-1-2 0,-15 36-1,7-18 152,6-24 89,11-25-282,0 1 1,0-1 0,0 0 0,0 0 0,0 0 0,0 0 0,0 0-1,0 0 1,0 1 0,1-1 0,-1 0 0,0 0 0,0 0-1,0 0 1,0 0 0,0 0 0,0 0 0,0 1 0,0-1 0,0 0-1,0 0 1,1 0 0,-1 0 0,0 0 0,0 0 0,0 0 0,0 0-1,0 0 1,0 0 0,1 0 0,-1 0 0,0 0 0,0 0-1,0 0 1,0 0 0,0 0 0,1 0 0,-1 0 0,0 0 0,0 0-1,0 0 1,0 0 0,0 0 0,0 0 0,1 0 0,-1 0-1,10-1 107,-4 0-46,94 0 322,-99 1-387,0 0 1,0 0-1,0 0 0,0 0 0,0 0 0,-1 0 1,1-1-1,0 1 0,0 0 0,0-1 0,0 1 1,0-1-1,1 0 0,2-4-3174</inkml:trace>
 </inkml:ink>
 </file>
@@ -10647,7 +10233,7 @@
   <inkml:trace contextRef="#ctx0" brushRef="#br0" timeOffset="1351.12">1148 105 15392,'2'-2'-13,"2"-2"410,3 11 1912,-4 3-2037,0 0 0,-1 0 0,0 0 0,-1 1 0,0-1 1,-1 0-1,0 17 0,0-10-44,-7 67 523,5-63-366,0 0-1,1-1 0,1 1 0,5 41 0,-4-52-231,-1-5-33,1 0-1,0-1 1,0 1 0,2 6-1,-2-10-103,-1 0 0,0-1 0,0 1-1,1 0 1,-1-1 0,1 1-1,-1 0 1,0-1 0,1 1 0,-1-1-1,1 1 1,-1-1 0,1 1-1,0-1 1,-1 1 0,1-1 0,-1 0-1,1 1 1,0-1 0,-1 0-1,1 1 1,0-1 0,0 0 0,-1 0-1,1 0 1,0 0 0,-1 0 0,1 0-1,0 0 1,0 0 0,-1 0-1,1 0 1,0 0 0,0 0 0,0-1-1,1 1 8,0-1-1,0 0 1,1 0 0,-1 0-1,0-1 1,-1 1 0,1 0-1,0-1 1,0 1-1,0-1 1,-1 0 0,1 0-1,1-2 1,1-1-1140,-1-1 0,6-11 0</inkml:trace>
   <inkml:trace contextRef="#ctx0" brushRef="#br0" timeOffset="2009.25">1623 78 12160,'0'0'72,"0"-1"0,0 1 0,-1 0 1,1-1-1,0 1 0,-1-1 1,1 1-1,0-1 0,-1 1 0,1 0 1,0-1-1,-1 1 0,1 0 1,-1-1-1,1 1 0,0 0 0,-1 0 1,1-1-1,-1 1 0,1 0 1,-1 0-1,1 0 0,-1 0 0,0-1 1,-18-3 2786,12 3-2246,-2-1-380,0 0 0,0 0-1,-16 0 1,20 3-192,1-1 1,-1 1-1,1-1 0,-1 1 1,1 1-1,0-1 0,-1 1 1,1-1-1,-7 5 0,0 1 31,1 1 0,0 1 0,0-1-1,0 2 1,1-1 0,1 1-1,0 1 1,-11 17 0,16-22-34,-1 0 0,2 0 1,-1 0-1,1 1 0,-1-1 0,2 1 1,-1-1-1,1 1 0,-1 7 0,1 7 35,3 33 0,-1-37-68,0-9-9,-1-1-1,1 1 1,1 0-1,-1-1 1,1 0-1,1 1 1,3 8 0,-4-12-9,0-1 0,0 0 1,0 0-1,0 0 0,0 0 1,1 0-1,0 0 0,-1-1 1,1 1-1,0-1 0,0 0 1,0 1-1,1-2 0,-1 1 1,0 0-1,6 1 0,-2-1-8,0 0-1,0 0 0,0-1 0,1 0 0,-1-1 0,0 0 0,0 0 0,0 0 1,8-2-1,-13 1-152,1 0 1,-1 0-1,0 0 1,0 0-1,1 0 0,-1-1 1,0 1-1,0-1 1,0 1-1,0-1 1,-1 0-1,1 0 0,2-3 1,-4 5 32</inkml:trace>
   <inkml:trace contextRef="#ctx0" brushRef="#br0" timeOffset="2522.53">1793 24 12512,'-14'113'-1136,"12"-78"1105,-4 92 2195,7-118-1762,0 0 0,0 0 0,6 16-1,0 11 339,2 5-2543</inkml:trace>
-  <inkml:trace contextRef="#ctx0" brushRef="#br0" timeOffset="21919.63">2087 63 9664,'0'0'3973,"-3"-2"-3930,-10-10-86,12 11-75,1 1-1,-1-1 1,0 0 0,0 0 0,0 0 0,1 1-1,-1-1 1,0 0 0,1 0 0,-1 0 0,1 0-1,-1 0 1,1 0 0,-1 0 0,1-2 0,-2-1 121,-13-18 2333,11 18-310,1 1-158,10 3-808,-3 1-962,0 0 0,0 1 0,-1-1 0,1 1 0,0 0 0,-1 0 0,0 0 0,1 0 0,-1 1 0,0-1 0,3 5 0,3 2 54,0 0 0,9 14 0,-12-12-59,1 0-1,-1 0 0,-1 1 0,0-1 0,0 1 0,-1 0 1,-1 1-1,0-1 0,-1 1 0,0-1 0,-1 1 0,0 0 1,-2 20-1,-1-14-40,-1 0 1,0 0 0,-1-1 0,-1 1 0,-1-1-1,-1 0 1,0-1 0,-15 26 0,9-23-172,-1 0 1,-1 0 0,0-2 0,-1 1 0,-32 25-1,45-41 94,-2 1-130,0 0 0,0 0 0,-1 0 0,-6 3-1,10-6 99,0-1-1,1 1 1,-1-1-1,0 1 0,1-1 1,-1 1-1,0-1 1,0 0-1,1 0 0,-1 0 1,0 0-1,0 0 1,1 0-1,-1-1 0,0 1 1,1 0-1,-1-1 1,0 0-1,1 1 0,-3-2 1,-19-15-3021</inkml:trace>
+  <inkml:trace contextRef="#ctx0" brushRef="#br0" timeOffset="21919.62">2087 63 9664,'0'0'3973,"-3"-2"-3930,-10-10-86,12 11-75,1 1-1,-1-1 1,0 0 0,0 0 0,0 0 0,1 1-1,-1-1 1,0 0 0,1 0 0,-1 0 0,1 0-1,-1 0 1,1 0 0,-1 0 0,1-2 0,-2-1 121,-13-18 2333,11 18-310,1 1-158,10 3-808,-3 1-962,0 0 0,0 1 0,-1-1 0,1 1 0,0 0 0,-1 0 0,0 0 0,1 0 0,-1 1 0,0-1 0,3 5 0,3 2 54,0 0 0,9 14 0,-12-12-59,1 0-1,-1 0 0,-1 1 0,0-1 0,0 1 0,-1 0 1,-1 1-1,0-1 0,-1 1 0,0-1 0,-1 1 0,0 0 1,-2 20-1,-1-14-40,-1 0 1,0 0 0,-1-1 0,-1 1 0,-1-1-1,-1 0 1,0-1 0,-15 26 0,9-23-172,-1 0 1,-1 0 0,0-2 0,-1 1 0,-32 25-1,45-41 94,-2 1-130,0 0 0,0 0 0,-1 0 0,-6 3-1,10-6 99,0-1-1,1 1 1,-1-1-1,0 1 0,1-1 1,-1 1-1,0-1 1,0 0-1,1 0 0,-1 0 1,0 0-1,0 0 1,1 0-1,-1-1 0,0 1 1,1 0-1,-1-1 1,0 0-1,1 1 0,-3-2 1,-19-15-3021</inkml:trace>
 </inkml:ink>
 </file>
 
@@ -10914,7 +10500,7 @@
     </inkml:brush>
   </inkml:definitions>
   <inkml:trace contextRef="#ctx0" brushRef="#br0">0 232 16032,'1'0'2,"-1"0"0,0 0 0,0 0 1,1 0-1,-1 0 0,0 0 0,0 0 1,1 0-1,-1 0 0,0 0 0,0 0 1,1 0-1,-1 1 0,0-1 1,0 0-1,1 0 0,-1 0 0,0 0 1,0 0-1,0 1 0,1-1 0,-1 0 1,0 0-1,0 0 0,0 1 0,0-1 1,1 0-1,-1 1 9,0-1 1,0 0-1,0 0 1,0 1-1,0-1 1,0 0-1,1 0 1,-1 0-1,0 1 0,0-1 1,0 0-1,1 0 1,-1 0-1,0 0 1,0 0-1,1 1 1,-1-1-1,0 0 0,0 0 1,1 0-1,-1 0 1,0 0-1,0 0 1,1 0-1,-1 0 1,0 0-1,1 0 0,14 2 1096,-13-1-937,1-1 1,0 1-1,-1-1 0,1 0 1,-1 0-1,1 0 0,4-1 1,10-3 529,22-9 1,-22 7-346,22-5 1,20 0 300,69-3 0,-123 13-638,-1 1 0,1 0 1,-1-1-1,1 0 0,-1 0 0,0 0 1,1-1-1,-1 1 0,0-1 1,0 0-1,0 0 0,0-1 0,4-2 1,-6 1-2894</inkml:trace>
-  <inkml:trace contextRef="#ctx0" brushRef="#br0" timeOffset="423.43">253 0 15744,'-1'1'-115,"0"0"0,0 0 0,0 0 0,0 0 0,1 0 0,-1 0 0,0 0 0,1 0 1,-1 0-1,1 0 0,-1 1 0,1-1 0,0 0 0,-1 0 0,1 0 0,0 1 0,0-1 1,0 0-1,0 0 0,0 1 0,0-1 0,0 0 0,1 2 0,-1 0 151,2 25 1651,0 0 1,11 43 0,-5-34-426,-7-28-1072,1 0-1,0 0 1,0 0 0,1 0-1,6 12 1,-8-19-472,0 0 0,1 0 0,-1 0-1,1-1 1,-1 1 0,1 0 0,0-1 0,3 3 0</inkml:trace>
+  <inkml:trace contextRef="#ctx0" brushRef="#br0" timeOffset="423.42">253 0 15744,'-1'1'-115,"0"0"0,0 0 0,0 0 0,0 0 0,1 0 0,-1 0 0,0 0 0,1 0 1,-1 0-1,1 0 0,-1 1 0,1-1 0,0 0 0,-1 0 0,1 0 0,0 1 0,0-1 1,0 0-1,0 0 0,0 1 0,0-1 0,0 0 0,1 2 0,-1 0 151,2 25 1651,0 0 1,11 43 0,-5-34-426,-7-28-1072,1 0-1,0 0 1,0 0 0,1 0-1,6 12 1,-8-19-472,0 0 0,1 0 0,-1 0-1,1-1 1,-1 1 0,1 0 0,0-1 0,3 3 0</inkml:trace>
 </inkml:ink>
 </file>
 
@@ -10946,7 +10532,7 @@
   <inkml:trace contextRef="#ctx0" brushRef="#br0" timeOffset="2419.66">886 175 10112,'0'-1'-41,"0"1"0,1 0-1,-1 0 1,0 0 0,0 0 0,0 0 0,1-1 0,-1 1 0,0 0 0,0 0 0,0 0 0,1 0 0,-1 0 0,0 0 0,0 0-1,1 0 1,-1 0 0,0 0 0,0 0 0,0 0 0,1 0 0,-1 0 0,0 0 0,0 0 0,1 0 0,-1 0 0,0 0-1,1 0 1,-2 8 514,-1-3 795,-23 81 4388,1-8-3904,22-70-1645,-17 60 1002,16-58-813,0 1-1,1 0 1,-1 11 0,3-22-295,-2 22 484,15-24-293,-2 0-187,1-1 0,-1-1 1,1 0-1,-1-1 0,-1 0 0,1 0 0,-1-2 1,19-13-1,-10 4 0,0 0 1,-1-1 0,19-25-1,-32 35 4,0 0 0,0 0 0,-1 0 0,0-1 0,-1 0-1,0 1 1,4-15 0,-3 6 15,-1 0-1,-1 1 1,0-18 0,-1 31-15,-1 0 0,0 0 1,0 0-1,0 0 0,0 0 0,0 0 1,-1 0-1,1 0 0,0 0 1,-1 0-1,0 0 0,1 0 0,-1 0 1,0 0-1,0 1 0,0-1 0,0 0 1,0 0-1,-1 1 0,1-1 1,0 1-1,-1-1 0,1 1 0,-1 0 1,0-1-1,-2 0 0,-4-2 27,0 0-1,0 0 1,0 1 0,-1 0-1,0 0 1,1 1-1,-1 1 1,-18-2-1,6-1 109,19 4-136,1 0 0,0 0 0,0-1 0,-1 1 0,1-1 0,0 1 0,0-1 0,0 0 0,0 1 0,0-1 0,0 0 0,0 0 0,-1-1 0</inkml:trace>
   <inkml:trace contextRef="#ctx0" brushRef="#br0" timeOffset="3238.96">734 78 10912,'-1'28'751,"-2"1"-1,-6 28 1,-2 16 751,8-51-980,-11 160 2049,13-160-2433,0-14-659,1 0 0,0-1 0,1 12 0</inkml:trace>
   <inkml:trace contextRef="#ctx0" brushRef="#br0" timeOffset="3785.47">1193 66 13344,'-1'6'-1131,"-15"90"1511,-5 30 2600,-6 1-1189,11-66-1353,13-44 1,3-7-3166</inkml:trace>
-  <inkml:trace contextRef="#ctx0" brushRef="#br0" timeOffset="4233.97">1341 326 12256,'1'1'60,"0"1"0,0-1 0,0 1 0,1-1 0,-1 0 0,0 0 0,1 0 0,-1 1 1,0-1-1,1-1 0,0 1 0,-1 0 0,1 0 0,-1 0 0,3 0 0,0 0 380,0 0 0,0 0-1,0 0 1,0-1 0,7 1 0,8-3 634,-14 1-824,-1 1 1,0 0-1,0 0 1,0 0-1,0 0 1,1 0-1,-1 1 0,0 0 1,0 0-1,6 2 1,11 7 384,-15-5-3116</inkml:trace>
+  <inkml:trace contextRef="#ctx0" brushRef="#br0" timeOffset="4233.96">1341 326 12256,'1'1'60,"0"1"0,0-1 0,0 1 0,1-1 0,-1 0 0,0 0 0,1 0 0,-1 1 1,0-1-1,1-1 0,0 1 0,-1 0 0,1 0 0,-1 0 0,3 0 0,0 0 380,0 0 0,0 0-1,0 0 1,0-1 0,7 1 0,8-3 634,-14 1-824,-1 1 1,0 0-1,0 0 1,0 0-1,0 0 1,1 0-1,-1 1 0,0 0 1,0 0-1,6 2 1,11 7 384,-15-5-3116</inkml:trace>
   <inkml:trace contextRef="#ctx0" brushRef="#br0" timeOffset="4698.34">1477 181 14048,'0'1'-9,"0"-1"1,0 0 0,1 0-1,-1 0 1,0 0 0,0 1 0,1-1-1,-1 0 1,0 0 0,0 1 0,0-1-1,0 0 1,0 0 0,1 1-1,-1-1 1,0 0 0,0 0 0,0 1-1,0-1 1,0 0 0,0 0-1,0 1 1,0-1 0,0 0 0,0 1-1,0-1 1,0 0 0,0 0 0,0 1-1,0-1 1,0 1 0,-2 14-394,0-7 338,-3 24 873,-1-1 0,-2 0-1,-13 32 1,-2 5 980,22-65-1947,1-2 86,0 0-1,-1-1 1,1 1 0,0-1 0,-1 1 0,1 0 0,0 0 0,0-1 0,0 1 0,0 0 0,0-1 0,0 1 0,0 0 0,0 0 0,0-1 0,0 1-1,0 0 1,0 0 0,0-1 0,0 1 0,1 0 0,-1-1 0,0 1 0,1 0 0,0 0 0</inkml:trace>
   <inkml:trace contextRef="#ctx0" brushRef="#br0" timeOffset="5168.29">1872 132 13952,'0'0'-187,"-7"10"1056,2 0-409,1 0-1,0 0 1,1 0-1,0 0 1,-2 16-1,-69 283 2549,71-301-3007,2-6-31,1 0 0,-1 0-1,0 0 1,1 0 0,0 0 0,-1 0 0,1 0 0,0 0 0,0 0 0,0 4 0</inkml:trace>
   <inkml:trace contextRef="#ctx0" brushRef="#br0" timeOffset="5706.08">2122 222 11456,'1'-4'-24,"-1"2"-23,0 0 0,0-1 0,-1 1 0,1-1 0,0 1-1,-1-3 1,0 4 54,1 1 0,0-1 0,0 1-1,0 0 1,-1-1 0,1 1-1,0 0 1,-1-1 0,1 1 0,0 0-1,-1-1 1,1 1 0,0 0 0,-1-1-1,1 1 1,-1 0 0,1 0 0,0 0-1,-1-1 1,1 1 0,-1 0-1,1 0 1,-1 0 0,1 0 0,-1 0-1,1 0 1,0 0 0,-1 0 0,1 0-1,-1 0 1,1 0 0,-1 0 0,1 0-1,-1 0 1,1 0 0,-1 1 0,1-1-1,-1 1 1,-5 1 398,0 1 0,0 0 0,1 0 0,0 0 1,-1 1-1,1 0 0,-7 7 0,-30 35 1138,30-31-1111,5-8-123,1 2 1,-1-1 0,2 1-1,0 0 1,-7 15-1,10-21-223,1 0-1,0 1 1,0-1-1,0 1 1,0-1-1,1 1 1,-1 0-1,1-1 1,0 1 0,0 0-1,0-1 1,0 1-1,1-1 1,0 1-1,-1 0 1,1-1-1,1 1 1,-1-1-1,2 4 1,-1-4-22,0 0 0,0-1 1,1 1-1,-1-1 0,1 0 1,-1 1-1,1-1 0,0-1 1,0 1-1,0 0 0,0-1 0,0 1 1,5 1-1,-2-1-543,0 0 0,0-1 0,1 0 0,-1 0 0,10 0 0</inkml:trace>
@@ -11010,7 +10596,7 @@
   <inkml:trace contextRef="#ctx0" brushRef="#br0">215 197 12352,'0'0'4709,"-2"-2"-3829,-6-3-496,5 2-204,0 1 0,-1-1 0,1 1 1,-1 0-1,1 0 0,-1 0 1,0 1-1,0-1 0,-5 0 0,0 1-4,-1 1-1,1 0 0,-1 1 0,1 0 1,-1 0-1,1 1 0,-17 6 1,22-7-139,0 1 0,0 0 1,0 0-1,0 0 0,0 1 1,0 0-1,0-1 0,1 1 1,0 0-1,-1 1 0,1-1 1,0 1-1,1-1 1,-1 1-1,1 0 0,-1 0 1,1 0-1,-2 7 0,2-6-6,1-1 0,-1 1 0,1 0 0,1 0 0,-1 0 0,1-1 0,0 1 0,0 0 0,0 0 0,0 0 0,3 8 0,-2-10-23,0-1 1,0 1-1,0-1 1,0 1-1,0-1 1,1 0-1,-1 0 1,1 1-1,-1-1 1,1 0-1,0 0 1,0 0 0,0-1-1,0 1 1,0 0-1,1-1 1,-1 0-1,0 1 1,1-1-1,-1 0 1,1 0-1,-1 0 1,3 0-1,2 1-3,0-1 0,0 0 0,1-1 0,-1 1-1,0-1 1,0 0 0,0-1 0,0 0 0,0 0-1,0-1 1,0 0 0,0 0 0,-1 0 0,1-1-1,-1 0 1,1 0 0,-1-1 0,0 1 0,7-7-1,-10 7-4,0-1 0,0 1 0,-1-1 0,0 0 0,1 1 0,-1-1 0,-1 0 0,1 0 0,0 0 0,-1-1 0,1-3 0,1-8 0,2-25 0,-4 30 0,1-19 0,-2 29 0,0-1 0,0 0 0,0 0 0,0 0 0,-1 0 0,1 1 0,-1-1 0,0 0 0,1 0 0,-1 1 0,0-1 0,-2-2 0,3 3 1,-1 1 0,0-1 1,0 1-1,0-1 0,0 1 0,0-1 0,0 1 0,0 0 0,0 0 0,0-1 0,1 1 0,-1 0 1,-2 0-1,3 0-7,-1 0 0,1 0 1,0 0-1,0 0 1,0 0-1,-1 0 1,1 0-1,0 0 0,0 0 1,-1 0-1,1 0 1,0 0-1,0 0 0,-1 0 1,1 0-1,0 0 1,0 0-1,0 0 0,-1 0 1,1 0-1,0 1 1,0-1-1,0 0 0,-1 0 1,1 0-1,0 0 1,0 0-1,0 1 1,0-1-1,0 0 0,-1 0 1,1 0-1,0 1 1,0-1-1,0 0 0,0 0 1,0 0-1,0 1 1,0-1-1,0 0 0,0 0 1,0 1-1,0-1 1,0 0-1,0 0 1,0 0-1,0 1 0,0-1 1,0 0-1,0 0 1,0 1-1,0-1 0,0 0 1,0 0-1,0 0 1,0 1-1,0-1 0,1 0 1,-1 1-1,4 4-3002</inkml:trace>
   <inkml:trace contextRef="#ctx0" brushRef="#br0" timeOffset="496.76">610 115 12448,'0'0'-13,"0"0"1,0 0-1,0 0 1,-1-1-1,1 1 1,0 0-1,0 0 1,0-1-1,0 1 1,0 0-1,0 0 1,0 0-1,-1-1 1,1 1-1,0 0 1,0 0-1,0 0 1,0 0-1,-1 0 1,1-1-1,0 1 1,0 0-1,0 0 1,-1 0-1,1 0 1,0 0-1,0 0 1,0 0-1,-1 0 1,1 0-1,-1 0 1,-11 0 1013,-12 5 1139,16-2-1812,1 0-1,-1 1 1,1 0 0,0 0 0,0 0-1,0 1 1,1 0 0,-9 9-1,2-1 98,1 1 0,-18 25 0,26-33-302,0 1-1,1-1 1,-1 1 0,2 0 0,-1 0 0,1 0-1,0 0 1,0 0 0,1 1 0,-1 10 0,2-14-87,0 0 1,0 0 0,0-1 0,0 1 0,1 0-1,0 0 1,0-1 0,0 1 0,0-1 0,0 1-1,1-1 1,0 1 0,-1-1 0,1 0 0,0 0-1,1 0 1,-1 0 0,1 0 0,-1 0 0,1 0-1,0-1 1,4 4 0,3-1-20,-1 0 0,1-1 0,0 0-1,0 0 1,0-1 0,0-1 0,21 4 0,10-4-2829</inkml:trace>
   <inkml:trace contextRef="#ctx0" brushRef="#br0" timeOffset="999.25">914 93 11904,'-1'1'0,"-3"3"-128,0 3 0,1 1-704,-1 9 32,-4 12 1600,-3 6 32,-3 2 384,-1 1 0,3-1-256,2-7 32,2-10-289,2-4 1,-1 2-480,-1-5 0</inkml:trace>
-  <inkml:trace contextRef="#ctx0" brushRef="#br0" timeOffset="1419.17">1129 1 9120,'0'0'-59,"2"6"475,13-4 3787,-8 2-3479,-1 1 0,1-1 0,-1 1-1,12 11 1,-15-12-608,0-1-1,0 1 1,0 0 0,-1 0-1,1 0 1,-1 0-1,0 0 1,0 1-1,-1-1 1,2 6-1,-1 2-5,0 0-1,-1 1 0,0-1 1,-1 1-1,-1-1 1,0 1-1,0-1 0,-5 14 1,-2 7 179,-23 56 0,29-85-269,0 0-1,0 0 1,-1 0 0,1 0 0,-1-1 0,0 1 0,0-1 0,0 0 0,0 1 0,-1-1-1,1-1 1,-6 4 0,-3 2 8,-2-1-1,-18 7 1,-13 6 47,29-10-2603</inkml:trace>
+  <inkml:trace contextRef="#ctx0" brushRef="#br0" timeOffset="1419.16">1129 1 9120,'0'0'-59,"2"6"475,13-4 3787,-8 2-3479,-1 1 0,1-1 0,-1 1-1,12 11 1,-15-12-608,0-1-1,0 1 1,0 0 0,-1 0-1,1 0 1,-1 0-1,0 0 1,0 1-1,-1-1 1,2 6-1,-1 2-5,0 0-1,-1 1 0,0-1 1,-1 1-1,-1-1 1,0 1-1,0-1 0,-5 14 1,-2 7 179,-23 56 0,29-85-269,0 0-1,0 0 1,-1 0 0,1 0 0,-1-1 0,0 1 0,0-1 0,0 0 0,0 1 0,-1-1-1,1-1 1,-6 4 0,-3 2 8,-2-1-1,-18 7 1,-13 6 47,29-10-2603</inkml:trace>
 </inkml:ink>
 </file>
 
@@ -11102,7 +10688,7 @@
   <inkml:trace contextRef="#ctx0" brushRef="#br0">59 300 11360,'3'0'352,"-2"0"-849,1 0 768,-1 0-1,0 0 1,0 0 0,0 0-1,0 0 1,0 0 0,0 0-1,1-1 1,-1 1 0,0 0 0,0-1-1,0 1 1,0-1 0,0 1-1,0-1 1,0 1 0,0-1-1,0 0 1,1-1 0,9-10 198,-3 2-102,0 1-1,0-1 1,8-15 0,-15 23-298,-1 1 1,1 0 0,-1 0 0,0-1-1,1 1 1,-1 0 0,0 0-1,0-1 1,0-1 0,0 3-45,0 0-1,0-1 1,0 1 0,0 0-1,0-1 1,0 1 0,0 0 0,0-1-1,0 1 1,0 0 0,-1-1 0,1 1-1,0 0 1,0-1 0,0 1-1,0 0 1,-1-1 0,1 1 0,0 0-1,0 0 1,0-1 0,-1 1 0,1 0-1,0 0 1,-1 0 0,1-1 0,0 1-1,0 0 1,-1 0 0,1 0-1,0 0 1,-1 0 0,1 0 0,-1-1-1,-10 1 271,9 0-258,0-1 0,0 1 1,0 0-1,-1 0 0,1 0 0,0 1 1,0-1-1,0 0 0,0 1 0,-1 0 0,-1 1 1,-2 1 15,1 0 0,0 1 0,0-1 0,0 1 0,0 1 0,1-1 1,-1 1-1,1 0 0,1 0 0,-1 0 0,1 0 0,-1 0 0,-2 10 0,-1 0 54,2 0-1,0 0 0,1 1 0,-3 17 0,7-28-74,-1-1-1,0 1 0,1 0 0,0-1 1,1 9-1,-1-11-21,1 0 0,-1 0 1,1 0-1,0 0 0,-1 0 1,1 0-1,0-1 0,0 1 0,0 0 1,1-1-1,-1 1 0,0-1 0,0 1 1,1-1-1,2 3 0,2-1 4,-1 1 0,1-1 0,0-1 0,-1 1 0,1-1 0,0 0-1,1 0 1,-1-1 0,0 0 0,10 1 0,-6-1-8,-1-1 1,1-1-1,0 1 1,-1-1-1,1-1 0,11-3 1,-11 2-1,-2 0 1,1 0-1,0-1 1,-1-1 0,1 1-1,-1-1 1,11-10 0,-16 13-7,-1 0 1,0-1 0,1 1 0,-1-1 0,0 1-1,-1-1 1,1 0 0,0 0 0,-1 0-1,0 0 1,2-3 0,-3 4-1,1-1 0,-1 0-1,0 1 1,0-1 0,0 1 0,0-1-1,0 1 1,0-1 0,-1 1 0,1-1-1,-1 1 1,0-1 0,0 1 0,0-1 0,-2-3-1,-34-53 1,28 54 181</inkml:trace>
   <inkml:trace contextRef="#ctx0" brushRef="#br0" timeOffset="493.87">747 196 15584,'-6'1'25,"0"-1"0,0 1 1,-9 2-1,-11 0 815,23-3-643,-1 0 0,0 0 0,1 1 0,-1-1 1,1 1-1,-1 0 0,1 0 0,-1 1 0,1-1 0,-4 2 0,3 0-31,-1 0 0,1 1 1,0-1-1,0 1 0,0 0 1,0 0-1,1 0 0,-5 7 1,6-8-126,1-1 0,0 1 0,-1 0 0,1 0 1,0 0-1,0 0 0,0 0 0,1 0 0,-1 0 1,1 0-1,0 0 0,-1 0 0,1 0 0,1 0 1,-1 0-1,1 5 0,0-5-21,0-1-1,0 1 1,0-1 0,1 0 0,-1 1-1,0-1 1,1 0 0,0 0-1,-1 0 1,1 0 0,0 0 0,0 0-1,0-1 1,0 1 0,0 0-1,1-1 1,-1 0 0,0 1 0,5 0-1,3 2 20,1-1 1,0 0-1,14 2 0,-17-4-19,13 3-9,-11-1-50,1-1-1,0 0 0,0-1 0,0 0 1,0-1-1,12-1 0,-3-3-1717,28-10-1</inkml:trace>
   <inkml:trace contextRef="#ctx0" brushRef="#br0" timeOffset="906.59">1136 116 10816,'-10'14'1568,"-9"22"0,7-9 7,-16 52 1,23-60-1149,2-1 0,0 0-1,0 1 1,2 20 0,0-35-535,2 2 659,-1-6-601,0 0 0,0 0-51,0 0 51,0 0 0,0 0 0,0 0 0,0 1 0,0-1-1,1 0 1,-1 0 0,0 0 0,0 0 0,0 0 0,0 0-1,0 0 1,0 0 0,0 0 0,0 0 0,0 0 0,0 0-1,0 0 1,1 0 0,-1 0 0,0 0 0,0 0 0,0 0-1,0 0 1,0 0 0,0 0 0,0-1 0,0 1 0,0 0-1,0 0 1,0 0 0,0 0 0,1 0 0,-1 0 0,0 0-1,0 0 1,0 0 0,0 0 0,0 0 0,0 0 0,0 0-1,0 0 1,0 0 0,0-1 0,0 1 0,0 0 0,0 0-1</inkml:trace>
-  <inkml:trace contextRef="#ctx0" brushRef="#br0" timeOffset="1302.85">1430 0 15200,'1'0'8,"-1"0"0,1 0 1,-1 0-1,1 1 0,-1-1 1,1 0-1,-1 0 0,0 0 1,1 0-1,-1 1 0,1-1 1,-1 0-1,1 0 0,-1 1 1,0-1-1,1 0 0,-1 1 1,0-1-1,1 0 0,-1 1 1,0-1-1,0 0 0,1 1 1,-1-1-1,0 1 0,0 0 1,4 14 476,-3-9-230,6 16 885,9 20 1,4 14 60,-16-41-1078,-1-1 0,-1 1-1,-1 0 1,0 0 0,0 0-1,-2 0 1,0 0 0,-1 0-1,-3 16 1,0-10-55,-1-1 0,-1 0-1,0-1 1,-2 0 0,0 0 0,-12 18 0,15-27-18,-1 1 0,-1-1 0,-14 15 0,20-23-41,0 0 0,-1 0 0,1 0 0,0 0 0,-1 0 0,0 0 0,1-1 0,-1 0 1,0 1-1,1-1 0,-1 0 0,0 0 0,0 0 0,0-1 0,0 1 0,0-1 0,0 0 0,0 0 0,0 0 0,0 0 1,-4-1-1,-13-5-2719</inkml:trace>
+  <inkml:trace contextRef="#ctx0" brushRef="#br0" timeOffset="1302.84">1430 0 15200,'1'0'8,"-1"0"0,1 0 1,-1 0-1,1 1 0,-1-1 1,1 0-1,-1 0 0,0 0 1,1 0-1,-1 1 0,1-1 1,-1 0-1,1 0 0,-1 1 1,0-1-1,1 0 0,-1 1 1,0-1-1,1 0 0,-1 1 1,0-1-1,0 0 0,1 1 1,-1-1-1,0 1 0,0 0 1,4 14 476,-3-9-230,6 16 885,9 20 1,4 14 60,-16-41-1078,-1-1 0,-1 1-1,-1 0 1,0 0 0,0 0-1,-2 0 1,0 0 0,-1 0-1,-3 16 1,0-10-55,-1-1 0,-1 0-1,0-1 1,-2 0 0,0 0 0,-12 18 0,15-27-18,-1 1 0,-1-1 0,-14 15 0,20-23-41,0 0 0,-1 0 0,1 0 0,0 0 0,-1 0 0,0 0 0,1-1 0,-1 0 1,0 1-1,1-1 0,-1 0 0,0 0 0,0 0 0,0-1 0,0 1 0,0-1 0,0 0 0,0 0 0,0 0 0,0 0 1,-4-1-1,-13-5-2719</inkml:trace>
 </inkml:ink>
 </file>
 

</xml_diff>